<commit_message>
major project report converted to pdf and certificate and biblography added
</commit_message>
<xml_diff>
--- a/Documents/MajorProjectReport.docx
+++ b/Documents/MajorProjectReport.docx
@@ -2783,7 +2783,7 @@
               </wp:anchor>
             </w:drawing>
           </mc:Choice>
-          <mc:Fallback xmlns:cx1="http://schemas.microsoft.com/office/drawing/2015/9/8/chartex" xmlns:cx2="http://schemas.microsoft.com/office/drawing/2015/10/21/chartex" xmlns:cx3="http://schemas.microsoft.com/office/drawing/2016/5/9/chartex" xmlns:cx4="http://schemas.microsoft.com/office/drawing/2016/5/10/chartex" xmlns:cx5="http://schemas.microsoft.com/office/drawing/2016/5/11/chartex" xmlns:cx6="http://schemas.microsoft.com/office/drawing/2016/5/12/chartex" xmlns:cx7="http://schemas.microsoft.com/office/drawing/2016/5/13/chartex" xmlns:cx8="http://schemas.microsoft.com/office/drawing/2016/5/14/chartex" xmlns:aink="http://schemas.microsoft.com/office/drawing/2016/ink" xmlns:am3d="http://schemas.microsoft.com/office/drawing/2017/model3d" xmlns:w16cid="http://schemas.microsoft.com/office/word/2016/wordml/cid">
+          <mc:Fallback xmlns:w16cid="http://schemas.microsoft.com/office/word/2016/wordml/cid" xmlns:am3d="http://schemas.microsoft.com/office/drawing/2017/model3d" xmlns:aink="http://schemas.microsoft.com/office/drawing/2016/ink" xmlns:cx8="http://schemas.microsoft.com/office/drawing/2016/5/14/chartex" xmlns:cx7="http://schemas.microsoft.com/office/drawing/2016/5/13/chartex" xmlns:cx6="http://schemas.microsoft.com/office/drawing/2016/5/12/chartex" xmlns:cx5="http://schemas.microsoft.com/office/drawing/2016/5/11/chartex" xmlns:cx4="http://schemas.microsoft.com/office/drawing/2016/5/10/chartex" xmlns:cx3="http://schemas.microsoft.com/office/drawing/2016/5/9/chartex" xmlns:cx2="http://schemas.microsoft.com/office/drawing/2015/10/21/chartex" xmlns:cx1="http://schemas.microsoft.com/office/drawing/2015/9/8/chartex">
             <w:pict>
               <v:line w14:anchorId="3FBE2814" id="Straight Connector 16" o:spid="_x0000_s1026" style="position:absolute;z-index:251668480;visibility:visible;mso-wrap-style:square;mso-wrap-distance-left:9pt;mso-wrap-distance-top:0;mso-wrap-distance-right:9pt;mso-wrap-distance-bottom:0;mso-position-horizontal:absolute;mso-position-horizontal-relative:text;mso-position-vertical:absolute;mso-position-vertical-relative:text" from="2.7pt,26.65pt" to="460.9pt,26.65pt" o:gfxdata="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" strokecolor="#5b9bd5 [3204]" strokeweight="1.5pt">
                 <v:stroke joinstyle="miter"/>
@@ -3410,7 +3410,7 @@
               </wp:anchor>
             </w:drawing>
           </mc:Choice>
-          <mc:Fallback xmlns:cx1="http://schemas.microsoft.com/office/drawing/2015/9/8/chartex" xmlns:cx2="http://schemas.microsoft.com/office/drawing/2015/10/21/chartex" xmlns:cx3="http://schemas.microsoft.com/office/drawing/2016/5/9/chartex" xmlns:cx4="http://schemas.microsoft.com/office/drawing/2016/5/10/chartex" xmlns:cx5="http://schemas.microsoft.com/office/drawing/2016/5/11/chartex" xmlns:cx6="http://schemas.microsoft.com/office/drawing/2016/5/12/chartex" xmlns:cx7="http://schemas.microsoft.com/office/drawing/2016/5/13/chartex" xmlns:cx8="http://schemas.microsoft.com/office/drawing/2016/5/14/chartex" xmlns:aink="http://schemas.microsoft.com/office/drawing/2016/ink" xmlns:am3d="http://schemas.microsoft.com/office/drawing/2017/model3d" xmlns:w16cid="http://schemas.microsoft.com/office/word/2016/wordml/cid">
+          <mc:Fallback xmlns:w16cid="http://schemas.microsoft.com/office/word/2016/wordml/cid" xmlns:am3d="http://schemas.microsoft.com/office/drawing/2017/model3d" xmlns:aink="http://schemas.microsoft.com/office/drawing/2016/ink" xmlns:cx8="http://schemas.microsoft.com/office/drawing/2016/5/14/chartex" xmlns:cx7="http://schemas.microsoft.com/office/drawing/2016/5/13/chartex" xmlns:cx6="http://schemas.microsoft.com/office/drawing/2016/5/12/chartex" xmlns:cx5="http://schemas.microsoft.com/office/drawing/2016/5/11/chartex" xmlns:cx4="http://schemas.microsoft.com/office/drawing/2016/5/10/chartex" xmlns:cx3="http://schemas.microsoft.com/office/drawing/2016/5/9/chartex" xmlns:cx2="http://schemas.microsoft.com/office/drawing/2015/10/21/chartex" xmlns:cx1="http://schemas.microsoft.com/office/drawing/2015/9/8/chartex">
             <w:pict>
               <v:line w14:anchorId="34A8A7A6" id="Straight Connector 17" o:spid="_x0000_s1026" style="position:absolute;z-index:251670528;visibility:visible;mso-wrap-style:square;mso-wrap-distance-left:9pt;mso-wrap-distance-top:0;mso-wrap-distance-right:9pt;mso-wrap-distance-bottom:0;mso-position-horizontal:absolute;mso-position-horizontal-relative:text;mso-position-vertical:absolute;mso-position-vertical-relative:text" from=".5pt,27.1pt" to="458.65pt,27.1pt" o:gfxdata="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" strokecolor="#5b9bd5 [3204]" strokeweight="1.5pt">
                 <v:stroke joinstyle="miter"/>
@@ -3828,13 +3828,23 @@
     <w:p/>
     <w:p/>
     <w:p/>
-    <w:p/>
-    <w:p>
-      <w:pPr>
-        <w:rPr>
-          <w:rFonts w:ascii="Times New Roman" w:hAnsi="Times New Roman" w:cs="Times New Roman"/>
-          <w:b/>
-          <w:bCs/>
+    <w:p>
+      <w:pPr>
+        <w:tabs>
+          <w:tab w:val="left" w:pos="10108"/>
+        </w:tabs>
+        <w:spacing w:before="100" w:beforeAutospacing="1" w:after="100" w:afterAutospacing="1" w:line="240" w:lineRule="auto"/>
+      </w:pPr>
+    </w:p>
+    <w:p>
+      <w:pPr>
+        <w:tabs>
+          <w:tab w:val="left" w:pos="10108"/>
+        </w:tabs>
+        <w:spacing w:before="100" w:beforeAutospacing="1" w:after="100" w:afterAutospacing="1" w:line="240" w:lineRule="auto"/>
+        <w:rPr>
+          <w:rFonts w:ascii="Times New Roman" w:eastAsia="Times New Roman" w:hAnsi="Times New Roman" w:cs="Times New Roman"/>
+          <w:b/>
           <w:sz w:val="44"/>
           <w:szCs w:val="44"/>
         </w:rPr>
@@ -3852,18 +3862,18 @@
         <mc:AlternateContent>
           <mc:Choice Requires="wps">
             <w:drawing>
-              <wp:anchor distT="0" distB="0" distL="114300" distR="114300" simplePos="0" relativeHeight="251674624" behindDoc="0" locked="0" layoutInCell="1" allowOverlap="1" wp14:anchorId="7390D684" wp14:editId="16828D0D">
+              <wp:anchor distT="0" distB="0" distL="114300" distR="114300" simplePos="0" relativeHeight="251703296" behindDoc="0" locked="0" layoutInCell="1" allowOverlap="1" wp14:anchorId="13D37C50" wp14:editId="3354B233">
                 <wp:simplePos x="0" y="0"/>
                 <wp:positionH relativeFrom="column">
-                  <wp:posOffset>6350</wp:posOffset>
+                  <wp:posOffset>34290</wp:posOffset>
                 </wp:positionH>
                 <wp:positionV relativeFrom="paragraph">
-                  <wp:posOffset>344112</wp:posOffset>
+                  <wp:posOffset>338397</wp:posOffset>
                 </wp:positionV>
-                <wp:extent cx="5818505" cy="0"/>
+                <wp:extent cx="5818909" cy="0"/>
                 <wp:effectExtent l="0" t="0" r="29845" b="19050"/>
                 <wp:wrapNone/>
-                <wp:docPr id="5" name="Straight Connector 5"/>
+                <wp:docPr id="2122" name="Straight Connector 2122"/>
                 <wp:cNvGraphicFramePr/>
                 <a:graphic xmlns:a="http://schemas.openxmlformats.org/drawingml/2006/main">
                   <a:graphicData uri="http://schemas.microsoft.com/office/word/2010/wordprocessingShape">
@@ -3872,7 +3882,7 @@
                       <wps:spPr>
                         <a:xfrm>
                           <a:off x="0" y="0"/>
-                          <a:ext cx="5818505" cy="0"/>
+                          <a:ext cx="5818909" cy="0"/>
                         </a:xfrm>
                         <a:prstGeom prst="line">
                           <a:avLst/>
@@ -3899,9 +3909,9 @@
               </wp:anchor>
             </w:drawing>
           </mc:Choice>
-          <mc:Fallback xmlns:cx1="http://schemas.microsoft.com/office/drawing/2015/9/8/chartex" xmlns:cx2="http://schemas.microsoft.com/office/drawing/2015/10/21/chartex" xmlns:cx3="http://schemas.microsoft.com/office/drawing/2016/5/9/chartex" xmlns:cx4="http://schemas.microsoft.com/office/drawing/2016/5/10/chartex" xmlns:cx5="http://schemas.microsoft.com/office/drawing/2016/5/11/chartex" xmlns:cx6="http://schemas.microsoft.com/office/drawing/2016/5/12/chartex" xmlns:cx7="http://schemas.microsoft.com/office/drawing/2016/5/13/chartex" xmlns:cx8="http://schemas.microsoft.com/office/drawing/2016/5/14/chartex" xmlns:aink="http://schemas.microsoft.com/office/drawing/2016/ink" xmlns:am3d="http://schemas.microsoft.com/office/drawing/2017/model3d" xmlns:w16cid="http://schemas.microsoft.com/office/word/2016/wordml/cid">
+          <mc:Fallback>
             <w:pict>
-              <v:line w14:anchorId="6F859C73" id="Straight Connector 5" o:spid="_x0000_s1026" style="position:absolute;z-index:251674624;visibility:visible;mso-wrap-style:square;mso-wrap-distance-left:9pt;mso-wrap-distance-top:0;mso-wrap-distance-right:9pt;mso-wrap-distance-bottom:0;mso-position-horizontal:absolute;mso-position-horizontal-relative:text;mso-position-vertical:absolute;mso-position-vertical-relative:text" from=".5pt,27.1pt" to="458.65pt,27.1pt" o:gfxdata="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" strokecolor="#5b9bd5 [3204]" strokeweight="1.5pt">
+              <v:line w14:anchorId="77951ADE" id="Straight Connector 2122" o:spid="_x0000_s1026" style="position:absolute;z-index:251703296;visibility:visible;mso-wrap-style:square;mso-wrap-distance-left:9pt;mso-wrap-distance-top:0;mso-wrap-distance-right:9pt;mso-wrap-distance-bottom:0;mso-position-horizontal:absolute;mso-position-horizontal-relative:text;mso-position-vertical:absolute;mso-position-vertical-relative:text" from="2.7pt,26.65pt" to="460.9pt,26.65pt" o:gfxdata="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" strokecolor="#5b9bd5 [3204]" strokeweight="1.5pt">
                 <v:stroke joinstyle="miter"/>
               </v:line>
             </w:pict>
@@ -3910,19 +3920,22 @@
       </w:r>
       <w:r>
         <w:rPr>
-          <w:rFonts w:ascii="Times New Roman" w:hAnsi="Times New Roman" w:cs="Times New Roman"/>
-          <w:b/>
-          <w:bCs/>
+          <w:rFonts w:ascii="Times New Roman" w:eastAsia="Times New Roman" w:hAnsi="Times New Roman" w:cs="Times New Roman"/>
+          <w:b/>
           <w:sz w:val="44"/>
           <w:szCs w:val="44"/>
         </w:rPr>
         <w:t>Index</w:t>
       </w:r>
-    </w:p>
-    <w:p>
-      <w:pPr>
-        <w:spacing w:after="160" w:line="259" w:lineRule="auto"/>
-      </w:pPr>
+      <w:r>
+        <w:rPr>
+          <w:rFonts w:ascii="Times New Roman" w:eastAsia="Times New Roman" w:hAnsi="Times New Roman" w:cs="Times New Roman"/>
+          <w:b/>
+          <w:sz w:val="44"/>
+          <w:szCs w:val="44"/>
+        </w:rPr>
+        <w:t xml:space="preserve">                                                            </w:t>
+      </w:r>
     </w:p>
     <w:p>
       <w:pPr>
@@ -3943,6 +3956,25 @@
         </w:rPr>
         <w:t>Introduction</w:t>
       </w:r>
+      <w:r>
+        <w:rPr>
+          <w:sz w:val="28"/>
+        </w:rPr>
+        <w:t xml:space="preserve">     ………………………………………………..</w:t>
+      </w:r>
+      <w:r>
+        <w:rPr>
+          <w:sz w:val="28"/>
+        </w:rPr>
+        <w:tab/>
+      </w:r>
+      <w:r>
+        <w:rPr>
+          <w:sz w:val="28"/>
+        </w:rPr>
+        <w:tab/>
+        <w:t xml:space="preserve">1 </w:t>
+      </w:r>
     </w:p>
     <w:p>
       <w:pPr>
@@ -4031,6 +4063,28 @@
         </w:rPr>
         <w:t>f Technology</w:t>
       </w:r>
+      <w:r>
+        <w:rPr>
+          <w:sz w:val="28"/>
+          <w:szCs w:val="28"/>
+        </w:rPr>
+        <w:t xml:space="preserve">   ………………………………………</w:t>
+      </w:r>
+      <w:r>
+        <w:rPr>
+          <w:sz w:val="28"/>
+          <w:szCs w:val="28"/>
+        </w:rPr>
+        <w:tab/>
+      </w:r>
+      <w:r>
+        <w:rPr>
+          <w:sz w:val="28"/>
+          <w:szCs w:val="28"/>
+        </w:rPr>
+        <w:tab/>
+        <w:t>4</w:t>
+      </w:r>
     </w:p>
     <w:p>
       <w:pPr>
@@ -4059,7 +4113,7 @@
           <w:ilvl w:val="2"/>
           <w:numId w:val="26"/>
         </w:numPr>
-        <w:spacing w:after="0" w:line="259" w:lineRule="auto"/>
+        <w:spacing w:after="0"/>
         <w:rPr>
           <w:szCs w:val="28"/>
         </w:rPr>
@@ -4078,7 +4132,7 @@
           <w:ilvl w:val="2"/>
           <w:numId w:val="26"/>
         </w:numPr>
-        <w:spacing w:after="0" w:line="259" w:lineRule="auto"/>
+        <w:spacing w:after="0"/>
         <w:rPr>
           <w:szCs w:val="28"/>
         </w:rPr>
@@ -4109,7 +4163,22 @@
           <w:sz w:val="28"/>
           <w:szCs w:val="28"/>
         </w:rPr>
-        <w:t>System Analysis</w:t>
+        <w:t>System Analysis   ……………………………………………</w:t>
+      </w:r>
+      <w:r>
+        <w:rPr>
+          <w:sz w:val="28"/>
+          <w:szCs w:val="28"/>
+        </w:rPr>
+        <w:tab/>
+      </w:r>
+      <w:r>
+        <w:rPr>
+          <w:sz w:val="28"/>
+          <w:szCs w:val="28"/>
+        </w:rPr>
+        <w:tab/>
+        <w:t>13</w:t>
       </w:r>
     </w:p>
     <w:p>
@@ -4139,7 +4208,7 @@
           <w:ilvl w:val="0"/>
           <w:numId w:val="31"/>
         </w:numPr>
-        <w:spacing w:after="0" w:line="259" w:lineRule="auto"/>
+        <w:spacing w:after="0"/>
         <w:rPr>
           <w:szCs w:val="28"/>
         </w:rPr>
@@ -4158,7 +4227,7 @@
           <w:ilvl w:val="0"/>
           <w:numId w:val="31"/>
         </w:numPr>
-        <w:spacing w:after="0" w:line="259" w:lineRule="auto"/>
+        <w:spacing w:after="0"/>
         <w:rPr>
           <w:szCs w:val="28"/>
         </w:rPr>
@@ -4177,7 +4246,7 @@
           <w:ilvl w:val="0"/>
           <w:numId w:val="31"/>
         </w:numPr>
-        <w:spacing w:after="0" w:line="259" w:lineRule="auto"/>
+        <w:spacing w:after="0"/>
         <w:rPr>
           <w:szCs w:val="28"/>
         </w:rPr>
@@ -4208,7 +4277,22 @@
           <w:sz w:val="28"/>
           <w:szCs w:val="28"/>
         </w:rPr>
-        <w:t>Feasibility Study</w:t>
+        <w:t>Feasibility Study   ……………………………………………</w:t>
+      </w:r>
+      <w:r>
+        <w:rPr>
+          <w:sz w:val="28"/>
+          <w:szCs w:val="28"/>
+        </w:rPr>
+        <w:tab/>
+      </w:r>
+      <w:r>
+        <w:rPr>
+          <w:sz w:val="28"/>
+          <w:szCs w:val="28"/>
+        </w:rPr>
+        <w:tab/>
+        <w:t>15</w:t>
       </w:r>
     </w:p>
     <w:p>
@@ -4237,7 +4321,7 @@
           <w:ilvl w:val="0"/>
           <w:numId w:val="32"/>
         </w:numPr>
-        <w:spacing w:after="0" w:line="259" w:lineRule="auto"/>
+        <w:spacing w:after="0"/>
       </w:pPr>
       <w:r>
         <w:t>Technical Feasibility</w:t>
@@ -4250,13 +4334,10 @@
           <w:ilvl w:val="0"/>
           <w:numId w:val="32"/>
         </w:numPr>
-        <w:spacing w:after="0" w:line="259" w:lineRule="auto"/>
-      </w:pPr>
-      <w:r>
-        <w:t>Economic</w:t>
-      </w:r>
-      <w:r>
-        <w:t xml:space="preserve"> Feasibility</w:t>
+        <w:spacing w:after="0"/>
+      </w:pPr>
+      <w:r>
+        <w:t>Economical Feasibility</w:t>
       </w:r>
     </w:p>
     <w:p>
@@ -4305,6 +4386,34 @@
         </w:rPr>
         <w:t>)</w:t>
       </w:r>
+      <w:r>
+        <w:rPr>
+          <w:bCs/>
+          <w:color w:val="000000"/>
+          <w:sz w:val="28"/>
+          <w:szCs w:val="28"/>
+        </w:rPr>
+        <w:t xml:space="preserve"> ………………</w:t>
+      </w:r>
+      <w:r>
+        <w:rPr>
+          <w:bCs/>
+          <w:color w:val="000000"/>
+          <w:sz w:val="28"/>
+          <w:szCs w:val="28"/>
+        </w:rPr>
+        <w:tab/>
+      </w:r>
+      <w:r>
+        <w:rPr>
+          <w:bCs/>
+          <w:color w:val="000000"/>
+          <w:sz w:val="28"/>
+          <w:szCs w:val="28"/>
+        </w:rPr>
+        <w:tab/>
+        <w:t>16</w:t>
+      </w:r>
     </w:p>
     <w:p>
       <w:pPr>
@@ -4386,31 +4495,40 @@
         <w:autoSpaceDE w:val="0"/>
         <w:autoSpaceDN w:val="0"/>
         <w:adjustRightInd w:val="0"/>
-        <w:spacing w:line="276" w:lineRule="auto"/>
-        <w:rPr>
-          <w:bCs/>
-          <w:color w:val="000000"/>
-          <w:sz w:val="28"/>
-          <w:szCs w:val="28"/>
-        </w:rPr>
-      </w:pPr>
-      <w:r>
-        <w:rPr>
-          <w:bCs/>
-          <w:color w:val="000000"/>
-          <w:sz w:val="28"/>
-          <w:szCs w:val="28"/>
-        </w:rPr>
-        <w:t xml:space="preserve">Project </w:t>
-      </w:r>
-      <w:r>
-        <w:rPr>
-          <w:bCs/>
-          <w:color w:val="000000"/>
-          <w:sz w:val="28"/>
-          <w:szCs w:val="28"/>
-        </w:rPr>
-        <w:t>Modules</w:t>
+        <w:rPr>
+          <w:bCs/>
+          <w:color w:val="000000"/>
+          <w:sz w:val="28"/>
+          <w:szCs w:val="28"/>
+        </w:rPr>
+      </w:pPr>
+      <w:r>
+        <w:rPr>
+          <w:bCs/>
+          <w:color w:val="000000"/>
+          <w:sz w:val="28"/>
+          <w:szCs w:val="28"/>
+        </w:rPr>
+        <w:t>Project Modules   …………………………………………….</w:t>
+      </w:r>
+      <w:r>
+        <w:rPr>
+          <w:bCs/>
+          <w:color w:val="000000"/>
+          <w:sz w:val="28"/>
+          <w:szCs w:val="28"/>
+        </w:rPr>
+        <w:tab/>
+      </w:r>
+      <w:r>
+        <w:rPr>
+          <w:bCs/>
+          <w:color w:val="000000"/>
+          <w:sz w:val="28"/>
+          <w:szCs w:val="28"/>
+        </w:rPr>
+        <w:tab/>
+        <w:t>19</w:t>
       </w:r>
     </w:p>
     <w:p>
@@ -4423,22 +4541,40 @@
         <w:autoSpaceDE w:val="0"/>
         <w:autoSpaceDN w:val="0"/>
         <w:adjustRightInd w:val="0"/>
-        <w:spacing w:line="276" w:lineRule="auto"/>
-        <w:rPr>
-          <w:bCs/>
-          <w:color w:val="000000"/>
-          <w:sz w:val="28"/>
-          <w:szCs w:val="28"/>
-        </w:rPr>
-      </w:pPr>
-      <w:r>
-        <w:rPr>
-          <w:bCs/>
-          <w:color w:val="000000"/>
-          <w:sz w:val="28"/>
-          <w:szCs w:val="28"/>
-        </w:rPr>
-        <w:t>Data Flow Diagram</w:t>
+        <w:rPr>
+          <w:bCs/>
+          <w:color w:val="000000"/>
+          <w:sz w:val="28"/>
+          <w:szCs w:val="28"/>
+        </w:rPr>
+      </w:pPr>
+      <w:r>
+        <w:rPr>
+          <w:bCs/>
+          <w:color w:val="000000"/>
+          <w:sz w:val="28"/>
+          <w:szCs w:val="28"/>
+        </w:rPr>
+        <w:t>Data Flow Diagram   …………………………………………</w:t>
+      </w:r>
+      <w:r>
+        <w:rPr>
+          <w:bCs/>
+          <w:color w:val="000000"/>
+          <w:sz w:val="28"/>
+          <w:szCs w:val="28"/>
+        </w:rPr>
+        <w:tab/>
+      </w:r>
+      <w:r>
+        <w:rPr>
+          <w:bCs/>
+          <w:color w:val="000000"/>
+          <w:sz w:val="28"/>
+          <w:szCs w:val="28"/>
+        </w:rPr>
+        <w:tab/>
+        <w:t>20</w:t>
       </w:r>
     </w:p>
     <w:p>
@@ -4451,22 +4587,40 @@
         <w:autoSpaceDE w:val="0"/>
         <w:autoSpaceDN w:val="0"/>
         <w:adjustRightInd w:val="0"/>
-        <w:spacing w:line="276" w:lineRule="auto"/>
-        <w:rPr>
-          <w:bCs/>
-          <w:color w:val="000000"/>
-          <w:sz w:val="28"/>
-          <w:szCs w:val="28"/>
-        </w:rPr>
-      </w:pPr>
-      <w:r>
-        <w:rPr>
-          <w:bCs/>
-          <w:color w:val="000000"/>
-          <w:sz w:val="28"/>
-          <w:szCs w:val="28"/>
-        </w:rPr>
-        <w:t>Entity Relationship Diagram</w:t>
+        <w:rPr>
+          <w:bCs/>
+          <w:color w:val="000000"/>
+          <w:sz w:val="28"/>
+          <w:szCs w:val="28"/>
+        </w:rPr>
+      </w:pPr>
+      <w:r>
+        <w:rPr>
+          <w:bCs/>
+          <w:color w:val="000000"/>
+          <w:sz w:val="28"/>
+          <w:szCs w:val="28"/>
+        </w:rPr>
+        <w:t>Entity Relationship Diagram   ………………………………..</w:t>
+      </w:r>
+      <w:r>
+        <w:rPr>
+          <w:bCs/>
+          <w:color w:val="000000"/>
+          <w:sz w:val="28"/>
+          <w:szCs w:val="28"/>
+        </w:rPr>
+        <w:tab/>
+      </w:r>
+      <w:r>
+        <w:rPr>
+          <w:bCs/>
+          <w:color w:val="000000"/>
+          <w:sz w:val="28"/>
+          <w:szCs w:val="28"/>
+        </w:rPr>
+        <w:tab/>
+        <w:t>23</w:t>
       </w:r>
     </w:p>
     <w:p>
@@ -4479,22 +4633,40 @@
         <w:autoSpaceDE w:val="0"/>
         <w:autoSpaceDN w:val="0"/>
         <w:adjustRightInd w:val="0"/>
-        <w:spacing w:line="276" w:lineRule="auto"/>
-        <w:rPr>
-          <w:bCs/>
-          <w:color w:val="000000"/>
-          <w:sz w:val="28"/>
-          <w:szCs w:val="28"/>
-        </w:rPr>
-      </w:pPr>
-      <w:r>
-        <w:rPr>
-          <w:bCs/>
-          <w:color w:val="000000"/>
-          <w:sz w:val="28"/>
-          <w:szCs w:val="28"/>
-        </w:rPr>
-        <w:t>Relational Model</w:t>
+        <w:rPr>
+          <w:bCs/>
+          <w:color w:val="000000"/>
+          <w:sz w:val="28"/>
+          <w:szCs w:val="28"/>
+        </w:rPr>
+      </w:pPr>
+      <w:r>
+        <w:rPr>
+          <w:bCs/>
+          <w:color w:val="000000"/>
+          <w:sz w:val="28"/>
+          <w:szCs w:val="28"/>
+        </w:rPr>
+        <w:t>Relational Model   ……………………………………………</w:t>
+      </w:r>
+      <w:r>
+        <w:rPr>
+          <w:bCs/>
+          <w:color w:val="000000"/>
+          <w:sz w:val="28"/>
+          <w:szCs w:val="28"/>
+        </w:rPr>
+        <w:tab/>
+      </w:r>
+      <w:r>
+        <w:rPr>
+          <w:bCs/>
+          <w:color w:val="000000"/>
+          <w:sz w:val="28"/>
+          <w:szCs w:val="28"/>
+        </w:rPr>
+        <w:tab/>
+        <w:t>24</w:t>
       </w:r>
     </w:p>
     <w:p>
@@ -4507,22 +4679,40 @@
         <w:autoSpaceDE w:val="0"/>
         <w:autoSpaceDN w:val="0"/>
         <w:adjustRightInd w:val="0"/>
-        <w:spacing w:line="276" w:lineRule="auto"/>
-        <w:rPr>
-          <w:bCs/>
-          <w:color w:val="000000"/>
-          <w:sz w:val="28"/>
-          <w:szCs w:val="28"/>
-        </w:rPr>
-      </w:pPr>
-      <w:r>
-        <w:rPr>
-          <w:bCs/>
-          <w:color w:val="000000"/>
-          <w:sz w:val="28"/>
-          <w:szCs w:val="28"/>
-        </w:rPr>
-        <w:t>Screenshots</w:t>
+        <w:rPr>
+          <w:bCs/>
+          <w:color w:val="000000"/>
+          <w:sz w:val="28"/>
+          <w:szCs w:val="28"/>
+        </w:rPr>
+      </w:pPr>
+      <w:r>
+        <w:rPr>
+          <w:bCs/>
+          <w:color w:val="000000"/>
+          <w:sz w:val="28"/>
+          <w:szCs w:val="28"/>
+        </w:rPr>
+        <w:t>Screenshots   ………………………………………………….</w:t>
+      </w:r>
+      <w:r>
+        <w:rPr>
+          <w:bCs/>
+          <w:color w:val="000000"/>
+          <w:sz w:val="28"/>
+          <w:szCs w:val="28"/>
+        </w:rPr>
+        <w:tab/>
+      </w:r>
+      <w:r>
+        <w:rPr>
+          <w:bCs/>
+          <w:color w:val="000000"/>
+          <w:sz w:val="28"/>
+          <w:szCs w:val="28"/>
+        </w:rPr>
+        <w:tab/>
+        <w:t>25</w:t>
       </w:r>
     </w:p>
     <w:p>
@@ -4535,7 +4725,6 @@
         <w:autoSpaceDE w:val="0"/>
         <w:autoSpaceDN w:val="0"/>
         <w:adjustRightInd w:val="0"/>
-        <w:spacing w:line="276" w:lineRule="auto"/>
         <w:rPr>
           <w:bCs/>
           <w:color w:val="000000"/>
@@ -4551,6 +4740,35 @@
           <w:szCs w:val="28"/>
         </w:rPr>
         <w:t>Codes</w:t>
+      </w:r>
+      <w:r>
+        <w:rPr>
+          <w:bCs/>
+          <w:color w:val="000000"/>
+          <w:sz w:val="28"/>
+          <w:szCs w:val="28"/>
+        </w:rPr>
+        <w:tab/>
+        <w:t xml:space="preserve">   ………………………………………………………..</w:t>
+      </w:r>
+      <w:r>
+        <w:rPr>
+          <w:bCs/>
+          <w:color w:val="000000"/>
+          <w:sz w:val="28"/>
+          <w:szCs w:val="28"/>
+        </w:rPr>
+        <w:tab/>
+      </w:r>
+      <w:r>
+        <w:rPr>
+          <w:bCs/>
+          <w:color w:val="000000"/>
+          <w:sz w:val="28"/>
+          <w:szCs w:val="28"/>
+        </w:rPr>
+        <w:tab/>
+        <w:t>29</w:t>
       </w:r>
     </w:p>
     <w:p>
@@ -4563,22 +4781,40 @@
         <w:autoSpaceDE w:val="0"/>
         <w:autoSpaceDN w:val="0"/>
         <w:adjustRightInd w:val="0"/>
-        <w:spacing w:line="276" w:lineRule="auto"/>
-        <w:rPr>
-          <w:bCs/>
-          <w:color w:val="000000"/>
-          <w:sz w:val="28"/>
-          <w:szCs w:val="28"/>
-        </w:rPr>
-      </w:pPr>
-      <w:r>
-        <w:rPr>
-          <w:bCs/>
-          <w:color w:val="000000"/>
-          <w:sz w:val="28"/>
-          <w:szCs w:val="28"/>
-        </w:rPr>
-        <w:t>Testing Approaches</w:t>
+        <w:rPr>
+          <w:bCs/>
+          <w:color w:val="000000"/>
+          <w:sz w:val="28"/>
+          <w:szCs w:val="28"/>
+        </w:rPr>
+      </w:pPr>
+      <w:r>
+        <w:rPr>
+          <w:bCs/>
+          <w:color w:val="000000"/>
+          <w:sz w:val="28"/>
+          <w:szCs w:val="28"/>
+        </w:rPr>
+        <w:t>Testing Approaches   …………………………………………</w:t>
+      </w:r>
+      <w:r>
+        <w:rPr>
+          <w:bCs/>
+          <w:color w:val="000000"/>
+          <w:sz w:val="28"/>
+          <w:szCs w:val="28"/>
+        </w:rPr>
+        <w:tab/>
+      </w:r>
+      <w:r>
+        <w:rPr>
+          <w:bCs/>
+          <w:color w:val="000000"/>
+          <w:sz w:val="28"/>
+          <w:szCs w:val="28"/>
+        </w:rPr>
+        <w:tab/>
+        <w:t>40</w:t>
       </w:r>
     </w:p>
     <w:p>
@@ -4591,23 +4827,176 @@
         <w:autoSpaceDE w:val="0"/>
         <w:autoSpaceDN w:val="0"/>
         <w:adjustRightInd w:val="0"/>
-        <w:spacing w:line="276" w:lineRule="auto"/>
-        <w:rPr>
-          <w:bCs/>
-          <w:color w:val="000000"/>
-          <w:sz w:val="28"/>
-          <w:szCs w:val="28"/>
-        </w:rPr>
-      </w:pPr>
-      <w:r>
-        <w:rPr>
-          <w:bCs/>
-          <w:color w:val="000000"/>
-          <w:sz w:val="28"/>
-          <w:szCs w:val="28"/>
-        </w:rPr>
-        <w:t>Conclusion</w:t>
-      </w:r>
+        <w:rPr>
+          <w:bCs/>
+          <w:color w:val="000000"/>
+          <w:sz w:val="28"/>
+          <w:szCs w:val="28"/>
+        </w:rPr>
+      </w:pPr>
+      <w:r>
+        <w:rPr>
+          <w:bCs/>
+          <w:color w:val="000000"/>
+          <w:sz w:val="28"/>
+          <w:szCs w:val="28"/>
+        </w:rPr>
+        <w:t>Conclusion   …………………………………………………..</w:t>
+      </w:r>
+      <w:r>
+        <w:rPr>
+          <w:bCs/>
+          <w:color w:val="000000"/>
+          <w:sz w:val="28"/>
+          <w:szCs w:val="28"/>
+        </w:rPr>
+        <w:tab/>
+      </w:r>
+      <w:r>
+        <w:rPr>
+          <w:bCs/>
+          <w:color w:val="000000"/>
+          <w:sz w:val="28"/>
+          <w:szCs w:val="28"/>
+        </w:rPr>
+        <w:tab/>
+        <w:t>43</w:t>
+      </w:r>
+    </w:p>
+    <w:p>
+      <w:pPr>
+        <w:pStyle w:val="ListParagraph"/>
+        <w:numPr>
+          <w:ilvl w:val="0"/>
+          <w:numId w:val="22"/>
+        </w:numPr>
+        <w:autoSpaceDE w:val="0"/>
+        <w:autoSpaceDN w:val="0"/>
+        <w:adjustRightInd w:val="0"/>
+        <w:rPr>
+          <w:bCs/>
+          <w:color w:val="000000"/>
+          <w:sz w:val="28"/>
+          <w:szCs w:val="28"/>
+        </w:rPr>
+      </w:pPr>
+      <w:r>
+        <w:rPr>
+          <w:bCs/>
+          <w:noProof/>
+          <w:color w:val="000000"/>
+          <w:sz w:val="28"/>
+          <w:szCs w:val="28"/>
+        </w:rPr>
+        <mc:AlternateContent>
+          <mc:Choice Requires="wps">
+            <w:drawing>
+              <wp:anchor distT="0" distB="0" distL="114300" distR="114300" simplePos="0" relativeHeight="251704320" behindDoc="0" locked="0" layoutInCell="1" allowOverlap="1" wp14:anchorId="53451DA7" wp14:editId="1D8F6251">
+                <wp:simplePos x="0" y="0"/>
+                <wp:positionH relativeFrom="margin">
+                  <wp:posOffset>262647</wp:posOffset>
+                </wp:positionH>
+                <wp:positionV relativeFrom="paragraph">
+                  <wp:posOffset>789291</wp:posOffset>
+                </wp:positionV>
+                <wp:extent cx="5359940" cy="0"/>
+                <wp:effectExtent l="0" t="0" r="0" b="0"/>
+                <wp:wrapNone/>
+                <wp:docPr id="5" name="Straight Connector 5"/>
+                <wp:cNvGraphicFramePr/>
+                <a:graphic xmlns:a="http://schemas.openxmlformats.org/drawingml/2006/main">
+                  <a:graphicData uri="http://schemas.microsoft.com/office/word/2010/wordprocessingShape">
+                    <wps:wsp>
+                      <wps:cNvCnPr/>
+                      <wps:spPr>
+                        <a:xfrm flipV="1">
+                          <a:off x="0" y="0"/>
+                          <a:ext cx="5359940" cy="0"/>
+                        </a:xfrm>
+                        <a:prstGeom prst="line">
+                          <a:avLst/>
+                        </a:prstGeom>
+                        <a:ln>
+                          <a:prstDash val="dash"/>
+                        </a:ln>
+                      </wps:spPr>
+                      <wps:style>
+                        <a:lnRef idx="1">
+                          <a:schemeClr val="dk1"/>
+                        </a:lnRef>
+                        <a:fillRef idx="0">
+                          <a:schemeClr val="dk1"/>
+                        </a:fillRef>
+                        <a:effectRef idx="0">
+                          <a:schemeClr val="dk1"/>
+                        </a:effectRef>
+                        <a:fontRef idx="minor">
+                          <a:schemeClr val="tx1"/>
+                        </a:fontRef>
+                      </wps:style>
+                      <wps:bodyPr/>
+                    </wps:wsp>
+                  </a:graphicData>
+                </a:graphic>
+                <wp14:sizeRelH relativeFrom="margin">
+                  <wp14:pctWidth>0</wp14:pctWidth>
+                </wp14:sizeRelH>
+                <wp14:sizeRelV relativeFrom="margin">
+                  <wp14:pctHeight>0</wp14:pctHeight>
+                </wp14:sizeRelV>
+              </wp:anchor>
+            </w:drawing>
+          </mc:Choice>
+          <mc:Fallback>
+            <w:pict>
+              <v:line w14:anchorId="6F5A7905" id="Straight Connector 5" o:spid="_x0000_s1026" style="position:absolute;flip:y;z-index:251704320;visibility:visible;mso-wrap-style:square;mso-width-percent:0;mso-height-percent:0;mso-wrap-distance-left:9pt;mso-wrap-distance-top:0;mso-wrap-distance-right:9pt;mso-wrap-distance-bottom:0;mso-position-horizontal:absolute;mso-position-horizontal-relative:margin;mso-position-vertical:absolute;mso-position-vertical-relative:text;mso-width-percent:0;mso-height-percent:0;mso-width-relative:margin;mso-height-relative:margin" from="20.7pt,62.15pt" to="442.75pt,62.15pt" o:gfxdata="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" strokecolor="black [3200]" strokeweight=".5pt">
+                <v:stroke dashstyle="dash" joinstyle="miter"/>
+                <w10:wrap anchorx="margin"/>
+              </v:line>
+            </w:pict>
+          </mc:Fallback>
+        </mc:AlternateContent>
+      </w:r>
+      <w:r>
+        <w:rPr>
+          <w:bCs/>
+          <w:color w:val="000000"/>
+          <w:sz w:val="28"/>
+          <w:szCs w:val="28"/>
+        </w:rPr>
+        <w:t>Bibliography   …………………………………………………</w:t>
+      </w:r>
+      <w:r>
+        <w:rPr>
+          <w:bCs/>
+          <w:color w:val="000000"/>
+          <w:sz w:val="28"/>
+          <w:szCs w:val="28"/>
+        </w:rPr>
+        <w:tab/>
+      </w:r>
+      <w:r>
+        <w:rPr>
+          <w:bCs/>
+          <w:color w:val="000000"/>
+          <w:sz w:val="28"/>
+          <w:szCs w:val="28"/>
+        </w:rPr>
+        <w:tab/>
+        <w:t>44</w:t>
+      </w:r>
+    </w:p>
+    <w:p>
+      <w:pPr>
+        <w:rPr>
+          <w:rFonts w:ascii="Times New Roman" w:hAnsi="Times New Roman" w:cs="Times New Roman"/>
+          <w:b/>
+          <w:bCs/>
+          <w:color w:val="000000" w:themeColor="text1"/>
+          <w:sz w:val="44"/>
+          <w:szCs w:val="44"/>
+        </w:rPr>
+      </w:pPr>
     </w:p>
     <w:p>
       <w:pPr>
@@ -4680,7 +5069,7 @@
               </wp:anchor>
             </w:drawing>
           </mc:Choice>
-          <mc:Fallback xmlns:cx1="http://schemas.microsoft.com/office/drawing/2015/9/8/chartex" xmlns:cx2="http://schemas.microsoft.com/office/drawing/2015/10/21/chartex" xmlns:cx3="http://schemas.microsoft.com/office/drawing/2016/5/9/chartex" xmlns:cx4="http://schemas.microsoft.com/office/drawing/2016/5/10/chartex" xmlns:cx5="http://schemas.microsoft.com/office/drawing/2016/5/11/chartex" xmlns:cx6="http://schemas.microsoft.com/office/drawing/2016/5/12/chartex" xmlns:cx7="http://schemas.microsoft.com/office/drawing/2016/5/13/chartex" xmlns:cx8="http://schemas.microsoft.com/office/drawing/2016/5/14/chartex" xmlns:aink="http://schemas.microsoft.com/office/drawing/2016/ink" xmlns:am3d="http://schemas.microsoft.com/office/drawing/2017/model3d" xmlns:w16cid="http://schemas.microsoft.com/office/word/2016/wordml/cid">
+          <mc:Fallback xmlns:w16cid="http://schemas.microsoft.com/office/word/2016/wordml/cid" xmlns:am3d="http://schemas.microsoft.com/office/drawing/2017/model3d" xmlns:aink="http://schemas.microsoft.com/office/drawing/2016/ink" xmlns:cx8="http://schemas.microsoft.com/office/drawing/2016/5/14/chartex" xmlns:cx7="http://schemas.microsoft.com/office/drawing/2016/5/13/chartex" xmlns:cx6="http://schemas.microsoft.com/office/drawing/2016/5/12/chartex" xmlns:cx5="http://schemas.microsoft.com/office/drawing/2016/5/11/chartex" xmlns:cx4="http://schemas.microsoft.com/office/drawing/2016/5/10/chartex" xmlns:cx3="http://schemas.microsoft.com/office/drawing/2016/5/9/chartex" xmlns:cx2="http://schemas.microsoft.com/office/drawing/2015/10/21/chartex" xmlns:cx1="http://schemas.microsoft.com/office/drawing/2015/9/8/chartex">
             <w:pict>
               <v:line w14:anchorId="49A5B733" id="Straight Connector 18" o:spid="_x0000_s1026" style="position:absolute;z-index:251672576;visibility:visible;mso-wrap-style:square;mso-wrap-distance-left:9pt;mso-wrap-distance-top:0;mso-wrap-distance-right:9pt;mso-wrap-distance-bottom:0;mso-position-horizontal:absolute;mso-position-horizontal-relative:text;mso-position-vertical:absolute;mso-position-vertical-relative:text" from="0,28.75pt" to="458.15pt,28.75pt" o:gfxdata="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" strokecolor="#5b9bd5 [3204]" strokeweight="1.5pt">
                 <v:stroke joinstyle="miter"/>
@@ -7841,24 +8230,6 @@
           <w:lang w:bidi="as-IN"/>
         </w:rPr>
       </w:pPr>
-      <w:r>
-        <w:rPr>
-          <w:rFonts w:ascii="Times New Roman" w:hAnsi="Times New Roman" w:cs="Times New Roman"/>
-          <w:sz w:val="28"/>
-          <w:szCs w:val="28"/>
-          <w:lang w:bidi="as-IN"/>
-        </w:rPr>
-        <w:t xml:space="preserve">These are as </w:t>
-      </w:r>
-      <w:r>
-        <w:rPr>
-          <w:rFonts w:ascii="Times New Roman" w:hAnsi="Times New Roman" w:cs="Times New Roman"/>
-          <w:sz w:val="28"/>
-          <w:szCs w:val="28"/>
-          <w:lang w:bidi="as-IN"/>
-        </w:rPr>
-        <w:t>follows: -</w:t>
-      </w:r>
     </w:p>
     <w:p>
       <w:pPr>
@@ -7873,6 +8244,25 @@
           <w:lang w:bidi="as-IN"/>
         </w:rPr>
       </w:pPr>
+      <w:r>
+        <w:rPr>
+          <w:rFonts w:ascii="Times New Roman" w:hAnsi="Times New Roman" w:cs="Times New Roman"/>
+          <w:sz w:val="28"/>
+          <w:szCs w:val="28"/>
+          <w:lang w:bidi="as-IN"/>
+        </w:rPr>
+        <w:lastRenderedPageBreak/>
+        <w:t xml:space="preserve">These are as </w:t>
+      </w:r>
+      <w:r>
+        <w:rPr>
+          <w:rFonts w:ascii="Times New Roman" w:hAnsi="Times New Roman" w:cs="Times New Roman"/>
+          <w:sz w:val="28"/>
+          <w:szCs w:val="28"/>
+          <w:lang w:bidi="as-IN"/>
+        </w:rPr>
+        <w:t>follows: -</w:t>
+      </w:r>
     </w:p>
     <w:p>
       <w:pPr>
@@ -11613,7 +12003,7 @@
               </wp:inline>
             </w:drawing>
           </mc:Choice>
-          <mc:Fallback xmlns:cx1="http://schemas.microsoft.com/office/drawing/2015/9/8/chartex" xmlns:cx2="http://schemas.microsoft.com/office/drawing/2015/10/21/chartex" xmlns:cx3="http://schemas.microsoft.com/office/drawing/2016/5/9/chartex" xmlns:cx4="http://schemas.microsoft.com/office/drawing/2016/5/10/chartex" xmlns:cx5="http://schemas.microsoft.com/office/drawing/2016/5/11/chartex" xmlns:cx6="http://schemas.microsoft.com/office/drawing/2016/5/12/chartex" xmlns:cx7="http://schemas.microsoft.com/office/drawing/2016/5/13/chartex" xmlns:cx8="http://schemas.microsoft.com/office/drawing/2016/5/14/chartex" xmlns:aink="http://schemas.microsoft.com/office/drawing/2016/ink" xmlns:am3d="http://schemas.microsoft.com/office/drawing/2017/model3d" xmlns:w16cid="http://schemas.microsoft.com/office/word/2016/wordml/cid">
+          <mc:Fallback xmlns:w16cid="http://schemas.microsoft.com/office/word/2016/wordml/cid" xmlns:am3d="http://schemas.microsoft.com/office/drawing/2017/model3d" xmlns:aink="http://schemas.microsoft.com/office/drawing/2016/ink" xmlns:cx8="http://schemas.microsoft.com/office/drawing/2016/5/14/chartex" xmlns:cx7="http://schemas.microsoft.com/office/drawing/2016/5/13/chartex" xmlns:cx6="http://schemas.microsoft.com/office/drawing/2016/5/12/chartex" xmlns:cx5="http://schemas.microsoft.com/office/drawing/2016/5/11/chartex" xmlns:cx4="http://schemas.microsoft.com/office/drawing/2016/5/10/chartex" xmlns:cx3="http://schemas.microsoft.com/office/drawing/2016/5/9/chartex" xmlns:cx2="http://schemas.microsoft.com/office/drawing/2015/10/21/chartex" xmlns:cx1="http://schemas.microsoft.com/office/drawing/2015/9/8/chartex">
             <w:pict>
               <v:rect w14:anchorId="463EFAA4" id="Rectangle 23" o:spid="_x0000_s1026" alt="https://html1-f.scribdassets.com/9b34zvlcsg1ph6bd/images/6-8330d68fdd.png" style="width:24pt;height:24pt;visibility:visible;mso-wrap-style:square;mso-left-percent:-10001;mso-top-percent:-10001;mso-position-horizontal:absolute;mso-position-horizontal-relative:char;mso-position-vertical:absolute;mso-position-vertical-relative:line;mso-left-percent:-10001;mso-top-percent:-10001;v-text-anchor:top" o:gfxdata="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" filled="f" stroked="f">
                 <o:lock v:ext="edit" aspectratio="t"/>
@@ -11688,7 +12078,7 @@
               </wp:inline>
             </w:drawing>
           </mc:Choice>
-          <mc:Fallback xmlns:cx1="http://schemas.microsoft.com/office/drawing/2015/9/8/chartex" xmlns:cx2="http://schemas.microsoft.com/office/drawing/2015/10/21/chartex" xmlns:cx3="http://schemas.microsoft.com/office/drawing/2016/5/9/chartex" xmlns:cx4="http://schemas.microsoft.com/office/drawing/2016/5/10/chartex" xmlns:cx5="http://schemas.microsoft.com/office/drawing/2016/5/11/chartex" xmlns:cx6="http://schemas.microsoft.com/office/drawing/2016/5/12/chartex" xmlns:cx7="http://schemas.microsoft.com/office/drawing/2016/5/13/chartex" xmlns:cx8="http://schemas.microsoft.com/office/drawing/2016/5/14/chartex" xmlns:aink="http://schemas.microsoft.com/office/drawing/2016/ink" xmlns:am3d="http://schemas.microsoft.com/office/drawing/2017/model3d" xmlns:w16cid="http://schemas.microsoft.com/office/word/2016/wordml/cid">
+          <mc:Fallback xmlns:w16cid="http://schemas.microsoft.com/office/word/2016/wordml/cid" xmlns:am3d="http://schemas.microsoft.com/office/drawing/2017/model3d" xmlns:aink="http://schemas.microsoft.com/office/drawing/2016/ink" xmlns:cx8="http://schemas.microsoft.com/office/drawing/2016/5/14/chartex" xmlns:cx7="http://schemas.microsoft.com/office/drawing/2016/5/13/chartex" xmlns:cx6="http://schemas.microsoft.com/office/drawing/2016/5/12/chartex" xmlns:cx5="http://schemas.microsoft.com/office/drawing/2016/5/11/chartex" xmlns:cx4="http://schemas.microsoft.com/office/drawing/2016/5/10/chartex" xmlns:cx3="http://schemas.microsoft.com/office/drawing/2016/5/9/chartex" xmlns:cx2="http://schemas.microsoft.com/office/drawing/2015/10/21/chartex" xmlns:cx1="http://schemas.microsoft.com/office/drawing/2015/9/8/chartex">
             <w:pict>
               <v:rect w14:anchorId="21775CAF" id="Rectangle 22" o:spid="_x0000_s1026" alt="https://html1-f.scribdassets.com/9b34zvlcsg1ph6bd/images/6-8330d68fdd.png" style="width:24pt;height:24pt;visibility:visible;mso-wrap-style:square;mso-left-percent:-10001;mso-top-percent:-10001;mso-position-horizontal:absolute;mso-position-horizontal-relative:char;mso-position-vertical:absolute;mso-position-vertical-relative:line;mso-left-percent:-10001;mso-top-percent:-10001;v-text-anchor:top" o:gfxdata="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" filled="f" stroked="f">
                 <o:lock v:ext="edit" aspectratio="t"/>
@@ -11763,7 +12153,7 @@
               </wp:inline>
             </w:drawing>
           </mc:Choice>
-          <mc:Fallback xmlns:cx1="http://schemas.microsoft.com/office/drawing/2015/9/8/chartex" xmlns:cx2="http://schemas.microsoft.com/office/drawing/2015/10/21/chartex" xmlns:cx3="http://schemas.microsoft.com/office/drawing/2016/5/9/chartex" xmlns:cx4="http://schemas.microsoft.com/office/drawing/2016/5/10/chartex" xmlns:cx5="http://schemas.microsoft.com/office/drawing/2016/5/11/chartex" xmlns:cx6="http://schemas.microsoft.com/office/drawing/2016/5/12/chartex" xmlns:cx7="http://schemas.microsoft.com/office/drawing/2016/5/13/chartex" xmlns:cx8="http://schemas.microsoft.com/office/drawing/2016/5/14/chartex" xmlns:aink="http://schemas.microsoft.com/office/drawing/2016/ink" xmlns:am3d="http://schemas.microsoft.com/office/drawing/2017/model3d" xmlns:w16cid="http://schemas.microsoft.com/office/word/2016/wordml/cid">
+          <mc:Fallback xmlns:w16cid="http://schemas.microsoft.com/office/word/2016/wordml/cid" xmlns:am3d="http://schemas.microsoft.com/office/drawing/2017/model3d" xmlns:aink="http://schemas.microsoft.com/office/drawing/2016/ink" xmlns:cx8="http://schemas.microsoft.com/office/drawing/2016/5/14/chartex" xmlns:cx7="http://schemas.microsoft.com/office/drawing/2016/5/13/chartex" xmlns:cx6="http://schemas.microsoft.com/office/drawing/2016/5/12/chartex" xmlns:cx5="http://schemas.microsoft.com/office/drawing/2016/5/11/chartex" xmlns:cx4="http://schemas.microsoft.com/office/drawing/2016/5/10/chartex" xmlns:cx3="http://schemas.microsoft.com/office/drawing/2016/5/9/chartex" xmlns:cx2="http://schemas.microsoft.com/office/drawing/2015/10/21/chartex" xmlns:cx1="http://schemas.microsoft.com/office/drawing/2015/9/8/chartex">
             <w:pict>
               <v:rect w14:anchorId="38C7FC23" id="Rectangle 21" o:spid="_x0000_s1026" alt="https://html1-f.scribdassets.com/9b34zvlcsg1ph6bd/images/6-8330d68fdd.png" style="width:24pt;height:24pt;visibility:visible;mso-wrap-style:square;mso-left-percent:-10001;mso-top-percent:-10001;mso-position-horizontal:absolute;mso-position-horizontal-relative:char;mso-position-vertical:absolute;mso-position-vertical-relative:line;mso-left-percent:-10001;mso-top-percent:-10001;v-text-anchor:top" o:gfxdata="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" filled="f" stroked="f">
                 <o:lock v:ext="edit" aspectratio="t"/>
@@ -11838,7 +12228,7 @@
               </wp:inline>
             </w:drawing>
           </mc:Choice>
-          <mc:Fallback xmlns:cx1="http://schemas.microsoft.com/office/drawing/2015/9/8/chartex" xmlns:cx2="http://schemas.microsoft.com/office/drawing/2015/10/21/chartex" xmlns:cx3="http://schemas.microsoft.com/office/drawing/2016/5/9/chartex" xmlns:cx4="http://schemas.microsoft.com/office/drawing/2016/5/10/chartex" xmlns:cx5="http://schemas.microsoft.com/office/drawing/2016/5/11/chartex" xmlns:cx6="http://schemas.microsoft.com/office/drawing/2016/5/12/chartex" xmlns:cx7="http://schemas.microsoft.com/office/drawing/2016/5/13/chartex" xmlns:cx8="http://schemas.microsoft.com/office/drawing/2016/5/14/chartex" xmlns:aink="http://schemas.microsoft.com/office/drawing/2016/ink" xmlns:am3d="http://schemas.microsoft.com/office/drawing/2017/model3d" xmlns:w16cid="http://schemas.microsoft.com/office/word/2016/wordml/cid">
+          <mc:Fallback xmlns:w16cid="http://schemas.microsoft.com/office/word/2016/wordml/cid" xmlns:am3d="http://schemas.microsoft.com/office/drawing/2017/model3d" xmlns:aink="http://schemas.microsoft.com/office/drawing/2016/ink" xmlns:cx8="http://schemas.microsoft.com/office/drawing/2016/5/14/chartex" xmlns:cx7="http://schemas.microsoft.com/office/drawing/2016/5/13/chartex" xmlns:cx6="http://schemas.microsoft.com/office/drawing/2016/5/12/chartex" xmlns:cx5="http://schemas.microsoft.com/office/drawing/2016/5/11/chartex" xmlns:cx4="http://schemas.microsoft.com/office/drawing/2016/5/10/chartex" xmlns:cx3="http://schemas.microsoft.com/office/drawing/2016/5/9/chartex" xmlns:cx2="http://schemas.microsoft.com/office/drawing/2015/10/21/chartex" xmlns:cx1="http://schemas.microsoft.com/office/drawing/2015/9/8/chartex">
             <w:pict>
               <v:rect w14:anchorId="4461F085" id="Rectangle 20" o:spid="_x0000_s1026" alt="https://html1-f.scribdassets.com/9b34zvlcsg1ph6bd/images/6-8330d68fdd.png" style="width:24pt;height:24pt;visibility:visible;mso-wrap-style:square;mso-left-percent:-10001;mso-top-percent:-10001;mso-position-horizontal:absolute;mso-position-horizontal-relative:char;mso-position-vertical:absolute;mso-position-vertical-relative:line;mso-left-percent:-10001;mso-top-percent:-10001;v-text-anchor:top" o:gfxdata="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" filled="f" stroked="f">
                 <o:lock v:ext="edit" aspectratio="t"/>
@@ -12005,20 +12395,7 @@
           <w:szCs w:val="44"/>
           <w:lang w:bidi="as-IN"/>
         </w:rPr>
-        <w:t>System Requirements &amp; Specifications(SRS</w:t>
-      </w:r>
-      <w:bookmarkStart w:id="0" w:name="_GoBack"/>
-      <w:bookmarkEnd w:id="0"/>
-      <w:r>
-        <w:rPr>
-          <w:rFonts w:ascii="Times New Roman" w:eastAsia="Times New Roman" w:hAnsi="Times New Roman" w:cs="Times New Roman"/>
-          <w:b/>
-          <w:noProof/>
-          <w:sz w:val="44"/>
-          <w:szCs w:val="44"/>
-          <w:lang w:bidi="as-IN"/>
-        </w:rPr>
-        <w:t>)</w:t>
+        <w:t>System Requirements &amp; Specifications(SRS)</w:t>
       </w:r>
     </w:p>
     <w:p>
@@ -13630,7 +14007,7 @@
               </wp:anchor>
             </w:drawing>
           </mc:Choice>
-          <mc:Fallback xmlns:cx1="http://schemas.microsoft.com/office/drawing/2015/9/8/chartex" xmlns:cx2="http://schemas.microsoft.com/office/drawing/2015/10/21/chartex" xmlns:cx3="http://schemas.microsoft.com/office/drawing/2016/5/9/chartex" xmlns:cx4="http://schemas.microsoft.com/office/drawing/2016/5/10/chartex" xmlns:cx5="http://schemas.microsoft.com/office/drawing/2016/5/11/chartex" xmlns:cx6="http://schemas.microsoft.com/office/drawing/2016/5/12/chartex" xmlns:cx7="http://schemas.microsoft.com/office/drawing/2016/5/13/chartex" xmlns:cx8="http://schemas.microsoft.com/office/drawing/2016/5/14/chartex" xmlns:aink="http://schemas.microsoft.com/office/drawing/2016/ink" xmlns:am3d="http://schemas.microsoft.com/office/drawing/2017/model3d" xmlns:w16cid="http://schemas.microsoft.com/office/word/2016/wordml/cid">
+          <mc:Fallback xmlns:w16cid="http://schemas.microsoft.com/office/word/2016/wordml/cid" xmlns:am3d="http://schemas.microsoft.com/office/drawing/2017/model3d" xmlns:aink="http://schemas.microsoft.com/office/drawing/2016/ink" xmlns:cx8="http://schemas.microsoft.com/office/drawing/2016/5/14/chartex" xmlns:cx7="http://schemas.microsoft.com/office/drawing/2016/5/13/chartex" xmlns:cx6="http://schemas.microsoft.com/office/drawing/2016/5/12/chartex" xmlns:cx5="http://schemas.microsoft.com/office/drawing/2016/5/11/chartex" xmlns:cx4="http://schemas.microsoft.com/office/drawing/2016/5/10/chartex" xmlns:cx3="http://schemas.microsoft.com/office/drawing/2016/5/9/chartex" xmlns:cx2="http://schemas.microsoft.com/office/drawing/2015/10/21/chartex" xmlns:cx1="http://schemas.microsoft.com/office/drawing/2015/9/8/chartex">
             <w:pict>
               <v:line w14:anchorId="78761A4B" id="Straight Connector 9" o:spid="_x0000_s1026" style="position:absolute;z-index:251676672;visibility:visible;mso-wrap-style:square;mso-wrap-distance-left:9pt;mso-wrap-distance-top:0;mso-wrap-distance-right:9pt;mso-wrap-distance-bottom:0;mso-position-horizontal:absolute;mso-position-horizontal-relative:text;mso-position-vertical:absolute;mso-position-vertical-relative:text" from="0,28.75pt" to="458.15pt,28.75pt" o:gfxdata="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" strokecolor="#5b9bd5 [3204]" strokeweight="1.5pt">
                 <v:stroke joinstyle="miter"/>
@@ -14227,7 +14604,7 @@
               </wp:anchor>
             </w:drawing>
           </mc:Choice>
-          <mc:Fallback xmlns:cx1="http://schemas.microsoft.com/office/drawing/2015/9/8/chartex" xmlns:cx2="http://schemas.microsoft.com/office/drawing/2015/10/21/chartex" xmlns:cx3="http://schemas.microsoft.com/office/drawing/2016/5/9/chartex" xmlns:cx4="http://schemas.microsoft.com/office/drawing/2016/5/10/chartex" xmlns:cx5="http://schemas.microsoft.com/office/drawing/2016/5/11/chartex" xmlns:cx6="http://schemas.microsoft.com/office/drawing/2016/5/12/chartex" xmlns:cx7="http://schemas.microsoft.com/office/drawing/2016/5/13/chartex" xmlns:cx8="http://schemas.microsoft.com/office/drawing/2016/5/14/chartex" xmlns:aink="http://schemas.microsoft.com/office/drawing/2016/ink" xmlns:am3d="http://schemas.microsoft.com/office/drawing/2017/model3d" xmlns:w16cid="http://schemas.microsoft.com/office/word/2016/wordml/cid">
+          <mc:Fallback xmlns:w16cid="http://schemas.microsoft.com/office/word/2016/wordml/cid" xmlns:am3d="http://schemas.microsoft.com/office/drawing/2017/model3d" xmlns:aink="http://schemas.microsoft.com/office/drawing/2016/ink" xmlns:cx8="http://schemas.microsoft.com/office/drawing/2016/5/14/chartex" xmlns:cx7="http://schemas.microsoft.com/office/drawing/2016/5/13/chartex" xmlns:cx6="http://schemas.microsoft.com/office/drawing/2016/5/12/chartex" xmlns:cx5="http://schemas.microsoft.com/office/drawing/2016/5/11/chartex" xmlns:cx4="http://schemas.microsoft.com/office/drawing/2016/5/10/chartex" xmlns:cx3="http://schemas.microsoft.com/office/drawing/2016/5/9/chartex" xmlns:cx2="http://schemas.microsoft.com/office/drawing/2015/10/21/chartex" xmlns:cx1="http://schemas.microsoft.com/office/drawing/2015/9/8/chartex">
             <w:pict>
               <v:line w14:anchorId="147AB938" id="Straight Connector 28" o:spid="_x0000_s1026" style="position:absolute;z-index:251678720;visibility:visible;mso-wrap-style:square;mso-wrap-distance-left:9pt;mso-wrap-distance-top:0;mso-wrap-distance-right:9pt;mso-wrap-distance-bottom:0;mso-position-horizontal:absolute;mso-position-horizontal-relative:text;mso-position-vertical:absolute;mso-position-vertical-relative:text" from="0,28.75pt" to="458.15pt,28.75pt" o:gfxdata="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" strokecolor="#5b9bd5 [3204]" strokeweight="1.5pt">
                 <v:stroke joinstyle="miter"/>
@@ -14337,10 +14714,10 @@
             <v:path o:extrusionok="f" gradientshapeok="t" o:connecttype="rect"/>
             <o:lock v:ext="edit" aspectratio="t"/>
           </v:shapetype>
-          <v:shape id="_x0000_i1025" type="#_x0000_t75" style="width:468.25pt;height:249pt" o:ole="">
+          <v:shape id="_x0000_i1025" type="#_x0000_t75" style="width:468pt;height:249pt" o:ole="">
             <v:imagedata r:id="rId11" o:title=""/>
           </v:shape>
-          <o:OLEObject Type="Embed" ProgID="Visio.Drawing.15" ShapeID="_x0000_i1025" DrawAspect="Content" ObjectID="_1591432200" r:id="rId12"/>
+          <o:OLEObject Type="Embed" ProgID="Visio.Drawing.15" ShapeID="_x0000_i1025" DrawAspect="Content" ObjectID="_1591523152" r:id="rId12"/>
         </w:object>
       </w:r>
     </w:p>
@@ -14358,10 +14735,10 @@
     <w:p>
       <w:r>
         <w:object w:dxaOrig="11916" w:dyaOrig="11089">
-          <v:shape id="_x0000_i1026" type="#_x0000_t75" style="width:467.75pt;height:435.25pt" o:ole="">
+          <v:shape id="_x0000_i1026" type="#_x0000_t75" style="width:468pt;height:435pt" o:ole="">
             <v:imagedata r:id="rId13" o:title=""/>
           </v:shape>
-          <o:OLEObject Type="Embed" ProgID="Visio.Drawing.15" ShapeID="_x0000_i1026" DrawAspect="Content" ObjectID="_1591432201" r:id="rId14"/>
+          <o:OLEObject Type="Embed" ProgID="Visio.Drawing.15" ShapeID="_x0000_i1026" DrawAspect="Content" ObjectID="_1591523153" r:id="rId14"/>
         </w:object>
       </w:r>
     </w:p>
@@ -14375,10 +14752,10 @@
     <w:p>
       <w:r>
         <w:object w:dxaOrig="11052" w:dyaOrig="14712">
-          <v:shape id="_x0000_i1027" type="#_x0000_t75" style="width:468.25pt;height:622.45pt" o:ole="">
+          <v:shape id="_x0000_i1027" type="#_x0000_t75" style="width:468pt;height:622.2pt" o:ole="">
             <v:imagedata r:id="rId15" o:title=""/>
           </v:shape>
-          <o:OLEObject Type="Embed" ProgID="Visio.Drawing.15" ShapeID="_x0000_i1027" DrawAspect="Content" ObjectID="_1591432202" r:id="rId16"/>
+          <o:OLEObject Type="Embed" ProgID="Visio.Drawing.15" ShapeID="_x0000_i1027" DrawAspect="Content" ObjectID="_1591523154" r:id="rId16"/>
         </w:object>
       </w:r>
     </w:p>
@@ -14448,7 +14825,7 @@
               </wp:anchor>
             </w:drawing>
           </mc:Choice>
-          <mc:Fallback xmlns:cx1="http://schemas.microsoft.com/office/drawing/2015/9/8/chartex" xmlns:cx2="http://schemas.microsoft.com/office/drawing/2015/10/21/chartex" xmlns:cx3="http://schemas.microsoft.com/office/drawing/2016/5/9/chartex" xmlns:cx4="http://schemas.microsoft.com/office/drawing/2016/5/10/chartex" xmlns:cx5="http://schemas.microsoft.com/office/drawing/2016/5/11/chartex" xmlns:cx6="http://schemas.microsoft.com/office/drawing/2016/5/12/chartex" xmlns:cx7="http://schemas.microsoft.com/office/drawing/2016/5/13/chartex" xmlns:cx8="http://schemas.microsoft.com/office/drawing/2016/5/14/chartex" xmlns:aink="http://schemas.microsoft.com/office/drawing/2016/ink" xmlns:am3d="http://schemas.microsoft.com/office/drawing/2017/model3d" xmlns:w16cid="http://schemas.microsoft.com/office/word/2016/wordml/cid">
+          <mc:Fallback xmlns:w16cid="http://schemas.microsoft.com/office/word/2016/wordml/cid" xmlns:am3d="http://schemas.microsoft.com/office/drawing/2017/model3d" xmlns:aink="http://schemas.microsoft.com/office/drawing/2016/ink" xmlns:cx8="http://schemas.microsoft.com/office/drawing/2016/5/14/chartex" xmlns:cx7="http://schemas.microsoft.com/office/drawing/2016/5/13/chartex" xmlns:cx6="http://schemas.microsoft.com/office/drawing/2016/5/12/chartex" xmlns:cx5="http://schemas.microsoft.com/office/drawing/2016/5/11/chartex" xmlns:cx4="http://schemas.microsoft.com/office/drawing/2016/5/10/chartex" xmlns:cx3="http://schemas.microsoft.com/office/drawing/2016/5/9/chartex" xmlns:cx2="http://schemas.microsoft.com/office/drawing/2015/10/21/chartex" xmlns:cx1="http://schemas.microsoft.com/office/drawing/2015/9/8/chartex">
             <w:pict>
               <v:line w14:anchorId="14EC292B" id="Straight Connector 30" o:spid="_x0000_s1026" style="position:absolute;z-index:251680768;visibility:visible;mso-wrap-style:square;mso-wrap-distance-left:9pt;mso-wrap-distance-top:0;mso-wrap-distance-right:9pt;mso-wrap-distance-bottom:0;mso-position-horizontal:absolute;mso-position-horizontal-relative:text;mso-position-vertical:absolute;mso-position-vertical-relative:text" from="0,28.75pt" to="458.15pt,28.75pt" o:gfxdata="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" strokecolor="#5b9bd5 [3204]" strokeweight="1.5pt">
                 <v:stroke joinstyle="miter"/>
@@ -14596,7 +14973,7 @@
               </wp:anchor>
             </w:drawing>
           </mc:Choice>
-          <mc:Fallback xmlns:cx1="http://schemas.microsoft.com/office/drawing/2015/9/8/chartex" xmlns:cx2="http://schemas.microsoft.com/office/drawing/2015/10/21/chartex" xmlns:cx3="http://schemas.microsoft.com/office/drawing/2016/5/9/chartex" xmlns:cx4="http://schemas.microsoft.com/office/drawing/2016/5/10/chartex" xmlns:cx5="http://schemas.microsoft.com/office/drawing/2016/5/11/chartex" xmlns:cx6="http://schemas.microsoft.com/office/drawing/2016/5/12/chartex" xmlns:cx7="http://schemas.microsoft.com/office/drawing/2016/5/13/chartex" xmlns:cx8="http://schemas.microsoft.com/office/drawing/2016/5/14/chartex" xmlns:aink="http://schemas.microsoft.com/office/drawing/2016/ink" xmlns:am3d="http://schemas.microsoft.com/office/drawing/2017/model3d" xmlns:w16cid="http://schemas.microsoft.com/office/word/2016/wordml/cid">
+          <mc:Fallback xmlns:w16cid="http://schemas.microsoft.com/office/word/2016/wordml/cid" xmlns:am3d="http://schemas.microsoft.com/office/drawing/2017/model3d" xmlns:aink="http://schemas.microsoft.com/office/drawing/2016/ink" xmlns:cx8="http://schemas.microsoft.com/office/drawing/2016/5/14/chartex" xmlns:cx7="http://schemas.microsoft.com/office/drawing/2016/5/13/chartex" xmlns:cx6="http://schemas.microsoft.com/office/drawing/2016/5/12/chartex" xmlns:cx5="http://schemas.microsoft.com/office/drawing/2016/5/11/chartex" xmlns:cx4="http://schemas.microsoft.com/office/drawing/2016/5/10/chartex" xmlns:cx3="http://schemas.microsoft.com/office/drawing/2016/5/9/chartex" xmlns:cx2="http://schemas.microsoft.com/office/drawing/2015/10/21/chartex" xmlns:cx1="http://schemas.microsoft.com/office/drawing/2015/9/8/chartex">
             <w:pict>
               <v:line w14:anchorId="01E2AD33" id="Straight Connector 31" o:spid="_x0000_s1026" style="position:absolute;z-index:251682816;visibility:visible;mso-wrap-style:square;mso-wrap-distance-left:9pt;mso-wrap-distance-top:0;mso-wrap-distance-right:9pt;mso-wrap-distance-bottom:0;mso-position-horizontal:absolute;mso-position-horizontal-relative:text;mso-position-vertical:absolute;mso-position-vertical-relative:text" from="0,28.75pt" to="458.15pt,28.75pt" o:gfxdata="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" strokecolor="#5b9bd5 [3204]" strokeweight="1.5pt">
                 <v:stroke joinstyle="miter"/>
@@ -14747,7 +15124,7 @@
               </wp:anchor>
             </w:drawing>
           </mc:Choice>
-          <mc:Fallback xmlns:cx1="http://schemas.microsoft.com/office/drawing/2015/9/8/chartex" xmlns:cx2="http://schemas.microsoft.com/office/drawing/2015/10/21/chartex" xmlns:cx3="http://schemas.microsoft.com/office/drawing/2016/5/9/chartex" xmlns:cx4="http://schemas.microsoft.com/office/drawing/2016/5/10/chartex" xmlns:cx5="http://schemas.microsoft.com/office/drawing/2016/5/11/chartex" xmlns:cx6="http://schemas.microsoft.com/office/drawing/2016/5/12/chartex" xmlns:cx7="http://schemas.microsoft.com/office/drawing/2016/5/13/chartex" xmlns:cx8="http://schemas.microsoft.com/office/drawing/2016/5/14/chartex" xmlns:aink="http://schemas.microsoft.com/office/drawing/2016/ink" xmlns:am3d="http://schemas.microsoft.com/office/drawing/2017/model3d" xmlns:w16cid="http://schemas.microsoft.com/office/word/2016/wordml/cid">
+          <mc:Fallback xmlns:w16cid="http://schemas.microsoft.com/office/word/2016/wordml/cid" xmlns:am3d="http://schemas.microsoft.com/office/drawing/2017/model3d" xmlns:aink="http://schemas.microsoft.com/office/drawing/2016/ink" xmlns:cx8="http://schemas.microsoft.com/office/drawing/2016/5/14/chartex" xmlns:cx7="http://schemas.microsoft.com/office/drawing/2016/5/13/chartex" xmlns:cx6="http://schemas.microsoft.com/office/drawing/2016/5/12/chartex" xmlns:cx5="http://schemas.microsoft.com/office/drawing/2016/5/11/chartex" xmlns:cx4="http://schemas.microsoft.com/office/drawing/2016/5/10/chartex" xmlns:cx3="http://schemas.microsoft.com/office/drawing/2016/5/9/chartex" xmlns:cx2="http://schemas.microsoft.com/office/drawing/2015/10/21/chartex" xmlns:cx1="http://schemas.microsoft.com/office/drawing/2015/9/8/chartex">
             <w:pict>
               <v:line w14:anchorId="392F9F64" id="Straight Connector 2113" o:spid="_x0000_s1026" style="position:absolute;z-index:251684864;visibility:visible;mso-wrap-style:square;mso-wrap-distance-left:9pt;mso-wrap-distance-top:0;mso-wrap-distance-right:9pt;mso-wrap-distance-bottom:0;mso-position-horizontal:absolute;mso-position-horizontal-relative:text;mso-position-vertical:absolute;mso-position-vertical-relative:text" from="0,28.75pt" to="458.15pt,28.75pt" o:gfxdata="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" strokecolor="#5b9bd5 [3204]" strokeweight="1.5pt">
                 <v:stroke joinstyle="miter"/>
@@ -15336,7 +15713,7 @@
               </wp:anchor>
             </w:drawing>
           </mc:Choice>
-          <mc:Fallback xmlns:cx1="http://schemas.microsoft.com/office/drawing/2015/9/8/chartex" xmlns:cx2="http://schemas.microsoft.com/office/drawing/2015/10/21/chartex" xmlns:cx3="http://schemas.microsoft.com/office/drawing/2016/5/9/chartex" xmlns:cx4="http://schemas.microsoft.com/office/drawing/2016/5/10/chartex" xmlns:cx5="http://schemas.microsoft.com/office/drawing/2016/5/11/chartex" xmlns:cx6="http://schemas.microsoft.com/office/drawing/2016/5/12/chartex" xmlns:cx7="http://schemas.microsoft.com/office/drawing/2016/5/13/chartex" xmlns:cx8="http://schemas.microsoft.com/office/drawing/2016/5/14/chartex" xmlns:aink="http://schemas.microsoft.com/office/drawing/2016/ink" xmlns:am3d="http://schemas.microsoft.com/office/drawing/2017/model3d" xmlns:w16cid="http://schemas.microsoft.com/office/word/2016/wordml/cid">
+          <mc:Fallback xmlns:w16cid="http://schemas.microsoft.com/office/word/2016/wordml/cid" xmlns:am3d="http://schemas.microsoft.com/office/drawing/2017/model3d" xmlns:aink="http://schemas.microsoft.com/office/drawing/2016/ink" xmlns:cx8="http://schemas.microsoft.com/office/drawing/2016/5/14/chartex" xmlns:cx7="http://schemas.microsoft.com/office/drawing/2016/5/13/chartex" xmlns:cx6="http://schemas.microsoft.com/office/drawing/2016/5/12/chartex" xmlns:cx5="http://schemas.microsoft.com/office/drawing/2016/5/11/chartex" xmlns:cx4="http://schemas.microsoft.com/office/drawing/2016/5/10/chartex" xmlns:cx3="http://schemas.microsoft.com/office/drawing/2016/5/9/chartex" xmlns:cx2="http://schemas.microsoft.com/office/drawing/2015/10/21/chartex" xmlns:cx1="http://schemas.microsoft.com/office/drawing/2015/9/8/chartex">
             <w:pict>
               <v:line w14:anchorId="780CC1B9" id="Straight Connector 19" o:spid="_x0000_s1026" style="position:absolute;z-index:251688960;visibility:visible;mso-wrap-style:square;mso-wrap-distance-left:9pt;mso-wrap-distance-top:0;mso-wrap-distance-right:9pt;mso-wrap-distance-bottom:0;mso-position-horizontal:absolute;mso-position-horizontal-relative:text;mso-position-vertical:absolute;mso-position-vertical-relative:text" from="0,28.75pt" to="458.15pt,28.75pt" o:gfxdata="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" strokecolor="#5b9bd5 [3204]" strokeweight="1.5pt">
                 <v:stroke joinstyle="miter"/>
@@ -38069,6 +38446,118 @@
         </w:rPr>
       </w:pPr>
     </w:p>
+    <w:p>
+      <w:pPr>
+        <w:widowControl w:val="0"/>
+        <w:autoSpaceDE w:val="0"/>
+        <w:autoSpaceDN w:val="0"/>
+        <w:adjustRightInd w:val="0"/>
+        <w:spacing w:after="0" w:line="200" w:lineRule="exact"/>
+        <w:rPr>
+          <w:rFonts w:cstheme="minorHAnsi"/>
+          <w:sz w:val="20"/>
+          <w:szCs w:val="20"/>
+        </w:rPr>
+      </w:pPr>
+    </w:p>
+    <w:p>
+      <w:pPr>
+        <w:widowControl w:val="0"/>
+        <w:autoSpaceDE w:val="0"/>
+        <w:autoSpaceDN w:val="0"/>
+        <w:adjustRightInd w:val="0"/>
+        <w:spacing w:after="0" w:line="200" w:lineRule="exact"/>
+        <w:rPr>
+          <w:rFonts w:cstheme="minorHAnsi"/>
+          <w:sz w:val="20"/>
+          <w:szCs w:val="20"/>
+        </w:rPr>
+      </w:pPr>
+    </w:p>
+    <w:p>
+      <w:pPr>
+        <w:widowControl w:val="0"/>
+        <w:autoSpaceDE w:val="0"/>
+        <w:autoSpaceDN w:val="0"/>
+        <w:adjustRightInd w:val="0"/>
+        <w:spacing w:after="0" w:line="200" w:lineRule="exact"/>
+        <w:rPr>
+          <w:rFonts w:cstheme="minorHAnsi"/>
+          <w:sz w:val="20"/>
+          <w:szCs w:val="20"/>
+        </w:rPr>
+      </w:pPr>
+    </w:p>
+    <w:p>
+      <w:pPr>
+        <w:widowControl w:val="0"/>
+        <w:autoSpaceDE w:val="0"/>
+        <w:autoSpaceDN w:val="0"/>
+        <w:adjustRightInd w:val="0"/>
+        <w:spacing w:after="0" w:line="200" w:lineRule="exact"/>
+        <w:rPr>
+          <w:rFonts w:cstheme="minorHAnsi"/>
+          <w:sz w:val="20"/>
+          <w:szCs w:val="20"/>
+        </w:rPr>
+      </w:pPr>
+    </w:p>
+    <w:p>
+      <w:pPr>
+        <w:widowControl w:val="0"/>
+        <w:autoSpaceDE w:val="0"/>
+        <w:autoSpaceDN w:val="0"/>
+        <w:adjustRightInd w:val="0"/>
+        <w:spacing w:after="0" w:line="200" w:lineRule="exact"/>
+        <w:rPr>
+          <w:rFonts w:cstheme="minorHAnsi"/>
+          <w:sz w:val="20"/>
+          <w:szCs w:val="20"/>
+        </w:rPr>
+      </w:pPr>
+    </w:p>
+    <w:p>
+      <w:pPr>
+        <w:widowControl w:val="0"/>
+        <w:autoSpaceDE w:val="0"/>
+        <w:autoSpaceDN w:val="0"/>
+        <w:adjustRightInd w:val="0"/>
+        <w:spacing w:after="0" w:line="200" w:lineRule="exact"/>
+        <w:rPr>
+          <w:rFonts w:cstheme="minorHAnsi"/>
+          <w:sz w:val="20"/>
+          <w:szCs w:val="20"/>
+        </w:rPr>
+      </w:pPr>
+    </w:p>
+    <w:p>
+      <w:pPr>
+        <w:widowControl w:val="0"/>
+        <w:autoSpaceDE w:val="0"/>
+        <w:autoSpaceDN w:val="0"/>
+        <w:adjustRightInd w:val="0"/>
+        <w:spacing w:after="0" w:line="200" w:lineRule="exact"/>
+        <w:rPr>
+          <w:rFonts w:cstheme="minorHAnsi"/>
+          <w:sz w:val="20"/>
+          <w:szCs w:val="20"/>
+        </w:rPr>
+      </w:pPr>
+    </w:p>
+    <w:p>
+      <w:pPr>
+        <w:widowControl w:val="0"/>
+        <w:autoSpaceDE w:val="0"/>
+        <w:autoSpaceDN w:val="0"/>
+        <w:adjustRightInd w:val="0"/>
+        <w:spacing w:after="0" w:line="200" w:lineRule="exact"/>
+        <w:rPr>
+          <w:rFonts w:cstheme="minorHAnsi"/>
+          <w:sz w:val="20"/>
+          <w:szCs w:val="20"/>
+        </w:rPr>
+      </w:pPr>
+    </w:p>
     <w:tbl>
       <w:tblPr>
         <w:tblW w:w="0" w:type="auto"/>
@@ -38121,6 +38610,7 @@
                 <w:b/>
                 <w:bCs/>
               </w:rPr>
+              <w:lastRenderedPageBreak/>
               <w:t>Test</w:t>
             </w:r>
             <w:r>
@@ -38494,7 +38984,6 @@
               <w:rPr>
                 <w:rFonts w:cstheme="minorHAnsi"/>
               </w:rPr>
-              <w:lastRenderedPageBreak/>
               <w:t>Expected</w:t>
             </w:r>
             <w:r>
@@ -39727,6 +40216,7 @@
           <w:noProof/>
           <w:lang w:bidi="as-IN"/>
         </w:rPr>
+        <w:lastRenderedPageBreak/>
         <mc:AlternateContent>
           <mc:Choice Requires="wps">
             <w:drawing>
@@ -39777,7 +40267,7 @@
               </wp:anchor>
             </w:drawing>
           </mc:Choice>
-          <mc:Fallback xmlns:cx1="http://schemas.microsoft.com/office/drawing/2015/9/8/chartex" xmlns:cx2="http://schemas.microsoft.com/office/drawing/2015/10/21/chartex" xmlns:cx3="http://schemas.microsoft.com/office/drawing/2016/5/9/chartex" xmlns:cx4="http://schemas.microsoft.com/office/drawing/2016/5/10/chartex" xmlns:cx5="http://schemas.microsoft.com/office/drawing/2016/5/11/chartex" xmlns:cx6="http://schemas.microsoft.com/office/drawing/2016/5/12/chartex" xmlns:cx7="http://schemas.microsoft.com/office/drawing/2016/5/13/chartex" xmlns:cx8="http://schemas.microsoft.com/office/drawing/2016/5/14/chartex" xmlns:aink="http://schemas.microsoft.com/office/drawing/2016/ink" xmlns:am3d="http://schemas.microsoft.com/office/drawing/2017/model3d" xmlns:w16cid="http://schemas.microsoft.com/office/word/2016/wordml/cid">
+          <mc:Fallback xmlns:w16cid="http://schemas.microsoft.com/office/word/2016/wordml/cid" xmlns:am3d="http://schemas.microsoft.com/office/drawing/2017/model3d" xmlns:aink="http://schemas.microsoft.com/office/drawing/2016/ink" xmlns:cx8="http://schemas.microsoft.com/office/drawing/2016/5/14/chartex" xmlns:cx7="http://schemas.microsoft.com/office/drawing/2016/5/13/chartex" xmlns:cx6="http://schemas.microsoft.com/office/drawing/2016/5/12/chartex" xmlns:cx5="http://schemas.microsoft.com/office/drawing/2016/5/11/chartex" xmlns:cx4="http://schemas.microsoft.com/office/drawing/2016/5/10/chartex" xmlns:cx3="http://schemas.microsoft.com/office/drawing/2016/5/9/chartex" xmlns:cx2="http://schemas.microsoft.com/office/drawing/2015/10/21/chartex" xmlns:cx1="http://schemas.microsoft.com/office/drawing/2015/9/8/chartex">
             <w:pict>
               <v:line w14:anchorId="2BCF711A" id="Straight Connector 6" o:spid="_x0000_s1026" style="position:absolute;z-index:251686912;visibility:visible;mso-wrap-style:square;mso-wrap-distance-left:9pt;mso-wrap-distance-top:0;mso-wrap-distance-right:9pt;mso-wrap-distance-bottom:0;mso-position-horizontal:absolute;mso-position-horizontal-relative:text;mso-position-vertical:absolute;mso-position-vertical-relative:text" from="0,28.75pt" to="458.15pt,28.75pt" o:gfxdata="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" strokecolor="#5b9bd5 [3204]" strokeweight="1.5pt">
                 <v:stroke joinstyle="miter"/>
@@ -39817,7 +40307,6 @@
           <w:sz w:val="24"/>
           <w:szCs w:val="24"/>
         </w:rPr>
-        <w:lastRenderedPageBreak/>
         <w:t>Android is a truly open, free development platform based on Linux and open source. Handset makers can use and customize the platform without paying a royalty. A component-based architecture inspired by Internet mash-ups. Parts of one application can be used in another in ways not originally envisioned by the developer and can even replace built-in components with own improved versions.</w:t>
       </w:r>
       <w:r>
@@ -39867,6 +40356,478 @@
       <w:r>
         <w:t>• Google Android is stepping into the next level of Mobile Internet.</w:t>
       </w:r>
+    </w:p>
+    <w:p>
+      <w:pPr>
+        <w:spacing w:after="120" w:line="360" w:lineRule="auto"/>
+        <w:ind w:firstLine="720"/>
+        <w:jc w:val="both"/>
+        <w:rPr>
+          <w:rFonts w:ascii="Times New Roman" w:eastAsia="Times New Roman" w:hAnsi="Times New Roman" w:cs="Times New Roman"/>
+          <w:sz w:val="24"/>
+          <w:szCs w:val="24"/>
+          <w:lang w:val="en-IN" w:bidi="as-IN"/>
+        </w:rPr>
+      </w:pPr>
+      <w:r>
+        <w:rPr>
+          <w:rFonts w:ascii="Times New Roman" w:eastAsia="Times New Roman" w:hAnsi="Times New Roman" w:cs="Times New Roman"/>
+          <w:sz w:val="24"/>
+          <w:szCs w:val="24"/>
+          <w:lang w:val="en-IN" w:bidi="as-IN"/>
+        </w:rPr>
+        <w:t>This Job Portal App acts as a portal between Job Seekers and Recruiters. It is helpful for fresher as well as young graduates, to get stated with their career. Using Job Vibe, one can search job matching his or her qualification and appear for the selection process once the application is being registered and accepted.</w:t>
+      </w:r>
+    </w:p>
+    <w:p>
+      <w:pPr>
+        <w:spacing w:after="120" w:line="360" w:lineRule="auto"/>
+        <w:ind w:firstLine="720"/>
+        <w:jc w:val="both"/>
+        <w:rPr>
+          <w:rFonts w:ascii="Times New Roman" w:eastAsia="Times New Roman" w:hAnsi="Times New Roman" w:cs="Times New Roman"/>
+          <w:sz w:val="24"/>
+          <w:szCs w:val="24"/>
+          <w:lang w:val="en-IN" w:bidi="as-IN"/>
+        </w:rPr>
+      </w:pPr>
+    </w:p>
+    <w:p>
+      <w:pPr>
+        <w:spacing w:after="120" w:line="360" w:lineRule="auto"/>
+        <w:ind w:firstLine="720"/>
+        <w:jc w:val="both"/>
+        <w:rPr>
+          <w:rFonts w:ascii="Times New Roman" w:eastAsia="Times New Roman" w:hAnsi="Times New Roman" w:cs="Times New Roman"/>
+          <w:sz w:val="24"/>
+          <w:szCs w:val="24"/>
+          <w:lang w:val="en-IN" w:bidi="as-IN"/>
+        </w:rPr>
+      </w:pPr>
+    </w:p>
+    <w:p>
+      <w:pPr>
+        <w:spacing w:after="120" w:line="360" w:lineRule="auto"/>
+        <w:ind w:firstLine="720"/>
+        <w:jc w:val="both"/>
+        <w:rPr>
+          <w:rFonts w:ascii="Times New Roman" w:eastAsia="Times New Roman" w:hAnsi="Times New Roman" w:cs="Times New Roman"/>
+          <w:sz w:val="24"/>
+          <w:szCs w:val="24"/>
+          <w:lang w:val="en-IN" w:bidi="as-IN"/>
+        </w:rPr>
+      </w:pPr>
+    </w:p>
+    <w:p>
+      <w:pPr>
+        <w:spacing w:after="120" w:line="360" w:lineRule="auto"/>
+        <w:ind w:firstLine="720"/>
+        <w:jc w:val="both"/>
+        <w:rPr>
+          <w:rFonts w:ascii="Times New Roman" w:eastAsia="Times New Roman" w:hAnsi="Times New Roman" w:cs="Times New Roman"/>
+          <w:sz w:val="24"/>
+          <w:szCs w:val="24"/>
+          <w:lang w:val="en-IN" w:bidi="as-IN"/>
+        </w:rPr>
+      </w:pPr>
+    </w:p>
+    <w:p>
+      <w:pPr>
+        <w:spacing w:after="120" w:line="360" w:lineRule="auto"/>
+        <w:ind w:firstLine="720"/>
+        <w:jc w:val="both"/>
+        <w:rPr>
+          <w:rFonts w:ascii="Times New Roman" w:eastAsia="Times New Roman" w:hAnsi="Times New Roman" w:cs="Times New Roman"/>
+          <w:sz w:val="24"/>
+          <w:szCs w:val="24"/>
+          <w:lang w:val="en-IN" w:bidi="as-IN"/>
+        </w:rPr>
+      </w:pPr>
+    </w:p>
+    <w:p>
+      <w:pPr>
+        <w:spacing w:after="120" w:line="360" w:lineRule="auto"/>
+        <w:ind w:firstLine="720"/>
+        <w:jc w:val="both"/>
+        <w:rPr>
+          <w:rFonts w:ascii="Times New Roman" w:eastAsia="Times New Roman" w:hAnsi="Times New Roman" w:cs="Times New Roman"/>
+          <w:sz w:val="24"/>
+          <w:szCs w:val="24"/>
+          <w:lang w:val="en-IN" w:bidi="as-IN"/>
+        </w:rPr>
+      </w:pPr>
+    </w:p>
+    <w:p>
+      <w:pPr>
+        <w:spacing w:after="120" w:line="360" w:lineRule="auto"/>
+        <w:ind w:firstLine="720"/>
+        <w:jc w:val="both"/>
+        <w:rPr>
+          <w:rFonts w:ascii="Times New Roman" w:eastAsia="Times New Roman" w:hAnsi="Times New Roman" w:cs="Times New Roman"/>
+          <w:sz w:val="24"/>
+          <w:szCs w:val="24"/>
+          <w:lang w:val="en-IN" w:bidi="as-IN"/>
+        </w:rPr>
+      </w:pPr>
+    </w:p>
+    <w:p>
+      <w:pPr>
+        <w:spacing w:after="120" w:line="360" w:lineRule="auto"/>
+        <w:ind w:firstLine="720"/>
+        <w:jc w:val="both"/>
+        <w:rPr>
+          <w:rFonts w:ascii="Times New Roman" w:eastAsia="Times New Roman" w:hAnsi="Times New Roman" w:cs="Times New Roman"/>
+          <w:sz w:val="24"/>
+          <w:szCs w:val="24"/>
+          <w:lang w:val="en-IN" w:bidi="as-IN"/>
+        </w:rPr>
+      </w:pPr>
+    </w:p>
+    <w:p>
+      <w:pPr>
+        <w:spacing w:after="120" w:line="360" w:lineRule="auto"/>
+        <w:ind w:firstLine="720"/>
+        <w:jc w:val="both"/>
+        <w:rPr>
+          <w:rFonts w:ascii="Times New Roman" w:eastAsia="Times New Roman" w:hAnsi="Times New Roman" w:cs="Times New Roman"/>
+          <w:sz w:val="24"/>
+          <w:szCs w:val="24"/>
+          <w:lang w:val="en-IN" w:bidi="as-IN"/>
+        </w:rPr>
+      </w:pPr>
+    </w:p>
+    <w:p>
+      <w:pPr>
+        <w:rPr>
+          <w:b/>
+          <w:bCs/>
+          <w:color w:val="000000" w:themeColor="text1"/>
+          <w:sz w:val="44"/>
+          <w:szCs w:val="44"/>
+        </w:rPr>
+      </w:pPr>
+      <w:r>
+        <w:rPr>
+          <w:noProof/>
+          <w:lang w:bidi="as-IN"/>
+        </w:rPr>
+        <w:lastRenderedPageBreak/>
+        <mc:AlternateContent>
+          <mc:Choice Requires="wps">
+            <w:drawing>
+              <wp:anchor distT="0" distB="0" distL="114300" distR="114300" simplePos="0" relativeHeight="251701248" behindDoc="0" locked="0" layoutInCell="1" allowOverlap="1" wp14:anchorId="20FC4772" wp14:editId="094DA55A">
+                <wp:simplePos x="0" y="0"/>
+                <wp:positionH relativeFrom="column">
+                  <wp:posOffset>0</wp:posOffset>
+                </wp:positionH>
+                <wp:positionV relativeFrom="paragraph">
+                  <wp:posOffset>365067</wp:posOffset>
+                </wp:positionV>
+                <wp:extent cx="5818505" cy="0"/>
+                <wp:effectExtent l="0" t="0" r="29845" b="19050"/>
+                <wp:wrapNone/>
+                <wp:docPr id="24" name="Straight Connector 24"/>
+                <wp:cNvGraphicFramePr/>
+                <a:graphic xmlns:a="http://schemas.openxmlformats.org/drawingml/2006/main">
+                  <a:graphicData uri="http://schemas.microsoft.com/office/word/2010/wordprocessingShape">
+                    <wps:wsp>
+                      <wps:cNvCnPr/>
+                      <wps:spPr>
+                        <a:xfrm>
+                          <a:off x="0" y="0"/>
+                          <a:ext cx="5818505" cy="0"/>
+                        </a:xfrm>
+                        <a:prstGeom prst="line">
+                          <a:avLst/>
+                        </a:prstGeom>
+                      </wps:spPr>
+                      <wps:style>
+                        <a:lnRef idx="3">
+                          <a:schemeClr val="accent1"/>
+                        </a:lnRef>
+                        <a:fillRef idx="0">
+                          <a:schemeClr val="accent1"/>
+                        </a:fillRef>
+                        <a:effectRef idx="2">
+                          <a:schemeClr val="accent1"/>
+                        </a:effectRef>
+                        <a:fontRef idx="minor">
+                          <a:schemeClr val="tx1"/>
+                        </a:fontRef>
+                      </wps:style>
+                      <wps:bodyPr/>
+                    </wps:wsp>
+                  </a:graphicData>
+                </a:graphic>
+              </wp:anchor>
+            </w:drawing>
+          </mc:Choice>
+          <mc:Fallback>
+            <w:pict>
+              <v:line w14:anchorId="5AEC7D11" id="Straight Connector 24" o:spid="_x0000_s1026" style="position:absolute;z-index:251701248;visibility:visible;mso-wrap-style:square;mso-wrap-distance-left:9pt;mso-wrap-distance-top:0;mso-wrap-distance-right:9pt;mso-wrap-distance-bottom:0;mso-position-horizontal:absolute;mso-position-horizontal-relative:text;mso-position-vertical:absolute;mso-position-vertical-relative:text" from="0,28.75pt" to="458.15pt,28.75pt" o:gfxdata="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" strokecolor="#5b9bd5 [3204]" strokeweight="1.5pt">
+                <v:stroke joinstyle="miter"/>
+              </v:line>
+            </w:pict>
+          </mc:Fallback>
+        </mc:AlternateContent>
+      </w:r>
+      <w:r>
+        <w:rPr>
+          <w:b/>
+          <w:bCs/>
+          <w:color w:val="000000" w:themeColor="text1"/>
+          <w:sz w:val="44"/>
+          <w:szCs w:val="44"/>
+        </w:rPr>
+        <w:t>Bibliogr</w:t>
+      </w:r>
+      <w:r>
+        <w:rPr>
+          <w:b/>
+          <w:bCs/>
+          <w:color w:val="000000" w:themeColor="text1"/>
+          <w:sz w:val="44"/>
+          <w:szCs w:val="44"/>
+        </w:rPr>
+        <w:t>a</w:t>
+      </w:r>
+      <w:r>
+        <w:rPr>
+          <w:b/>
+          <w:bCs/>
+          <w:color w:val="000000" w:themeColor="text1"/>
+          <w:sz w:val="44"/>
+          <w:szCs w:val="44"/>
+        </w:rPr>
+        <w:t>phy</w:t>
+      </w:r>
+    </w:p>
+    <w:p>
+      <w:pPr>
+        <w:rPr>
+          <w:rFonts w:ascii="Times New Roman" w:hAnsi="Times New Roman" w:cs="Times New Roman"/>
+          <w:b/>
+          <w:bCs/>
+          <w:sz w:val="32"/>
+          <w:szCs w:val="32"/>
+        </w:rPr>
+      </w:pPr>
+    </w:p>
+    <w:p>
+      <w:pPr>
+        <w:pStyle w:val="ListParagraph"/>
+        <w:numPr>
+          <w:ilvl w:val="0"/>
+          <w:numId w:val="38"/>
+        </w:numPr>
+        <w:rPr>
+          <w:b/>
+          <w:sz w:val="32"/>
+          <w:szCs w:val="32"/>
+        </w:rPr>
+      </w:pPr>
+      <w:r>
+        <w:rPr>
+          <w:b/>
+          <w:sz w:val="32"/>
+          <w:szCs w:val="32"/>
+        </w:rPr>
+        <w:t>YouTube</w:t>
+      </w:r>
+    </w:p>
+    <w:p>
+      <w:pPr>
+        <w:pStyle w:val="ListParagraph"/>
+        <w:ind w:left="720"/>
+        <w:rPr>
+          <w:sz w:val="28"/>
+          <w:szCs w:val="32"/>
+        </w:rPr>
+      </w:pPr>
+      <w:hyperlink r:id="rId26" w:history="1">
+        <w:r>
+          <w:rPr>
+            <w:rStyle w:val="Hyperlink"/>
+            <w:sz w:val="28"/>
+            <w:szCs w:val="32"/>
+          </w:rPr>
+          <w:t>https://www.youtube.com/playlist?list=PLonJJ3BVjZW6hYgvtkaWvwAVvOFB7fkLa&amp;pbjreload=10</w:t>
+        </w:r>
+      </w:hyperlink>
+    </w:p>
+    <w:p>
+      <w:pPr>
+        <w:pStyle w:val="ListParagraph"/>
+        <w:ind w:left="720"/>
+        <w:rPr>
+          <w:sz w:val="28"/>
+          <w:szCs w:val="32"/>
+        </w:rPr>
+      </w:pPr>
+    </w:p>
+    <w:p>
+      <w:pPr>
+        <w:pStyle w:val="ListParagraph"/>
+        <w:numPr>
+          <w:ilvl w:val="0"/>
+          <w:numId w:val="38"/>
+        </w:numPr>
+        <w:rPr>
+          <w:rFonts w:eastAsiaTheme="minorHAnsi"/>
+          <w:b/>
+          <w:sz w:val="32"/>
+          <w:szCs w:val="32"/>
+        </w:rPr>
+      </w:pPr>
+      <w:r>
+        <w:rPr>
+          <w:b/>
+          <w:spacing w:val="-2"/>
+          <w:kern w:val="36"/>
+          <w:sz w:val="32"/>
+          <w:szCs w:val="32"/>
+          <w:lang w:val="en-IN" w:eastAsia="en-IN"/>
+        </w:rPr>
+        <w:t>Developer Guides</w:t>
+      </w:r>
+    </w:p>
+    <w:p>
+      <w:pPr>
+        <w:pStyle w:val="ListParagraph"/>
+        <w:ind w:left="720"/>
+        <w:rPr>
+          <w:rFonts w:eastAsiaTheme="minorHAnsi"/>
+          <w:sz w:val="28"/>
+          <w:szCs w:val="28"/>
+        </w:rPr>
+      </w:pPr>
+      <w:hyperlink r:id="rId27" w:history="1">
+        <w:r>
+          <w:rPr>
+            <w:rStyle w:val="Hyperlink"/>
+            <w:rFonts w:eastAsiaTheme="minorHAnsi"/>
+            <w:sz w:val="28"/>
+            <w:szCs w:val="28"/>
+          </w:rPr>
+          <w:t>https://developer.android.com/guide/</w:t>
+        </w:r>
+      </w:hyperlink>
+    </w:p>
+    <w:p>
+      <w:pPr>
+        <w:pStyle w:val="ListParagraph"/>
+        <w:ind w:left="720"/>
+        <w:rPr>
+          <w:rFonts w:eastAsiaTheme="minorHAnsi"/>
+          <w:sz w:val="28"/>
+          <w:szCs w:val="28"/>
+        </w:rPr>
+      </w:pPr>
+    </w:p>
+    <w:p>
+      <w:pPr>
+        <w:pStyle w:val="ListParagraph"/>
+        <w:numPr>
+          <w:ilvl w:val="0"/>
+          <w:numId w:val="38"/>
+        </w:numPr>
+        <w:rPr>
+          <w:b/>
+          <w:sz w:val="32"/>
+          <w:szCs w:val="32"/>
+        </w:rPr>
+      </w:pPr>
+      <w:r>
+        <w:rPr>
+          <w:b/>
+          <w:sz w:val="32"/>
+          <w:szCs w:val="32"/>
+        </w:rPr>
+        <w:t>Javatpoint</w:t>
+      </w:r>
+    </w:p>
+    <w:p>
+      <w:pPr>
+        <w:pStyle w:val="ListParagraph"/>
+        <w:ind w:left="720"/>
+        <w:rPr>
+          <w:sz w:val="28"/>
+          <w:szCs w:val="32"/>
+        </w:rPr>
+      </w:pPr>
+      <w:hyperlink r:id="rId28" w:history="1">
+        <w:r>
+          <w:rPr>
+            <w:rStyle w:val="Hyperlink"/>
+            <w:sz w:val="28"/>
+            <w:szCs w:val="32"/>
+          </w:rPr>
+          <w:t>https://www.javatpoint.com/android-tutorial</w:t>
+        </w:r>
+      </w:hyperlink>
+    </w:p>
+    <w:p>
+      <w:pPr>
+        <w:pStyle w:val="ListParagraph"/>
+        <w:ind w:left="720"/>
+        <w:rPr>
+          <w:b/>
+          <w:sz w:val="32"/>
+          <w:szCs w:val="32"/>
+        </w:rPr>
+      </w:pPr>
+    </w:p>
+    <w:p>
+      <w:pPr>
+        <w:pStyle w:val="ListParagraph"/>
+        <w:numPr>
+          <w:ilvl w:val="0"/>
+          <w:numId w:val="38"/>
+        </w:numPr>
+        <w:rPr>
+          <w:b/>
+          <w:sz w:val="32"/>
+          <w:szCs w:val="32"/>
+        </w:rPr>
+      </w:pPr>
+      <w:r>
+        <w:rPr>
+          <w:b/>
+          <w:sz w:val="32"/>
+          <w:szCs w:val="32"/>
+        </w:rPr>
+        <w:t>Stack Overflow</w:t>
+      </w:r>
+    </w:p>
+    <w:p>
+      <w:pPr>
+        <w:pStyle w:val="ListParagraph"/>
+        <w:ind w:left="720"/>
+        <w:rPr>
+          <w:sz w:val="28"/>
+          <w:szCs w:val="32"/>
+        </w:rPr>
+      </w:pPr>
+      <w:hyperlink r:id="rId29" w:history="1">
+        <w:r>
+          <w:rPr>
+            <w:rStyle w:val="Hyperlink"/>
+            <w:sz w:val="28"/>
+            <w:szCs w:val="32"/>
+          </w:rPr>
+          <w:t>https://stackoverflow.com/</w:t>
+        </w:r>
+      </w:hyperlink>
+    </w:p>
+    <w:p>
+      <w:pPr>
+        <w:pStyle w:val="ListParagraph"/>
+        <w:ind w:left="720"/>
+        <w:rPr>
+          <w:sz w:val="28"/>
+          <w:szCs w:val="32"/>
+        </w:rPr>
+      </w:pPr>
     </w:p>
     <w:p>
       <w:pPr>
@@ -39880,14 +40841,928 @@
           <w:lang w:bidi="as-IN"/>
         </w:rPr>
       </w:pPr>
-      <w:r>
+    </w:p>
+    <w:p/>
+    <w:p/>
+    <w:p/>
+    <w:p/>
+    <w:p/>
+    <w:p/>
+    <w:p>
+      <w:pPr>
+        <w:tabs>
+          <w:tab w:val="left" w:pos="10108"/>
+        </w:tabs>
+        <w:spacing w:before="100" w:beforeAutospacing="1" w:after="100" w:afterAutospacing="1" w:line="240" w:lineRule="auto"/>
         <w:rPr>
           <w:rFonts w:ascii="Times New Roman" w:eastAsia="Times New Roman" w:hAnsi="Times New Roman" w:cs="Times New Roman"/>
+          <w:b/>
+          <w:sz w:val="44"/>
+          <w:szCs w:val="44"/>
+        </w:rPr>
+      </w:pPr>
+      <w:r>
+        <w:rPr>
+          <w:rFonts w:ascii="Times New Roman" w:eastAsia="Times New Roman" w:hAnsi="Times New Roman" w:cs="Times New Roman"/>
+          <w:b/>
+          <w:noProof/>
+          <w:sz w:val="44"/>
+          <w:szCs w:val="44"/>
+          <w:lang w:bidi="as-IN"/>
+        </w:rPr>
+        <w:lastRenderedPageBreak/>
+        <mc:AlternateContent>
+          <mc:Choice Requires="wps">
+            <w:drawing>
+              <wp:anchor distT="0" distB="0" distL="114300" distR="114300" simplePos="0" relativeHeight="251707392" behindDoc="0" locked="0" layoutInCell="1" allowOverlap="1" wp14:anchorId="6BE14FDE" wp14:editId="3DC1DBC1">
+                <wp:simplePos x="0" y="0"/>
+                <wp:positionH relativeFrom="column">
+                  <wp:posOffset>34290</wp:posOffset>
+                </wp:positionH>
+                <wp:positionV relativeFrom="paragraph">
+                  <wp:posOffset>338397</wp:posOffset>
+                </wp:positionV>
+                <wp:extent cx="5818909" cy="0"/>
+                <wp:effectExtent l="0" t="0" r="29845" b="19050"/>
+                <wp:wrapNone/>
+                <wp:docPr id="2124" name="Straight Connector 2124"/>
+                <wp:cNvGraphicFramePr/>
+                <a:graphic xmlns:a="http://schemas.openxmlformats.org/drawingml/2006/main">
+                  <a:graphicData uri="http://schemas.microsoft.com/office/word/2010/wordprocessingShape">
+                    <wps:wsp>
+                      <wps:cNvCnPr/>
+                      <wps:spPr>
+                        <a:xfrm>
+                          <a:off x="0" y="0"/>
+                          <a:ext cx="5818909" cy="0"/>
+                        </a:xfrm>
+                        <a:prstGeom prst="line">
+                          <a:avLst/>
+                        </a:prstGeom>
+                      </wps:spPr>
+                      <wps:style>
+                        <a:lnRef idx="3">
+                          <a:schemeClr val="accent1"/>
+                        </a:lnRef>
+                        <a:fillRef idx="0">
+                          <a:schemeClr val="accent1"/>
+                        </a:fillRef>
+                        <a:effectRef idx="2">
+                          <a:schemeClr val="accent1"/>
+                        </a:effectRef>
+                        <a:fontRef idx="minor">
+                          <a:schemeClr val="tx1"/>
+                        </a:fontRef>
+                      </wps:style>
+                      <wps:bodyPr/>
+                    </wps:wsp>
+                  </a:graphicData>
+                </a:graphic>
+              </wp:anchor>
+            </w:drawing>
+          </mc:Choice>
+          <mc:Fallback>
+            <w:pict>
+              <v:line w14:anchorId="128CBFE8" id="Straight Connector 2124" o:spid="_x0000_s1026" style="position:absolute;z-index:251707392;visibility:visible;mso-wrap-style:square;mso-wrap-distance-left:9pt;mso-wrap-distance-top:0;mso-wrap-distance-right:9pt;mso-wrap-distance-bottom:0;mso-position-horizontal:absolute;mso-position-horizontal-relative:text;mso-position-vertical:absolute;mso-position-vertical-relative:text" from="2.7pt,26.65pt" to="460.9pt,26.65pt" o:gfxdata="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" strokecolor="#5b9bd5 [3204]" strokeweight="1.5pt">
+                <v:stroke joinstyle="miter"/>
+              </v:line>
+            </w:pict>
+          </mc:Fallback>
+        </mc:AlternateContent>
+      </w:r>
+      <w:r>
+        <w:rPr>
+          <w:rFonts w:ascii="Times New Roman" w:eastAsia="Times New Roman" w:hAnsi="Times New Roman" w:cs="Times New Roman"/>
+          <w:b/>
+          <w:sz w:val="44"/>
+          <w:szCs w:val="44"/>
+        </w:rPr>
+        <w:t xml:space="preserve">CERTIFICATE                                                               </w:t>
+      </w:r>
+    </w:p>
+    <w:p>
+      <w:pPr>
+        <w:tabs>
+          <w:tab w:val="left" w:pos="10108"/>
+        </w:tabs>
+        <w:spacing w:after="120" w:line="360" w:lineRule="auto"/>
+        <w:ind w:right="4"/>
+        <w:jc w:val="both"/>
+        <w:rPr>
+          <w:rFonts w:ascii="Times New Roman" w:eastAsia="Times New Roman" w:hAnsi="Times New Roman" w:cs="Times New Roman"/>
+          <w:bCs/>
+          <w:sz w:val="28"/>
+          <w:szCs w:val="28"/>
+        </w:rPr>
+      </w:pPr>
+      <w:r>
+        <w:rPr>
+          <w:rFonts w:ascii="Times New Roman" w:eastAsia="Times New Roman" w:hAnsi="Times New Roman" w:cs="Times New Roman"/>
+          <w:bCs/>
+          <w:sz w:val="28"/>
+          <w:szCs w:val="28"/>
+        </w:rPr>
+        <w:t>This is to certify that the project entitles “JOB VIBE: ONLINE JOB PORTAL APP” submitted to Jorhat Institute of Science and Technology, Assam in partial fulfillment of the requirement for the completion of the major project of B.SC in Information Technology Degree. It is an original work carried out by Bijoy Dutta and Rajkumar Rocktim Narayan Singha, B.SC IT 6</w:t>
+      </w:r>
+      <w:r>
+        <w:rPr>
+          <w:rFonts w:ascii="Times New Roman" w:eastAsia="Times New Roman" w:hAnsi="Times New Roman" w:cs="Times New Roman"/>
+          <w:bCs/>
+          <w:sz w:val="28"/>
+          <w:szCs w:val="28"/>
+          <w:vertAlign w:val="superscript"/>
+        </w:rPr>
+        <w:t>th</w:t>
+      </w:r>
+      <w:r>
+        <w:rPr>
+          <w:rFonts w:ascii="Times New Roman" w:eastAsia="Times New Roman" w:hAnsi="Times New Roman" w:cs="Times New Roman"/>
+          <w:bCs/>
+          <w:sz w:val="28"/>
+          <w:szCs w:val="28"/>
+        </w:rPr>
+        <w:t xml:space="preserve"> Semester, under the guidance of Mr. Rajiv Kalita</w:t>
+      </w:r>
+      <w:r>
+        <w:rPr>
+          <w:rFonts w:ascii="Times New Roman" w:eastAsia="Times New Roman" w:hAnsi="Times New Roman" w:cs="Times New Roman"/>
+          <w:bCs/>
+          <w:sz w:val="28"/>
+          <w:szCs w:val="28"/>
+        </w:rPr>
+        <w:t xml:space="preserve"> (Assistant Professor)</w:t>
+      </w:r>
+      <w:r>
+        <w:rPr>
+          <w:rFonts w:ascii="Times New Roman" w:eastAsia="Times New Roman" w:hAnsi="Times New Roman" w:cs="Times New Roman"/>
+          <w:bCs/>
+          <w:sz w:val="28"/>
+          <w:szCs w:val="28"/>
+        </w:rPr>
+        <w:t>,</w:t>
+      </w:r>
+      <w:r>
+        <w:rPr>
+          <w:rFonts w:ascii="Times New Roman" w:eastAsia="Times New Roman" w:hAnsi="Times New Roman" w:cs="Times New Roman"/>
+          <w:bCs/>
+          <w:sz w:val="28"/>
+          <w:szCs w:val="28"/>
+        </w:rPr>
+        <w:t xml:space="preserve"> Department of Computer Science and Information Technology, </w:t>
+      </w:r>
+      <w:r>
+        <w:rPr>
+          <w:rFonts w:ascii="Times New Roman" w:eastAsia="Times New Roman" w:hAnsi="Times New Roman" w:cs="Times New Roman"/>
+          <w:bCs/>
+          <w:sz w:val="28"/>
+          <w:szCs w:val="28"/>
+        </w:rPr>
+        <w:t>JIST.</w:t>
+      </w:r>
+    </w:p>
+    <w:p>
+      <w:pPr>
+        <w:tabs>
+          <w:tab w:val="left" w:pos="10108"/>
+        </w:tabs>
+        <w:spacing w:after="240" w:line="360" w:lineRule="auto"/>
+        <w:ind w:right="4"/>
+        <w:jc w:val="both"/>
+        <w:rPr>
+          <w:rFonts w:ascii="Times New Roman" w:eastAsia="Times New Roman" w:hAnsi="Times New Roman" w:cs="Times New Roman"/>
+          <w:bCs/>
+          <w:sz w:val="28"/>
+          <w:szCs w:val="28"/>
+        </w:rPr>
+      </w:pPr>
+      <w:r>
+        <w:rPr>
+          <w:rFonts w:ascii="Times New Roman" w:eastAsia="Times New Roman" w:hAnsi="Times New Roman" w:cs="Times New Roman"/>
+          <w:bCs/>
+          <w:sz w:val="28"/>
+          <w:szCs w:val="28"/>
+        </w:rPr>
+        <w:t xml:space="preserve">     The matter embodied in this project is a genuine work done by the students. They have also submitted the project with the report. I have been supervising them throughout the activity and they completed the work to my ultimate satisfaction. This work reported here in has not been presented for other academic purpose elsewhere. This as per requirement for a live project under some organization and it would probably meet the entire essential requisite according to the user needs. Their effort is being appreciated by me and I wish them a bright future.</w:t>
+      </w:r>
+    </w:p>
+    <w:p>
+      <w:pPr>
+        <w:tabs>
+          <w:tab w:val="left" w:pos="10108"/>
+        </w:tabs>
+        <w:spacing w:before="100" w:beforeAutospacing="1" w:after="100" w:afterAutospacing="1" w:line="240" w:lineRule="auto"/>
+        <w:ind w:left="-426" w:right="-421"/>
+        <w:jc w:val="both"/>
+        <w:rPr>
+          <w:rFonts w:ascii="Times New Roman" w:eastAsia="Times New Roman" w:hAnsi="Times New Roman" w:cs="Times New Roman"/>
+          <w:bCs/>
           <w:sz w:val="24"/>
           <w:szCs w:val="24"/>
-          <w:lang w:val="en-IN" w:bidi="as-IN"/>
-        </w:rPr>
-        <w:t>This Job Portal App acts as a portal between Job Seekers and Recruiters. It is helpful for fresher as well as young graduates, to get stated with their career. Using Job Vibe, one can search job matching his or her qualification and appear for the selection process once the application is being registered and accepted.</w:t>
+        </w:rPr>
+      </w:pPr>
+    </w:p>
+    <w:p>
+      <w:pPr>
+        <w:rPr>
+          <w:rFonts w:ascii="Times New Roman" w:hAnsi="Times New Roman" w:cs="Times New Roman"/>
+          <w:sz w:val="32"/>
+          <w:szCs w:val="32"/>
+        </w:rPr>
+      </w:pPr>
+    </w:p>
+    <w:p>
+      <w:pPr>
+        <w:rPr>
+          <w:rFonts w:ascii="Arial Narrow Special G1" w:hAnsi="Arial Narrow Special G1" w:cs="Times New Roman"/>
+          <w:sz w:val="32"/>
+          <w:szCs w:val="32"/>
+        </w:rPr>
+      </w:pPr>
+    </w:p>
+    <w:p/>
+    <w:p/>
+    <w:p/>
+    <w:p>
+      <w:r>
+        <w:rPr>
+          <w:rFonts w:ascii="Times New Roman" w:hAnsi="Times New Roman" w:cs="Times New Roman"/>
+          <w:b/>
+          <w:bCs/>
+          <w:noProof/>
+          <w:sz w:val="40"/>
+          <w:szCs w:val="40"/>
+          <w:lang w:bidi="as-IN"/>
+        </w:rPr>
+        <mc:AlternateContent>
+          <mc:Choice Requires="wps">
+            <w:drawing>
+              <wp:anchor distT="0" distB="0" distL="114300" distR="114300" simplePos="0" relativeHeight="251706368" behindDoc="0" locked="0" layoutInCell="1" allowOverlap="1" wp14:anchorId="5118485D" wp14:editId="2B9CFC0A">
+                <wp:simplePos x="0" y="0"/>
+                <wp:positionH relativeFrom="column">
+                  <wp:posOffset>3490537</wp:posOffset>
+                </wp:positionH>
+                <wp:positionV relativeFrom="paragraph">
+                  <wp:posOffset>314325</wp:posOffset>
+                </wp:positionV>
+                <wp:extent cx="2895600" cy="1200150"/>
+                <wp:effectExtent l="0" t="0" r="0" b="0"/>
+                <wp:wrapNone/>
+                <wp:docPr id="2125" name="Text Box 2125"/>
+                <wp:cNvGraphicFramePr>
+                  <a:graphicFrameLocks xmlns:a="http://schemas.openxmlformats.org/drawingml/2006/main"/>
+                </wp:cNvGraphicFramePr>
+                <a:graphic xmlns:a="http://schemas.openxmlformats.org/drawingml/2006/main">
+                  <a:graphicData uri="http://schemas.microsoft.com/office/word/2010/wordprocessingShape">
+                    <wps:wsp>
+                      <wps:cNvSpPr txBox="1">
+                        <a:spLocks noChangeArrowheads="1"/>
+                      </wps:cNvSpPr>
+                      <wps:spPr bwMode="auto">
+                        <a:xfrm>
+                          <a:off x="0" y="0"/>
+                          <a:ext cx="2895600" cy="1200150"/>
+                        </a:xfrm>
+                        <a:prstGeom prst="rect">
+                          <a:avLst/>
+                        </a:prstGeom>
+                        <a:noFill/>
+                        <a:ln>
+                          <a:noFill/>
+                        </a:ln>
+                      </wps:spPr>
+                      <wps:txbx>
+                        <w:txbxContent>
+                          <w:p>
+                            <w:pPr>
+                              <w:spacing w:after="120"/>
+                              <w:jc w:val="center"/>
+                              <w:rPr>
+                                <w:rFonts w:ascii="Times New Roman" w:hAnsi="Times New Roman" w:cs="Times New Roman"/>
+                                <w:b/>
+                                <w:bCs/>
+                                <w:color w:val="000000" w:themeColor="text1"/>
+                                <w:sz w:val="32"/>
+                                <w:szCs w:val="32"/>
+                                <w:u w:val="single"/>
+                              </w:rPr>
+                            </w:pPr>
+                            <w:r>
+                              <w:rPr>
+                                <w:rFonts w:ascii="Times New Roman" w:hAnsi="Times New Roman" w:cs="Times New Roman"/>
+                                <w:b/>
+                                <w:bCs/>
+                                <w:color w:val="000000" w:themeColor="text1"/>
+                                <w:sz w:val="32"/>
+                                <w:szCs w:val="32"/>
+                                <w:u w:val="single"/>
+                              </w:rPr>
+                              <w:t>Signature of HOD</w:t>
+                            </w:r>
+                          </w:p>
+                          <w:p>
+                            <w:pPr>
+                              <w:spacing w:after="120"/>
+                              <w:jc w:val="center"/>
+                              <w:rPr>
+                                <w:rFonts w:ascii="Times New Roman" w:hAnsi="Times New Roman" w:cs="Times New Roman"/>
+                                <w:color w:val="000000" w:themeColor="text1"/>
+                                <w:sz w:val="28"/>
+                                <w:szCs w:val="28"/>
+                              </w:rPr>
+                            </w:pPr>
+                            <w:r>
+                              <w:rPr>
+                                <w:rFonts w:ascii="Times New Roman" w:hAnsi="Times New Roman" w:cs="Times New Roman"/>
+                                <w:color w:val="000000" w:themeColor="text1"/>
+                                <w:sz w:val="28"/>
+                                <w:szCs w:val="28"/>
+                              </w:rPr>
+                              <w:t>CS&amp;IT Department</w:t>
+                            </w:r>
+                          </w:p>
+                          <w:p>
+                            <w:pPr>
+                              <w:spacing w:after="120"/>
+                              <w:jc w:val="center"/>
+                              <w:rPr>
+                                <w:rFonts w:ascii="Times New Roman" w:hAnsi="Times New Roman" w:cs="Times New Roman"/>
+                                <w:color w:val="000000" w:themeColor="text1"/>
+                                <w:sz w:val="28"/>
+                                <w:szCs w:val="28"/>
+                              </w:rPr>
+                            </w:pPr>
+                            <w:r>
+                              <w:rPr>
+                                <w:rFonts w:ascii="Times New Roman" w:hAnsi="Times New Roman" w:cs="Times New Roman"/>
+                                <w:color w:val="000000" w:themeColor="text1"/>
+                                <w:sz w:val="28"/>
+                                <w:szCs w:val="28"/>
+                              </w:rPr>
+                              <w:t>JIST, Jorhat, Assam</w:t>
+                            </w:r>
+                          </w:p>
+                        </w:txbxContent>
+                      </wps:txbx>
+                      <wps:bodyPr rot="0" vert="horz" wrap="square" lIns="91440" tIns="45720" rIns="91440" bIns="45720" anchor="t" anchorCtr="0" upright="1">
+                        <a:noAutofit/>
+                      </wps:bodyPr>
+                    </wps:wsp>
+                  </a:graphicData>
+                </a:graphic>
+                <wp14:sizeRelH relativeFrom="page">
+                  <wp14:pctWidth>0</wp14:pctWidth>
+                </wp14:sizeRelH>
+                <wp14:sizeRelV relativeFrom="page">
+                  <wp14:pctHeight>0</wp14:pctHeight>
+                </wp14:sizeRelV>
+              </wp:anchor>
+            </w:drawing>
+          </mc:Choice>
+          <mc:Fallback>
+            <w:pict>
+              <v:shape w14:anchorId="5118485D" id="Text Box 2125" o:spid="_x0000_s1035" type="#_x0000_t202" style="position:absolute;margin-left:274.85pt;margin-top:24.75pt;width:228pt;height:94.5pt;z-index:251706368;visibility:visible;mso-wrap-style:square;mso-width-percent:0;mso-height-percent:0;mso-wrap-distance-left:9pt;mso-wrap-distance-top:0;mso-wrap-distance-right:9pt;mso-wrap-distance-bottom:0;mso-position-horizontal:absolute;mso-position-horizontal-relative:text;mso-position-vertical:absolute;mso-position-vertical-relative:text;mso-width-percent:0;mso-height-percent:0;mso-width-relative:page;mso-height-relative:page;v-text-anchor:top" o:gfxdata="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" filled="f" stroked="f">
+                <v:textbox>
+                  <w:txbxContent>
+                    <w:p>
+                      <w:pPr>
+                        <w:spacing w:after="120"/>
+                        <w:jc w:val="center"/>
+                        <w:rPr>
+                          <w:rFonts w:ascii="Times New Roman" w:hAnsi="Times New Roman" w:cs="Times New Roman"/>
+                          <w:b/>
+                          <w:bCs/>
+                          <w:color w:val="000000" w:themeColor="text1"/>
+                          <w:sz w:val="32"/>
+                          <w:szCs w:val="32"/>
+                          <w:u w:val="single"/>
+                        </w:rPr>
+                      </w:pPr>
+                      <w:r>
+                        <w:rPr>
+                          <w:rFonts w:ascii="Times New Roman" w:hAnsi="Times New Roman" w:cs="Times New Roman"/>
+                          <w:b/>
+                          <w:bCs/>
+                          <w:color w:val="000000" w:themeColor="text1"/>
+                          <w:sz w:val="32"/>
+                          <w:szCs w:val="32"/>
+                          <w:u w:val="single"/>
+                        </w:rPr>
+                        <w:t>Signature of HOD</w:t>
+                      </w:r>
+                    </w:p>
+                    <w:p>
+                      <w:pPr>
+                        <w:spacing w:after="120"/>
+                        <w:jc w:val="center"/>
+                        <w:rPr>
+                          <w:rFonts w:ascii="Times New Roman" w:hAnsi="Times New Roman" w:cs="Times New Roman"/>
+                          <w:color w:val="000000" w:themeColor="text1"/>
+                          <w:sz w:val="28"/>
+                          <w:szCs w:val="28"/>
+                        </w:rPr>
+                      </w:pPr>
+                      <w:r>
+                        <w:rPr>
+                          <w:rFonts w:ascii="Times New Roman" w:hAnsi="Times New Roman" w:cs="Times New Roman"/>
+                          <w:color w:val="000000" w:themeColor="text1"/>
+                          <w:sz w:val="28"/>
+                          <w:szCs w:val="28"/>
+                        </w:rPr>
+                        <w:t>CS&amp;IT Department</w:t>
+                      </w:r>
+                    </w:p>
+                    <w:p>
+                      <w:pPr>
+                        <w:spacing w:after="120"/>
+                        <w:jc w:val="center"/>
+                        <w:rPr>
+                          <w:rFonts w:ascii="Times New Roman" w:hAnsi="Times New Roman" w:cs="Times New Roman"/>
+                          <w:color w:val="000000" w:themeColor="text1"/>
+                          <w:sz w:val="28"/>
+                          <w:szCs w:val="28"/>
+                        </w:rPr>
+                      </w:pPr>
+                      <w:r>
+                        <w:rPr>
+                          <w:rFonts w:ascii="Times New Roman" w:hAnsi="Times New Roman" w:cs="Times New Roman"/>
+                          <w:color w:val="000000" w:themeColor="text1"/>
+                          <w:sz w:val="28"/>
+                          <w:szCs w:val="28"/>
+                        </w:rPr>
+                        <w:t>JIST, Jorhat, Assam</w:t>
+                      </w:r>
+                    </w:p>
+                  </w:txbxContent>
+                </v:textbox>
+              </v:shape>
+            </w:pict>
+          </mc:Fallback>
+        </mc:AlternateContent>
+      </w:r>
+    </w:p>
+    <w:p>
+      <w:pPr>
+        <w:rPr>
+          <w:rFonts w:ascii="Times New Roman" w:hAnsi="Times New Roman" w:cs="Times New Roman"/>
+          <w:b/>
+          <w:bCs/>
+          <w:sz w:val="28"/>
+          <w:szCs w:val="28"/>
+        </w:rPr>
+      </w:pPr>
+      <w:r>
+        <w:rPr>
+          <w:rFonts w:ascii="Times New Roman" w:hAnsi="Times New Roman" w:cs="Times New Roman"/>
+          <w:b/>
+          <w:bCs/>
+          <w:sz w:val="28"/>
+          <w:szCs w:val="28"/>
+        </w:rPr>
+        <w:t>Date: -</w:t>
+      </w:r>
+      <w:r>
+        <w:rPr>
+          <w:rFonts w:ascii="Times New Roman" w:hAnsi="Times New Roman" w:cs="Times New Roman"/>
+          <w:b/>
+          <w:bCs/>
+          <w:noProof/>
+          <w:sz w:val="40"/>
+          <w:szCs w:val="40"/>
+          <w:lang w:bidi="as-IN"/>
+        </w:rPr>
+        <w:t xml:space="preserve"> </w:t>
+      </w:r>
+    </w:p>
+    <w:p>
+      <w:pPr>
+        <w:spacing w:after="160" w:line="259" w:lineRule="auto"/>
+      </w:pPr>
+      <w:bookmarkStart w:id="0" w:name="_GoBack"/>
+      <w:bookmarkEnd w:id="0"/>
+    </w:p>
+    <w:p>
+      <w:pPr>
+        <w:tabs>
+          <w:tab w:val="left" w:pos="10108"/>
+        </w:tabs>
+        <w:spacing w:before="100" w:beforeAutospacing="1" w:after="100" w:afterAutospacing="1" w:line="240" w:lineRule="auto"/>
+        <w:rPr>
+          <w:rFonts w:ascii="Times New Roman" w:eastAsia="Times New Roman" w:hAnsi="Times New Roman" w:cs="Times New Roman"/>
+          <w:b/>
+          <w:sz w:val="44"/>
+          <w:szCs w:val="44"/>
+        </w:rPr>
+      </w:pPr>
+      <w:r>
+        <w:rPr>
+          <w:rFonts w:ascii="Times New Roman" w:eastAsia="Times New Roman" w:hAnsi="Times New Roman" w:cs="Times New Roman"/>
+          <w:b/>
+          <w:noProof/>
+          <w:sz w:val="44"/>
+          <w:szCs w:val="44"/>
+          <w:lang w:bidi="as-IN"/>
+        </w:rPr>
+        <w:lastRenderedPageBreak/>
+        <mc:AlternateContent>
+          <mc:Choice Requires="wps">
+            <w:drawing>
+              <wp:anchor distT="0" distB="0" distL="114300" distR="114300" simplePos="0" relativeHeight="251709440" behindDoc="0" locked="0" layoutInCell="1" allowOverlap="1" wp14:anchorId="407DE6D2" wp14:editId="390CE24D">
+                <wp:simplePos x="0" y="0"/>
+                <wp:positionH relativeFrom="column">
+                  <wp:posOffset>34290</wp:posOffset>
+                </wp:positionH>
+                <wp:positionV relativeFrom="paragraph">
+                  <wp:posOffset>338397</wp:posOffset>
+                </wp:positionV>
+                <wp:extent cx="5818909" cy="0"/>
+                <wp:effectExtent l="0" t="0" r="29845" b="19050"/>
+                <wp:wrapNone/>
+                <wp:docPr id="2126" name="Straight Connector 2126"/>
+                <wp:cNvGraphicFramePr/>
+                <a:graphic xmlns:a="http://schemas.openxmlformats.org/drawingml/2006/main">
+                  <a:graphicData uri="http://schemas.microsoft.com/office/word/2010/wordprocessingShape">
+                    <wps:wsp>
+                      <wps:cNvCnPr/>
+                      <wps:spPr>
+                        <a:xfrm>
+                          <a:off x="0" y="0"/>
+                          <a:ext cx="5818909" cy="0"/>
+                        </a:xfrm>
+                        <a:prstGeom prst="line">
+                          <a:avLst/>
+                        </a:prstGeom>
+                      </wps:spPr>
+                      <wps:style>
+                        <a:lnRef idx="3">
+                          <a:schemeClr val="accent1"/>
+                        </a:lnRef>
+                        <a:fillRef idx="0">
+                          <a:schemeClr val="accent1"/>
+                        </a:fillRef>
+                        <a:effectRef idx="2">
+                          <a:schemeClr val="accent1"/>
+                        </a:effectRef>
+                        <a:fontRef idx="minor">
+                          <a:schemeClr val="tx1"/>
+                        </a:fontRef>
+                      </wps:style>
+                      <wps:bodyPr/>
+                    </wps:wsp>
+                  </a:graphicData>
+                </a:graphic>
+              </wp:anchor>
+            </w:drawing>
+          </mc:Choice>
+          <mc:Fallback>
+            <w:pict>
+              <v:line w14:anchorId="58230475" id="Straight Connector 2126" o:spid="_x0000_s1026" style="position:absolute;z-index:251709440;visibility:visible;mso-wrap-style:square;mso-wrap-distance-left:9pt;mso-wrap-distance-top:0;mso-wrap-distance-right:9pt;mso-wrap-distance-bottom:0;mso-position-horizontal:absolute;mso-position-horizontal-relative:text;mso-position-vertical:absolute;mso-position-vertical-relative:text" from="2.7pt,26.65pt" to="460.9pt,26.65pt" o:gfxdata="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" strokecolor="#5b9bd5 [3204]" strokeweight="1.5pt">
+                <v:stroke joinstyle="miter"/>
+              </v:line>
+            </w:pict>
+          </mc:Fallback>
+        </mc:AlternateContent>
+      </w:r>
+      <w:r>
+        <w:rPr>
+          <w:rFonts w:ascii="Times New Roman" w:eastAsia="Times New Roman" w:hAnsi="Times New Roman" w:cs="Times New Roman"/>
+          <w:b/>
+          <w:sz w:val="44"/>
+          <w:szCs w:val="44"/>
+        </w:rPr>
+        <w:t xml:space="preserve">CERTIFICATE                                                               </w:t>
+      </w:r>
+    </w:p>
+    <w:p>
+      <w:pPr>
+        <w:tabs>
+          <w:tab w:val="left" w:pos="10108"/>
+        </w:tabs>
+        <w:spacing w:after="120" w:line="360" w:lineRule="auto"/>
+        <w:ind w:right="4"/>
+        <w:jc w:val="both"/>
+        <w:rPr>
+          <w:rFonts w:ascii="Times New Roman" w:eastAsia="Times New Roman" w:hAnsi="Times New Roman" w:cs="Times New Roman"/>
+          <w:bCs/>
+          <w:sz w:val="28"/>
+          <w:szCs w:val="28"/>
+        </w:rPr>
+      </w:pPr>
+      <w:r>
+        <w:rPr>
+          <w:rFonts w:ascii="Times New Roman" w:eastAsia="Times New Roman" w:hAnsi="Times New Roman" w:cs="Times New Roman"/>
+          <w:bCs/>
+          <w:sz w:val="28"/>
+          <w:szCs w:val="28"/>
+        </w:rPr>
+        <w:t>This is to certify that the project entitles “JOB VIBE: ONLINE JOB PORTAL APP” submitted to Jorhat Institute of Science and Technology, Assam in partial fulfillment of the requirement for the completion of the major project of B.SC in Information Technology Degree. It is an original work carried out by Bijoy Dutta and Rajkumar Rocktim Narayan Singha, B.SC IT 6</w:t>
+      </w:r>
+      <w:r>
+        <w:rPr>
+          <w:rFonts w:ascii="Times New Roman" w:eastAsia="Times New Roman" w:hAnsi="Times New Roman" w:cs="Times New Roman"/>
+          <w:bCs/>
+          <w:sz w:val="28"/>
+          <w:szCs w:val="28"/>
+          <w:vertAlign w:val="superscript"/>
+        </w:rPr>
+        <w:t>th</w:t>
+      </w:r>
+      <w:r>
+        <w:rPr>
+          <w:rFonts w:ascii="Times New Roman" w:eastAsia="Times New Roman" w:hAnsi="Times New Roman" w:cs="Times New Roman"/>
+          <w:bCs/>
+          <w:sz w:val="28"/>
+          <w:szCs w:val="28"/>
+        </w:rPr>
+        <w:t xml:space="preserve"> Semester, under the guidance of Mr. Rajiv Kalita</w:t>
+      </w:r>
+      <w:r>
+        <w:rPr>
+          <w:rFonts w:ascii="Times New Roman" w:eastAsia="Times New Roman" w:hAnsi="Times New Roman" w:cs="Times New Roman"/>
+          <w:bCs/>
+          <w:sz w:val="28"/>
+          <w:szCs w:val="28"/>
+        </w:rPr>
+        <w:t xml:space="preserve"> (Assistant Professor)</w:t>
+      </w:r>
+      <w:r>
+        <w:rPr>
+          <w:rFonts w:ascii="Times New Roman" w:eastAsia="Times New Roman" w:hAnsi="Times New Roman" w:cs="Times New Roman"/>
+          <w:bCs/>
+          <w:sz w:val="28"/>
+          <w:szCs w:val="28"/>
+        </w:rPr>
+        <w:t>,</w:t>
+      </w:r>
+      <w:r>
+        <w:rPr>
+          <w:rFonts w:ascii="Times New Roman" w:eastAsia="Times New Roman" w:hAnsi="Times New Roman" w:cs="Times New Roman"/>
+          <w:bCs/>
+          <w:sz w:val="28"/>
+          <w:szCs w:val="28"/>
+        </w:rPr>
+        <w:t xml:space="preserve"> Department of Computer Science and Information Technology, </w:t>
+      </w:r>
+      <w:r>
+        <w:rPr>
+          <w:rFonts w:ascii="Times New Roman" w:eastAsia="Times New Roman" w:hAnsi="Times New Roman" w:cs="Times New Roman"/>
+          <w:bCs/>
+          <w:sz w:val="28"/>
+          <w:szCs w:val="28"/>
+        </w:rPr>
+        <w:t>JIST.</w:t>
+      </w:r>
+    </w:p>
+    <w:p>
+      <w:pPr>
+        <w:tabs>
+          <w:tab w:val="left" w:pos="10108"/>
+        </w:tabs>
+        <w:spacing w:after="240" w:line="360" w:lineRule="auto"/>
+        <w:ind w:right="4"/>
+        <w:jc w:val="both"/>
+        <w:rPr>
+          <w:rFonts w:ascii="Times New Roman" w:eastAsia="Times New Roman" w:hAnsi="Times New Roman" w:cs="Times New Roman"/>
+          <w:bCs/>
+          <w:sz w:val="28"/>
+          <w:szCs w:val="28"/>
+        </w:rPr>
+      </w:pPr>
+      <w:r>
+        <w:rPr>
+          <w:rFonts w:ascii="Times New Roman" w:eastAsia="Times New Roman" w:hAnsi="Times New Roman" w:cs="Times New Roman"/>
+          <w:bCs/>
+          <w:sz w:val="28"/>
+          <w:szCs w:val="28"/>
+        </w:rPr>
+        <w:t xml:space="preserve">     The matter embodied in this project is a genuine work done by the students. They have also submitted the project with the report. I have been supervising them throughout the activity and they completed the work to my ultimate satisfaction. This work reported here in has not been presented for other academic purpose elsewhere. This as per requirement for a live project under some organization and it would probably meet the entire essential requisite according to the user needs. Their effort is being appreciated by me and I wish them a bright future.</w:t>
+      </w:r>
+    </w:p>
+    <w:p>
+      <w:pPr>
+        <w:tabs>
+          <w:tab w:val="left" w:pos="10108"/>
+        </w:tabs>
+        <w:spacing w:before="100" w:beforeAutospacing="1" w:after="100" w:afterAutospacing="1" w:line="240" w:lineRule="auto"/>
+        <w:ind w:left="-426" w:right="-421"/>
+        <w:jc w:val="both"/>
+        <w:rPr>
+          <w:rFonts w:ascii="Times New Roman" w:eastAsia="Times New Roman" w:hAnsi="Times New Roman" w:cs="Times New Roman"/>
+          <w:bCs/>
+          <w:sz w:val="24"/>
+          <w:szCs w:val="24"/>
+        </w:rPr>
+      </w:pPr>
+    </w:p>
+    <w:p>
+      <w:pPr>
+        <w:rPr>
+          <w:rFonts w:ascii="Times New Roman" w:hAnsi="Times New Roman" w:cs="Times New Roman"/>
+          <w:sz w:val="32"/>
+          <w:szCs w:val="32"/>
+        </w:rPr>
+      </w:pPr>
+    </w:p>
+    <w:p>
+      <w:pPr>
+        <w:rPr>
+          <w:rFonts w:ascii="Arial Narrow Special G1" w:hAnsi="Arial Narrow Special G1" w:cs="Times New Roman"/>
+          <w:sz w:val="32"/>
+          <w:szCs w:val="32"/>
+        </w:rPr>
+      </w:pPr>
+    </w:p>
+    <w:p/>
+    <w:p/>
+    <w:p/>
+    <w:p>
+      <w:r>
+        <w:rPr>
+          <w:rFonts w:ascii="Times New Roman" w:hAnsi="Times New Roman" w:cs="Times New Roman"/>
+          <w:b/>
+          <w:bCs/>
+          <w:noProof/>
+          <w:sz w:val="40"/>
+          <w:szCs w:val="40"/>
+          <w:lang w:bidi="as-IN"/>
+        </w:rPr>
+        <mc:AlternateContent>
+          <mc:Choice Requires="wps">
+            <w:drawing>
+              <wp:anchor distT="0" distB="0" distL="114300" distR="114300" simplePos="0" relativeHeight="251708416" behindDoc="0" locked="0" layoutInCell="1" allowOverlap="1" wp14:anchorId="3E527FE9" wp14:editId="7E01E29C">
+                <wp:simplePos x="0" y="0"/>
+                <wp:positionH relativeFrom="column">
+                  <wp:posOffset>3486150</wp:posOffset>
+                </wp:positionH>
+                <wp:positionV relativeFrom="paragraph">
+                  <wp:posOffset>317500</wp:posOffset>
+                </wp:positionV>
+                <wp:extent cx="2895600" cy="495300"/>
+                <wp:effectExtent l="0" t="0" r="0" b="0"/>
+                <wp:wrapNone/>
+                <wp:docPr id="2127" name="Text Box 2127"/>
+                <wp:cNvGraphicFramePr>
+                  <a:graphicFrameLocks xmlns:a="http://schemas.openxmlformats.org/drawingml/2006/main"/>
+                </wp:cNvGraphicFramePr>
+                <a:graphic xmlns:a="http://schemas.openxmlformats.org/drawingml/2006/main">
+                  <a:graphicData uri="http://schemas.microsoft.com/office/word/2010/wordprocessingShape">
+                    <wps:wsp>
+                      <wps:cNvSpPr txBox="1">
+                        <a:spLocks noChangeArrowheads="1"/>
+                      </wps:cNvSpPr>
+                      <wps:spPr bwMode="auto">
+                        <a:xfrm>
+                          <a:off x="0" y="0"/>
+                          <a:ext cx="2895600" cy="495300"/>
+                        </a:xfrm>
+                        <a:prstGeom prst="rect">
+                          <a:avLst/>
+                        </a:prstGeom>
+                        <a:noFill/>
+                        <a:ln>
+                          <a:noFill/>
+                        </a:ln>
+                      </wps:spPr>
+                      <wps:txbx>
+                        <w:txbxContent>
+                          <w:p>
+                            <w:pPr>
+                              <w:spacing w:after="120"/>
+                              <w:jc w:val="center"/>
+                              <w:rPr>
+                                <w:rFonts w:ascii="Times New Roman" w:hAnsi="Times New Roman" w:cs="Times New Roman"/>
+                                <w:b/>
+                                <w:bCs/>
+                                <w:color w:val="000000" w:themeColor="text1"/>
+                                <w:sz w:val="32"/>
+                                <w:szCs w:val="32"/>
+                                <w:u w:val="single"/>
+                              </w:rPr>
+                            </w:pPr>
+                            <w:r>
+                              <w:rPr>
+                                <w:rFonts w:ascii="Times New Roman" w:hAnsi="Times New Roman" w:cs="Times New Roman"/>
+                                <w:b/>
+                                <w:bCs/>
+                                <w:color w:val="000000" w:themeColor="text1"/>
+                                <w:sz w:val="32"/>
+                                <w:szCs w:val="32"/>
+                                <w:u w:val="single"/>
+                              </w:rPr>
+                              <w:t>Signature of External</w:t>
+                            </w:r>
+                          </w:p>
+                          <w:p>
+                            <w:pPr>
+                              <w:spacing w:after="120"/>
+                              <w:jc w:val="center"/>
+                              <w:rPr>
+                                <w:rFonts w:ascii="Times New Roman" w:hAnsi="Times New Roman" w:cs="Times New Roman"/>
+                                <w:color w:val="000000" w:themeColor="text1"/>
+                                <w:sz w:val="28"/>
+                                <w:szCs w:val="28"/>
+                              </w:rPr>
+                            </w:pPr>
+                          </w:p>
+                        </w:txbxContent>
+                      </wps:txbx>
+                      <wps:bodyPr rot="0" vert="horz" wrap="square" lIns="91440" tIns="45720" rIns="91440" bIns="45720" anchor="t" anchorCtr="0" upright="1">
+                        <a:noAutofit/>
+                      </wps:bodyPr>
+                    </wps:wsp>
+                  </a:graphicData>
+                </a:graphic>
+                <wp14:sizeRelH relativeFrom="page">
+                  <wp14:pctWidth>0</wp14:pctWidth>
+                </wp14:sizeRelH>
+                <wp14:sizeRelV relativeFrom="page">
+                  <wp14:pctHeight>0</wp14:pctHeight>
+                </wp14:sizeRelV>
+              </wp:anchor>
+            </w:drawing>
+          </mc:Choice>
+          <mc:Fallback>
+            <w:pict>
+              <v:shape w14:anchorId="3E527FE9" id="Text Box 2127" o:spid="_x0000_s1036" type="#_x0000_t202" style="position:absolute;margin-left:274.5pt;margin-top:25pt;width:228pt;height:39pt;z-index:251708416;visibility:visible;mso-wrap-style:square;mso-width-percent:0;mso-height-percent:0;mso-wrap-distance-left:9pt;mso-wrap-distance-top:0;mso-wrap-distance-right:9pt;mso-wrap-distance-bottom:0;mso-position-horizontal:absolute;mso-position-horizontal-relative:text;mso-position-vertical:absolute;mso-position-vertical-relative:text;mso-width-percent:0;mso-height-percent:0;mso-width-relative:page;mso-height-relative:page;v-text-anchor:top" o:gfxdata="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" filled="f" stroked="f">
+                <v:textbox>
+                  <w:txbxContent>
+                    <w:p>
+                      <w:pPr>
+                        <w:spacing w:after="120"/>
+                        <w:jc w:val="center"/>
+                        <w:rPr>
+                          <w:rFonts w:ascii="Times New Roman" w:hAnsi="Times New Roman" w:cs="Times New Roman"/>
+                          <w:b/>
+                          <w:bCs/>
+                          <w:color w:val="000000" w:themeColor="text1"/>
+                          <w:sz w:val="32"/>
+                          <w:szCs w:val="32"/>
+                          <w:u w:val="single"/>
+                        </w:rPr>
+                      </w:pPr>
+                      <w:r>
+                        <w:rPr>
+                          <w:rFonts w:ascii="Times New Roman" w:hAnsi="Times New Roman" w:cs="Times New Roman"/>
+                          <w:b/>
+                          <w:bCs/>
+                          <w:color w:val="000000" w:themeColor="text1"/>
+                          <w:sz w:val="32"/>
+                          <w:szCs w:val="32"/>
+                          <w:u w:val="single"/>
+                        </w:rPr>
+                        <w:t>Signature of External</w:t>
+                      </w:r>
+                    </w:p>
+                    <w:p>
+                      <w:pPr>
+                        <w:spacing w:after="120"/>
+                        <w:jc w:val="center"/>
+                        <w:rPr>
+                          <w:rFonts w:ascii="Times New Roman" w:hAnsi="Times New Roman" w:cs="Times New Roman"/>
+                          <w:color w:val="000000" w:themeColor="text1"/>
+                          <w:sz w:val="28"/>
+                          <w:szCs w:val="28"/>
+                        </w:rPr>
+                      </w:pPr>
+                    </w:p>
+                  </w:txbxContent>
+                </v:textbox>
+              </v:shape>
+            </w:pict>
+          </mc:Fallback>
+        </mc:AlternateContent>
+      </w:r>
+    </w:p>
+    <w:p>
+      <w:pPr>
+        <w:rPr>
+          <w:rFonts w:ascii="Times New Roman" w:hAnsi="Times New Roman" w:cs="Times New Roman"/>
+          <w:b/>
+          <w:bCs/>
+          <w:sz w:val="28"/>
+          <w:szCs w:val="28"/>
+        </w:rPr>
+      </w:pPr>
+      <w:r>
+        <w:rPr>
+          <w:rFonts w:ascii="Times New Roman" w:hAnsi="Times New Roman" w:cs="Times New Roman"/>
+          <w:b/>
+          <w:bCs/>
+          <w:sz w:val="28"/>
+          <w:szCs w:val="28"/>
+        </w:rPr>
+        <w:t>Date: -</w:t>
+      </w:r>
+      <w:r>
+        <w:rPr>
+          <w:rFonts w:ascii="Times New Roman" w:hAnsi="Times New Roman" w:cs="Times New Roman"/>
+          <w:b/>
+          <w:bCs/>
+          <w:noProof/>
+          <w:sz w:val="40"/>
+          <w:szCs w:val="40"/>
+          <w:lang w:bidi="as-IN"/>
+        </w:rPr>
+        <w:t xml:space="preserve"> </w:t>
       </w:r>
     </w:p>
     <w:p/>
@@ -43405,6 +45280,119 @@
     </w:lvl>
   </w:abstractNum>
   <w:abstractNum w:abstractNumId="32" w15:restartNumberingAfterBreak="0">
+    <w:nsid w:val="6DD41B39"/>
+    <w:multiLevelType w:val="hybridMultilevel"/>
+    <w:tmpl w:val="3378D344"/>
+    <w:lvl w:ilvl="0" w:tplc="4009000F">
+      <w:start w:val="1"/>
+      <w:numFmt w:val="decimal"/>
+      <w:lvlText w:val="%1."/>
+      <w:lvlJc w:val="left"/>
+      <w:pPr>
+        <w:ind w:left="720" w:hanging="360"/>
+      </w:pPr>
+      <w:rPr>
+        <w:rFonts w:hint="default"/>
+      </w:rPr>
+    </w:lvl>
+    <w:lvl w:ilvl="1" w:tplc="40090003" w:tentative="1">
+      <w:start w:val="1"/>
+      <w:numFmt w:val="bullet"/>
+      <w:lvlText w:val="o"/>
+      <w:lvlJc w:val="left"/>
+      <w:pPr>
+        <w:ind w:left="1440" w:hanging="360"/>
+      </w:pPr>
+      <w:rPr>
+        <w:rFonts w:ascii="Courier New" w:hAnsi="Courier New" w:cs="Courier New" w:hint="default"/>
+      </w:rPr>
+    </w:lvl>
+    <w:lvl w:ilvl="2" w:tplc="40090005" w:tentative="1">
+      <w:start w:val="1"/>
+      <w:numFmt w:val="bullet"/>
+      <w:lvlText w:val=""/>
+      <w:lvlJc w:val="left"/>
+      <w:pPr>
+        <w:ind w:left="2160" w:hanging="360"/>
+      </w:pPr>
+      <w:rPr>
+        <w:rFonts w:ascii="Wingdings" w:hAnsi="Wingdings" w:hint="default"/>
+      </w:rPr>
+    </w:lvl>
+    <w:lvl w:ilvl="3" w:tplc="40090001" w:tentative="1">
+      <w:start w:val="1"/>
+      <w:numFmt w:val="bullet"/>
+      <w:lvlText w:val=""/>
+      <w:lvlJc w:val="left"/>
+      <w:pPr>
+        <w:ind w:left="2880" w:hanging="360"/>
+      </w:pPr>
+      <w:rPr>
+        <w:rFonts w:ascii="Symbol" w:hAnsi="Symbol" w:hint="default"/>
+      </w:rPr>
+    </w:lvl>
+    <w:lvl w:ilvl="4" w:tplc="40090003" w:tentative="1">
+      <w:start w:val="1"/>
+      <w:numFmt w:val="bullet"/>
+      <w:lvlText w:val="o"/>
+      <w:lvlJc w:val="left"/>
+      <w:pPr>
+        <w:ind w:left="3600" w:hanging="360"/>
+      </w:pPr>
+      <w:rPr>
+        <w:rFonts w:ascii="Courier New" w:hAnsi="Courier New" w:cs="Courier New" w:hint="default"/>
+      </w:rPr>
+    </w:lvl>
+    <w:lvl w:ilvl="5" w:tplc="40090005" w:tentative="1">
+      <w:start w:val="1"/>
+      <w:numFmt w:val="bullet"/>
+      <w:lvlText w:val=""/>
+      <w:lvlJc w:val="left"/>
+      <w:pPr>
+        <w:ind w:left="4320" w:hanging="360"/>
+      </w:pPr>
+      <w:rPr>
+        <w:rFonts w:ascii="Wingdings" w:hAnsi="Wingdings" w:hint="default"/>
+      </w:rPr>
+    </w:lvl>
+    <w:lvl w:ilvl="6" w:tplc="40090001" w:tentative="1">
+      <w:start w:val="1"/>
+      <w:numFmt w:val="bullet"/>
+      <w:lvlText w:val=""/>
+      <w:lvlJc w:val="left"/>
+      <w:pPr>
+        <w:ind w:left="5040" w:hanging="360"/>
+      </w:pPr>
+      <w:rPr>
+        <w:rFonts w:ascii="Symbol" w:hAnsi="Symbol" w:hint="default"/>
+      </w:rPr>
+    </w:lvl>
+    <w:lvl w:ilvl="7" w:tplc="40090003" w:tentative="1">
+      <w:start w:val="1"/>
+      <w:numFmt w:val="bullet"/>
+      <w:lvlText w:val="o"/>
+      <w:lvlJc w:val="left"/>
+      <w:pPr>
+        <w:ind w:left="5760" w:hanging="360"/>
+      </w:pPr>
+      <w:rPr>
+        <w:rFonts w:ascii="Courier New" w:hAnsi="Courier New" w:cs="Courier New" w:hint="default"/>
+      </w:rPr>
+    </w:lvl>
+    <w:lvl w:ilvl="8" w:tplc="40090005" w:tentative="1">
+      <w:start w:val="1"/>
+      <w:numFmt w:val="bullet"/>
+      <w:lvlText w:val=""/>
+      <w:lvlJc w:val="left"/>
+      <w:pPr>
+        <w:ind w:left="6480" w:hanging="360"/>
+      </w:pPr>
+      <w:rPr>
+        <w:rFonts w:ascii="Wingdings" w:hAnsi="Wingdings" w:hint="default"/>
+      </w:rPr>
+    </w:lvl>
+  </w:abstractNum>
+  <w:abstractNum w:abstractNumId="33" w15:restartNumberingAfterBreak="0">
     <w:nsid w:val="76D04A93"/>
     <w:multiLevelType w:val="hybridMultilevel"/>
     <w:tmpl w:val="5BAA0430"/>
@@ -43517,7 +45505,7 @@
       </w:rPr>
     </w:lvl>
   </w:abstractNum>
-  <w:abstractNum w:abstractNumId="33" w15:restartNumberingAfterBreak="0">
+  <w:abstractNum w:abstractNumId="34" w15:restartNumberingAfterBreak="0">
     <w:nsid w:val="77A427CD"/>
     <w:multiLevelType w:val="hybridMultilevel"/>
     <w:tmpl w:val="57EA1BDE"/>
@@ -43630,7 +45618,7 @@
       </w:rPr>
     </w:lvl>
   </w:abstractNum>
-  <w:abstractNum w:abstractNumId="34" w15:restartNumberingAfterBreak="0">
+  <w:abstractNum w:abstractNumId="35" w15:restartNumberingAfterBreak="0">
     <w:nsid w:val="7F3F6AEB"/>
     <w:multiLevelType w:val="hybridMultilevel"/>
     <w:tmpl w:val="F78E89EE"/>
@@ -43805,7 +45793,7 @@
     <w:abstractNumId w:val="27"/>
   </w:num>
   <w:num w:numId="21">
-    <w:abstractNumId w:val="34"/>
+    <w:abstractNumId w:val="35"/>
   </w:num>
   <w:num w:numId="22">
     <w:abstractNumId w:val="25"/>
@@ -43844,16 +45832,19 @@
     <w:abstractNumId w:val="26"/>
   </w:num>
   <w:num w:numId="34">
-    <w:abstractNumId w:val="32"/>
+    <w:abstractNumId w:val="33"/>
   </w:num>
   <w:num w:numId="35">
     <w:abstractNumId w:val="17"/>
   </w:num>
   <w:num w:numId="36">
-    <w:abstractNumId w:val="33"/>
+    <w:abstractNumId w:val="34"/>
   </w:num>
   <w:num w:numId="37">
     <w:abstractNumId w:val="18"/>
+  </w:num>
+  <w:num w:numId="38">
+    <w:abstractNumId w:val="32"/>
   </w:num>
 </w:numbering>
 </file>
@@ -44535,6 +46526,17 @@
       <w:szCs w:val="22"/>
     </w:rPr>
   </w:style>
+  <w:style w:type="character" w:styleId="Hyperlink">
+    <w:name w:val="Hyperlink"/>
+    <w:basedOn w:val="DefaultParagraphFont"/>
+    <w:uiPriority w:val="99"/>
+    <w:unhideWhenUsed/>
+    <w:rsid w:val="00790428"/>
+    <w:rPr>
+      <w:color w:val="0563C1" w:themeColor="hyperlink"/>
+      <w:u w:val="single"/>
+    </w:rPr>
+  </w:style>
 </w:styles>
 </file>
 
@@ -44804,7 +46806,7 @@
 </file>
 
 <file path=customXml/itemProps1.xml><?xml version="1.0" encoding="utf-8"?>
-<ds:datastoreItem xmlns:ds="http://schemas.openxmlformats.org/officeDocument/2006/customXml" ds:itemID="{1357DFF2-28D1-4A68-A622-F34E84A1F2A5}">
+<ds:datastoreItem xmlns:ds="http://schemas.openxmlformats.org/officeDocument/2006/customXml" ds:itemID="{AA7B4895-DDDE-4ABD-9E9C-0AE65A4135D1}">
   <ds:schemaRefs>
     <ds:schemaRef ds:uri="http://schemas.openxmlformats.org/officeDocument/2006/bibliography"/>
   </ds:schemaRefs>

</xml_diff>

<commit_message>
project report modified and certificate of excellence added
</commit_message>
<xml_diff>
--- a/Documents/MajorProjectReport.docx
+++ b/Documents/MajorProjectReport.docx
@@ -1455,6 +1455,17 @@
                               </w:rPr>
                               <w:t>Bijoy Dutta (07) Reg.no: -</w:t>
                             </w:r>
+                            <w:r>
+                              <w:rPr>
+                                <w:rFonts w:ascii="Times New Roman" w:hAnsi="Times New Roman" w:cs="Times New Roman"/>
+                                <w:color w:val="000000" w:themeColor="text1"/>
+                                <w:sz w:val="32"/>
+                                <w:szCs w:val="32"/>
+                              </w:rPr>
+                              <w:t>3491</w:t>
+                            </w:r>
+                            <w:bookmarkStart w:id="0" w:name="_GoBack"/>
+                            <w:bookmarkEnd w:id="0"/>
                           </w:p>
                           <w:p>
                             <w:pPr>
@@ -1475,6 +1486,15 @@
                                 <w:szCs w:val="32"/>
                               </w:rPr>
                               <w:t>Rocktim Rajkumar (30) Reg.no: -</w:t>
+                            </w:r>
+                            <w:r>
+                              <w:rPr>
+                                <w:rFonts w:ascii="Times New Roman" w:hAnsi="Times New Roman" w:cs="Times New Roman"/>
+                                <w:color w:val="000000" w:themeColor="text1"/>
+                                <w:sz w:val="32"/>
+                                <w:szCs w:val="32"/>
+                              </w:rPr>
+                              <w:t>3493</w:t>
                             </w:r>
                           </w:p>
                         </w:txbxContent>
@@ -1546,6 +1566,17 @@
                         </w:rPr>
                         <w:t>Bijoy Dutta (07) Reg.no: -</w:t>
                       </w:r>
+                      <w:r>
+                        <w:rPr>
+                          <w:rFonts w:ascii="Times New Roman" w:hAnsi="Times New Roman" w:cs="Times New Roman"/>
+                          <w:color w:val="000000" w:themeColor="text1"/>
+                          <w:sz w:val="32"/>
+                          <w:szCs w:val="32"/>
+                        </w:rPr>
+                        <w:t>3491</w:t>
+                      </w:r>
+                      <w:bookmarkStart w:id="1" w:name="_GoBack"/>
+                      <w:bookmarkEnd w:id="1"/>
                     </w:p>
                     <w:p>
                       <w:pPr>
@@ -1566,6 +1597,15 @@
                           <w:szCs w:val="32"/>
                         </w:rPr>
                         <w:t>Rocktim Rajkumar (30) Reg.no: -</w:t>
+                      </w:r>
+                      <w:r>
+                        <w:rPr>
+                          <w:rFonts w:ascii="Times New Roman" w:hAnsi="Times New Roman" w:cs="Times New Roman"/>
+                          <w:color w:val="000000" w:themeColor="text1"/>
+                          <w:sz w:val="32"/>
+                          <w:szCs w:val="32"/>
+                        </w:rPr>
+                        <w:t>3493</w:t>
                       </w:r>
                     </w:p>
                   </w:txbxContent>
@@ -1654,16 +1694,18 @@
                               <w:jc w:val="center"/>
                               <w:rPr>
                                 <w:rFonts w:ascii="Times New Roman" w:hAnsi="Times New Roman" w:cs="Times New Roman"/>
-                                <w:sz w:val="32"/>
-                                <w:szCs w:val="32"/>
+                                <w:b/>
+                                <w:sz w:val="28"/>
+                                <w:szCs w:val="28"/>
+                                <w:u w:val="single"/>
                               </w:rPr>
                             </w:pPr>
                             <w:r>
                               <w:rPr>
                                 <w:rFonts w:ascii="Times New Roman" w:hAnsi="Times New Roman" w:cs="Times New Roman"/>
                                 <w:b/>
-                                <w:sz w:val="32"/>
-                                <w:szCs w:val="32"/>
+                                <w:sz w:val="28"/>
+                                <w:szCs w:val="28"/>
                                 <w:u w:val="single"/>
                               </w:rPr>
                               <w:t>Guided by:</w:t>
@@ -1671,491 +1713,46 @@
                           </w:p>
                           <w:p>
                             <w:pPr>
-                              <w:spacing w:after="140" w:line="168" w:lineRule="auto"/>
+                              <w:spacing w:after="120"/>
                               <w:jc w:val="center"/>
                               <w:rPr>
                                 <w:rFonts w:ascii="Times New Roman" w:hAnsi="Times New Roman" w:cs="Times New Roman"/>
-                                <w:sz w:val="32"/>
-                                <w:szCs w:val="32"/>
+                                <w:bCs/>
+                                <w:sz w:val="28"/>
+                                <w:szCs w:val="28"/>
                               </w:rPr>
                             </w:pPr>
                             <w:r>
                               <w:rPr>
                                 <w:rFonts w:ascii="Times New Roman" w:hAnsi="Times New Roman" w:cs="Times New Roman"/>
-                                <w:sz w:val="32"/>
-                                <w:szCs w:val="32"/>
+                                <w:bCs/>
+                                <w:sz w:val="28"/>
+                                <w:szCs w:val="28"/>
                               </w:rPr>
                               <w:t>Mr. Rajiv Kalita (Assistant Professor)</w:t>
                             </w:r>
                           </w:p>
                           <w:p>
                             <w:pPr>
-                              <w:spacing w:after="140" w:line="168" w:lineRule="auto"/>
+                              <w:spacing w:after="120"/>
                               <w:jc w:val="center"/>
                               <w:rPr>
-                                <w:rFonts w:ascii="Arial Narrow Special G1" w:hAnsi="Arial Narrow Special G1" w:cs="Times New Roman"/>
-                                <w:sz w:val="32"/>
-                                <w:szCs w:val="32"/>
+                                <w:rFonts w:ascii="Times New Roman" w:hAnsi="Times New Roman" w:cs="Times New Roman"/>
+                                <w:bCs/>
+                                <w:sz w:val="28"/>
+                                <w:szCs w:val="28"/>
                               </w:rPr>
                             </w:pPr>
                             <w:r>
                               <w:rPr>
-                                <w:rFonts w:ascii="Arial Narrow Special G1" w:hAnsi="Arial Narrow Special G1" w:cs="Times New Roman"/>
-                                <w:sz w:val="32"/>
-                                <w:szCs w:val="32"/>
+                                <w:rFonts w:ascii="Times New Roman" w:hAnsi="Times New Roman" w:cs="Times New Roman"/>
+                                <w:bCs/>
+                                <w:sz w:val="28"/>
+                                <w:szCs w:val="28"/>
                               </w:rPr>
-                              <w:t></w:t>
-                            </w:r>
-                            <w:r>
-                              <w:rPr>
-                                <w:rFonts w:ascii="Arial Narrow Special G1" w:hAnsi="Arial Narrow Special G1" w:cs="Times New Roman"/>
-                                <w:sz w:val="32"/>
-                                <w:szCs w:val="32"/>
-                              </w:rPr>
-                              <w:t></w:t>
-                            </w:r>
-                            <w:r>
-                              <w:rPr>
-                                <w:rFonts w:ascii="Arial Narrow Special G1" w:hAnsi="Arial Narrow Special G1" w:cs="Times New Roman"/>
-                                <w:sz w:val="32"/>
-                                <w:szCs w:val="32"/>
-                              </w:rPr>
-                              <w:t></w:t>
-                            </w:r>
-                            <w:r>
-                              <w:rPr>
-                                <w:rFonts w:ascii="Arial Narrow Special G1" w:hAnsi="Arial Narrow Special G1" w:cs="Times New Roman"/>
-                                <w:sz w:val="32"/>
-                                <w:szCs w:val="32"/>
-                              </w:rPr>
-                              <w:t></w:t>
-                            </w:r>
-                            <w:r>
-                              <w:rPr>
-                                <w:rFonts w:ascii="Arial Narrow Special G1" w:hAnsi="Arial Narrow Special G1" w:cs="Times New Roman"/>
-                                <w:sz w:val="32"/>
-                                <w:szCs w:val="32"/>
-                              </w:rPr>
-                              <w:t></w:t>
-                            </w:r>
-                            <w:r>
-                              <w:rPr>
-                                <w:rFonts w:ascii="Arial Narrow Special G1" w:hAnsi="Arial Narrow Special G1" w:cs="Times New Roman"/>
-                                <w:sz w:val="32"/>
-                                <w:szCs w:val="32"/>
-                              </w:rPr>
-                              <w:t></w:t>
-                            </w:r>
-                            <w:r>
-                              <w:rPr>
-                                <w:rFonts w:ascii="Arial Narrow Special G1" w:hAnsi="Arial Narrow Special G1" w:cs="Times New Roman"/>
-                                <w:sz w:val="32"/>
-                                <w:szCs w:val="32"/>
-                              </w:rPr>
-                              <w:t></w:t>
-                            </w:r>
-                            <w:r>
-                              <w:rPr>
-                                <w:rFonts w:ascii="Arial Narrow Special G1" w:hAnsi="Arial Narrow Special G1" w:cs="Times New Roman"/>
-                                <w:sz w:val="32"/>
-                                <w:szCs w:val="32"/>
-                              </w:rPr>
-                              <w:t></w:t>
-                            </w:r>
-                            <w:r>
-                              <w:rPr>
-                                <w:rFonts w:ascii="Arial Narrow Special G1" w:hAnsi="Arial Narrow Special G1" w:cs="Times New Roman"/>
-                                <w:sz w:val="32"/>
-                                <w:szCs w:val="32"/>
-                              </w:rPr>
-                              <w:t></w:t>
-                            </w:r>
-                            <w:r>
-                              <w:rPr>
-                                <w:rFonts w:ascii="Arial Narrow Special G1" w:hAnsi="Arial Narrow Special G1" w:cs="Times New Roman"/>
-                                <w:sz w:val="32"/>
-                                <w:szCs w:val="32"/>
-                              </w:rPr>
-                              <w:t></w:t>
-                            </w:r>
-                            <w:r>
-                              <w:rPr>
-                                <w:rFonts w:ascii="Arial Narrow Special G1" w:hAnsi="Arial Narrow Special G1" w:cs="Times New Roman"/>
-                                <w:sz w:val="32"/>
-                                <w:szCs w:val="32"/>
-                              </w:rPr>
-                              <w:t></w:t>
-                            </w:r>
-                            <w:r>
-                              <w:rPr>
-                                <w:rFonts w:ascii="Arial Narrow Special G1" w:hAnsi="Arial Narrow Special G1" w:cs="Times New Roman"/>
-                                <w:sz w:val="32"/>
-                                <w:szCs w:val="32"/>
-                              </w:rPr>
-                              <w:t></w:t>
-                            </w:r>
-                            <w:r>
-                              <w:rPr>
-                                <w:rFonts w:ascii="Arial Narrow Special G1" w:hAnsi="Arial Narrow Special G1" w:cs="Times New Roman"/>
-                                <w:sz w:val="32"/>
-                                <w:szCs w:val="32"/>
-                              </w:rPr>
-                              <w:t></w:t>
-                            </w:r>
-                            <w:r>
-                              <w:rPr>
-                                <w:rFonts w:ascii="Arial Narrow Special G1" w:hAnsi="Arial Narrow Special G1" w:cs="Times New Roman"/>
-                                <w:sz w:val="32"/>
-                                <w:szCs w:val="32"/>
-                              </w:rPr>
-                              <w:t></w:t>
-                            </w:r>
-                            <w:r>
-                              <w:rPr>
-                                <w:rFonts w:ascii="Arial Narrow Special G1" w:hAnsi="Arial Narrow Special G1" w:cs="Times New Roman"/>
-                                <w:sz w:val="32"/>
-                                <w:szCs w:val="32"/>
-                              </w:rPr>
-                              <w:t></w:t>
-                            </w:r>
-                            <w:r>
-                              <w:rPr>
-                                <w:rFonts w:ascii="Arial Narrow Special G1" w:hAnsi="Arial Narrow Special G1" w:cs="Times New Roman"/>
-                                <w:sz w:val="32"/>
-                                <w:szCs w:val="32"/>
-                              </w:rPr>
-                              <w:t></w:t>
-                            </w:r>
-                            <w:r>
-                              <w:rPr>
-                                <w:rFonts w:ascii="Arial Narrow Special G1" w:hAnsi="Arial Narrow Special G1" w:cs="Times New Roman"/>
-                                <w:sz w:val="32"/>
-                                <w:szCs w:val="32"/>
-                              </w:rPr>
-                              <w:t></w:t>
-                            </w:r>
-                            <w:r>
-                              <w:rPr>
-                                <w:rFonts w:ascii="Arial Narrow Special G1" w:hAnsi="Arial Narrow Special G1" w:cs="Times New Roman"/>
-                                <w:sz w:val="32"/>
-                                <w:szCs w:val="32"/>
-                              </w:rPr>
-                              <w:t></w:t>
-                            </w:r>
-                            <w:r>
-                              <w:rPr>
-                                <w:rFonts w:ascii="Arial Narrow Special G1" w:hAnsi="Arial Narrow Special G1" w:cs="Times New Roman"/>
-                                <w:sz w:val="32"/>
-                                <w:szCs w:val="32"/>
-                              </w:rPr>
-                              <w:t></w:t>
-                            </w:r>
-                            <w:r>
-                              <w:rPr>
-                                <w:rFonts w:ascii="Arial Narrow Special G1" w:hAnsi="Arial Narrow Special G1" w:cs="Times New Roman"/>
-                                <w:sz w:val="32"/>
-                                <w:szCs w:val="32"/>
-                              </w:rPr>
-                              <w:t></w:t>
-                            </w:r>
-                            <w:r>
-                              <w:rPr>
-                                <w:rFonts w:ascii="Arial Narrow Special G1" w:hAnsi="Arial Narrow Special G1" w:cs="Times New Roman"/>
-                                <w:sz w:val="32"/>
-                                <w:szCs w:val="32"/>
-                              </w:rPr>
-                              <w:t></w:t>
-                            </w:r>
-                            <w:r>
-                              <w:rPr>
-                                <w:rFonts w:ascii="Arial Narrow Special G1" w:hAnsi="Arial Narrow Special G1" w:cs="Times New Roman"/>
-                                <w:sz w:val="32"/>
-                                <w:szCs w:val="32"/>
-                              </w:rPr>
-                              <w:t></w:t>
-                            </w:r>
-                            <w:r>
-                              <w:rPr>
-                                <w:rFonts w:ascii="Arial Narrow Special G1" w:hAnsi="Arial Narrow Special G1" w:cs="Times New Roman"/>
-                                <w:sz w:val="32"/>
-                                <w:szCs w:val="32"/>
-                              </w:rPr>
-                              <w:t></w:t>
-                            </w:r>
-                            <w:r>
-                              <w:rPr>
-                                <w:rFonts w:ascii="Arial Narrow Special G1" w:hAnsi="Arial Narrow Special G1" w:cs="Times New Roman"/>
-                                <w:sz w:val="32"/>
-                                <w:szCs w:val="32"/>
-                              </w:rPr>
-                              <w:t></w:t>
-                            </w:r>
-                            <w:r>
-                              <w:rPr>
-                                <w:rFonts w:ascii="Arial Narrow Special G1" w:hAnsi="Arial Narrow Special G1" w:cs="Times New Roman"/>
-                                <w:sz w:val="32"/>
-                                <w:szCs w:val="32"/>
-                              </w:rPr>
-                              <w:t></w:t>
-                            </w:r>
-                            <w:r>
-                              <w:rPr>
-                                <w:rFonts w:ascii="Arial Narrow Special G1" w:hAnsi="Arial Narrow Special G1" w:cs="Times New Roman"/>
-                                <w:sz w:val="32"/>
-                                <w:szCs w:val="32"/>
-                              </w:rPr>
-                              <w:t></w:t>
-                            </w:r>
-                            <w:r>
-                              <w:rPr>
-                                <w:rFonts w:ascii="Arial Narrow Special G1" w:hAnsi="Arial Narrow Special G1" w:cs="Times New Roman"/>
-                                <w:sz w:val="32"/>
-                                <w:szCs w:val="32"/>
-                              </w:rPr>
-                              <w:t></w:t>
-                            </w:r>
-                            <w:r>
-                              <w:rPr>
-                                <w:rFonts w:ascii="Arial Narrow Special G1" w:hAnsi="Arial Narrow Special G1" w:cs="Times New Roman"/>
-                                <w:sz w:val="32"/>
-                                <w:szCs w:val="32"/>
-                              </w:rPr>
-                              <w:t></w:t>
-                            </w:r>
-                            <w:r>
-                              <w:rPr>
-                                <w:rFonts w:ascii="Arial Narrow Special G1" w:hAnsi="Arial Narrow Special G1" w:cs="Times New Roman"/>
-                                <w:sz w:val="32"/>
-                                <w:szCs w:val="32"/>
-                              </w:rPr>
-                              <w:t></w:t>
-                            </w:r>
-                            <w:r>
-                              <w:rPr>
-                                <w:rFonts w:ascii="Arial Narrow Special G1" w:hAnsi="Arial Narrow Special G1" w:cs="Times New Roman"/>
-                                <w:sz w:val="32"/>
-                                <w:szCs w:val="32"/>
-                              </w:rPr>
-                              <w:t></w:t>
-                            </w:r>
-                            <w:r>
-                              <w:rPr>
-                                <w:rFonts w:ascii="Arial Narrow Special G1" w:hAnsi="Arial Narrow Special G1" w:cs="Times New Roman"/>
-                                <w:sz w:val="32"/>
-                                <w:szCs w:val="32"/>
-                              </w:rPr>
-                              <w:t></w:t>
-                            </w:r>
-                            <w:r>
-                              <w:rPr>
-                                <w:rFonts w:ascii="Arial Narrow Special G1" w:hAnsi="Arial Narrow Special G1" w:cs="Times New Roman"/>
-                                <w:sz w:val="32"/>
-                                <w:szCs w:val="32"/>
-                              </w:rPr>
-                              <w:t></w:t>
-                            </w:r>
-                            <w:r>
-                              <w:rPr>
-                                <w:rFonts w:ascii="Arial Narrow Special G1" w:hAnsi="Arial Narrow Special G1" w:cs="Times New Roman"/>
-                                <w:sz w:val="32"/>
-                                <w:szCs w:val="32"/>
-                              </w:rPr>
-                              <w:t></w:t>
-                            </w:r>
-                            <w:r>
-                              <w:rPr>
-                                <w:rFonts w:ascii="Arial Narrow Special G1" w:hAnsi="Arial Narrow Special G1" w:cs="Times New Roman"/>
-                                <w:sz w:val="32"/>
-                                <w:szCs w:val="32"/>
-                              </w:rPr>
-                              <w:t></w:t>
-                            </w:r>
-                            <w:r>
-                              <w:rPr>
-                                <w:rFonts w:ascii="Arial Narrow Special G1" w:hAnsi="Arial Narrow Special G1" w:cs="Times New Roman"/>
-                                <w:sz w:val="32"/>
-                                <w:szCs w:val="32"/>
-                              </w:rPr>
-                              <w:t></w:t>
-                            </w:r>
-                            <w:r>
-                              <w:rPr>
-                                <w:rFonts w:ascii="Arial Narrow Special G1" w:hAnsi="Arial Narrow Special G1" w:cs="Times New Roman"/>
-                                <w:sz w:val="32"/>
-                                <w:szCs w:val="32"/>
-                              </w:rPr>
-                              <w:t></w:t>
-                            </w:r>
-                            <w:r>
-                              <w:rPr>
-                                <w:rFonts w:ascii="Arial Narrow Special G1" w:hAnsi="Arial Narrow Special G1" w:cs="Times New Roman"/>
-                                <w:sz w:val="32"/>
-                                <w:szCs w:val="32"/>
-                              </w:rPr>
-                              <w:t></w:t>
-                            </w:r>
-                            <w:r>
-                              <w:rPr>
-                                <w:rFonts w:ascii="Arial Narrow Special G1" w:hAnsi="Arial Narrow Special G1" w:cs="Times New Roman"/>
-                                <w:sz w:val="32"/>
-                                <w:szCs w:val="32"/>
-                              </w:rPr>
-                              <w:t></w:t>
-                            </w:r>
-                            <w:r>
-                              <w:rPr>
-                                <w:rFonts w:ascii="Arial Narrow Special G1" w:hAnsi="Arial Narrow Special G1" w:cs="Times New Roman"/>
-                                <w:sz w:val="32"/>
-                                <w:szCs w:val="32"/>
-                              </w:rPr>
-                              <w:t></w:t>
-                            </w:r>
-                            <w:r>
-                              <w:rPr>
-                                <w:rFonts w:ascii="Arial Narrow Special G1" w:hAnsi="Arial Narrow Special G1" w:cs="Times New Roman"/>
-                                <w:sz w:val="32"/>
-                                <w:szCs w:val="32"/>
-                              </w:rPr>
-                              <w:t></w:t>
-                            </w:r>
-                            <w:r>
-                              <w:rPr>
-                                <w:rFonts w:ascii="Arial Narrow Special G1" w:hAnsi="Arial Narrow Special G1" w:cs="Times New Roman"/>
-                                <w:sz w:val="32"/>
-                                <w:szCs w:val="32"/>
-                              </w:rPr>
-                              <w:t></w:t>
-                            </w:r>
-                            <w:r>
-                              <w:rPr>
-                                <w:rFonts w:ascii="Arial Narrow Special G1" w:hAnsi="Arial Narrow Special G1" w:cs="Times New Roman"/>
-                                <w:sz w:val="32"/>
-                                <w:szCs w:val="32"/>
-                              </w:rPr>
-                              <w:t></w:t>
-                            </w:r>
-                            <w:r>
-                              <w:rPr>
-                                <w:rFonts w:ascii="Arial Narrow Special G1" w:hAnsi="Arial Narrow Special G1" w:cs="Times New Roman"/>
-                                <w:sz w:val="32"/>
-                                <w:szCs w:val="32"/>
-                              </w:rPr>
-                              <w:t></w:t>
-                            </w:r>
-                            <w:r>
-                              <w:rPr>
-                                <w:rFonts w:ascii="Arial Narrow Special G1" w:hAnsi="Arial Narrow Special G1" w:cs="Times New Roman"/>
-                                <w:sz w:val="32"/>
-                                <w:szCs w:val="32"/>
-                              </w:rPr>
-                              <w:t></w:t>
-                            </w:r>
-                            <w:r>
-                              <w:rPr>
-                                <w:rFonts w:ascii="Arial Narrow Special G1" w:hAnsi="Arial Narrow Special G1" w:cs="Times New Roman"/>
-                                <w:sz w:val="32"/>
-                                <w:szCs w:val="32"/>
-                              </w:rPr>
-                              <w:t></w:t>
-                            </w:r>
-                            <w:r>
-                              <w:rPr>
-                                <w:rFonts w:ascii="Arial Narrow Special G1" w:hAnsi="Arial Narrow Special G1" w:cs="Times New Roman"/>
-                                <w:sz w:val="32"/>
-                                <w:szCs w:val="32"/>
-                              </w:rPr>
-                              <w:t></w:t>
-                            </w:r>
-                            <w:r>
-                              <w:rPr>
-                                <w:rFonts w:ascii="Arial Narrow Special G1" w:hAnsi="Arial Narrow Special G1" w:cs="Times New Roman"/>
-                                <w:sz w:val="32"/>
-                                <w:szCs w:val="32"/>
-                              </w:rPr>
-                              <w:t></w:t>
-                            </w:r>
-                            <w:r>
-                              <w:rPr>
-                                <w:rFonts w:ascii="Arial Narrow Special G1" w:hAnsi="Arial Narrow Special G1" w:cs="Times New Roman"/>
-                                <w:sz w:val="32"/>
-                                <w:szCs w:val="32"/>
-                              </w:rPr>
-                              <w:t></w:t>
-                            </w:r>
-                            <w:r>
-                              <w:rPr>
-                                <w:rFonts w:ascii="Arial Narrow Special G1" w:hAnsi="Arial Narrow Special G1" w:cs="Times New Roman"/>
-                                <w:sz w:val="32"/>
-                                <w:szCs w:val="32"/>
-                              </w:rPr>
-                              <w:t></w:t>
-                            </w:r>
-                            <w:r>
-                              <w:rPr>
-                                <w:rFonts w:ascii="Arial Narrow Special G1" w:hAnsi="Arial Narrow Special G1" w:cs="Times New Roman"/>
-                                <w:sz w:val="32"/>
-                                <w:szCs w:val="32"/>
-                              </w:rPr>
-                              <w:t></w:t>
-                            </w:r>
-                            <w:r>
-                              <w:rPr>
-                                <w:rFonts w:ascii="Arial Narrow Special G1" w:hAnsi="Arial Narrow Special G1" w:cs="Times New Roman"/>
-                                <w:sz w:val="32"/>
-                                <w:szCs w:val="32"/>
-                              </w:rPr>
-                              <w:t></w:t>
-                            </w:r>
-                            <w:r>
-                              <w:rPr>
-                                <w:rFonts w:ascii="Arial Narrow Special G1" w:hAnsi="Arial Narrow Special G1" w:cs="Times New Roman"/>
-                                <w:sz w:val="32"/>
-                                <w:szCs w:val="32"/>
-                              </w:rPr>
-                              <w:t></w:t>
-                            </w:r>
-                            <w:r>
-                              <w:rPr>
-                                <w:rFonts w:ascii="Arial Narrow Special G1" w:hAnsi="Arial Narrow Special G1" w:cs="Times New Roman"/>
-                                <w:sz w:val="32"/>
-                                <w:szCs w:val="32"/>
-                              </w:rPr>
-                              <w:t></w:t>
-                            </w:r>
-                            <w:r>
-                              <w:rPr>
-                                <w:rFonts w:ascii="Arial Narrow Special G1" w:hAnsi="Arial Narrow Special G1" w:cs="Times New Roman"/>
-                                <w:sz w:val="32"/>
-                                <w:szCs w:val="32"/>
-                              </w:rPr>
-                              <w:t></w:t>
-                            </w:r>
-                            <w:r>
-                              <w:rPr>
-                                <w:rFonts w:ascii="Arial Narrow Special G1" w:hAnsi="Arial Narrow Special G1" w:cs="Times New Roman"/>
-                                <w:sz w:val="32"/>
-                                <w:szCs w:val="32"/>
-                              </w:rPr>
-                              <w:t></w:t>
-                            </w:r>
-                            <w:r>
-                              <w:rPr>
-                                <w:rFonts w:ascii="Arial Narrow Special G1" w:hAnsi="Arial Narrow Special G1" w:cs="Times New Roman"/>
-                                <w:sz w:val="32"/>
-                                <w:szCs w:val="32"/>
-                              </w:rPr>
-                              <w:t></w:t>
-                            </w:r>
-                            <w:r>
-                              <w:rPr>
-                                <w:rFonts w:ascii="Arial Narrow Special G1" w:hAnsi="Arial Narrow Special G1" w:cs="Times New Roman"/>
-                                <w:sz w:val="32"/>
-                                <w:szCs w:val="32"/>
-                              </w:rPr>
-                              <w:t></w:t>
+                              <w:t>Department of Computer Science and Information Technology</w:t>
                             </w:r>
                           </w:p>
-                          <w:p/>
                         </w:txbxContent>
                       </wps:txbx>
                       <wps:bodyPr rot="0" spcFirstLastPara="0" vertOverflow="overflow" horzOverflow="overflow" vert="horz" wrap="square" lIns="91440" tIns="45720" rIns="91440" bIns="45720" numCol="1" spcCol="0" rtlCol="0" fromWordArt="0" anchor="t" anchorCtr="0" forceAA="0" compatLnSpc="1">
@@ -2187,16 +1784,18 @@
                         <w:jc w:val="center"/>
                         <w:rPr>
                           <w:rFonts w:ascii="Times New Roman" w:hAnsi="Times New Roman" w:cs="Times New Roman"/>
-                          <w:sz w:val="32"/>
-                          <w:szCs w:val="32"/>
+                          <w:b/>
+                          <w:sz w:val="28"/>
+                          <w:szCs w:val="28"/>
+                          <w:u w:val="single"/>
                         </w:rPr>
                       </w:pPr>
                       <w:r>
                         <w:rPr>
                           <w:rFonts w:ascii="Times New Roman" w:hAnsi="Times New Roman" w:cs="Times New Roman"/>
                           <w:b/>
-                          <w:sz w:val="32"/>
-                          <w:szCs w:val="32"/>
+                          <w:sz w:val="28"/>
+                          <w:szCs w:val="28"/>
                           <w:u w:val="single"/>
                         </w:rPr>
                         <w:t>Guided by:</w:t>
@@ -2204,491 +1803,46 @@
                     </w:p>
                     <w:p>
                       <w:pPr>
-                        <w:spacing w:after="140" w:line="168" w:lineRule="auto"/>
+                        <w:spacing w:after="120"/>
                         <w:jc w:val="center"/>
                         <w:rPr>
                           <w:rFonts w:ascii="Times New Roman" w:hAnsi="Times New Roman" w:cs="Times New Roman"/>
-                          <w:sz w:val="32"/>
-                          <w:szCs w:val="32"/>
+                          <w:bCs/>
+                          <w:sz w:val="28"/>
+                          <w:szCs w:val="28"/>
                         </w:rPr>
                       </w:pPr>
                       <w:r>
                         <w:rPr>
                           <w:rFonts w:ascii="Times New Roman" w:hAnsi="Times New Roman" w:cs="Times New Roman"/>
-                          <w:sz w:val="32"/>
-                          <w:szCs w:val="32"/>
+                          <w:bCs/>
+                          <w:sz w:val="28"/>
+                          <w:szCs w:val="28"/>
                         </w:rPr>
                         <w:t>Mr. Rajiv Kalita (Assistant Professor)</w:t>
                       </w:r>
                     </w:p>
                     <w:p>
                       <w:pPr>
-                        <w:spacing w:after="140" w:line="168" w:lineRule="auto"/>
+                        <w:spacing w:after="120"/>
                         <w:jc w:val="center"/>
                         <w:rPr>
-                          <w:rFonts w:ascii="Arial Narrow Special G1" w:hAnsi="Arial Narrow Special G1" w:cs="Times New Roman"/>
-                          <w:sz w:val="32"/>
-                          <w:szCs w:val="32"/>
+                          <w:rFonts w:ascii="Times New Roman" w:hAnsi="Times New Roman" w:cs="Times New Roman"/>
+                          <w:bCs/>
+                          <w:sz w:val="28"/>
+                          <w:szCs w:val="28"/>
                         </w:rPr>
                       </w:pPr>
                       <w:r>
                         <w:rPr>
-                          <w:rFonts w:ascii="Arial Narrow Special G1" w:hAnsi="Arial Narrow Special G1" w:cs="Times New Roman"/>
-                          <w:sz w:val="32"/>
-                          <w:szCs w:val="32"/>
+                          <w:rFonts w:ascii="Times New Roman" w:hAnsi="Times New Roman" w:cs="Times New Roman"/>
+                          <w:bCs/>
+                          <w:sz w:val="28"/>
+                          <w:szCs w:val="28"/>
                         </w:rPr>
-                        <w:t></w:t>
-                      </w:r>
-                      <w:r>
-                        <w:rPr>
-                          <w:rFonts w:ascii="Arial Narrow Special G1" w:hAnsi="Arial Narrow Special G1" w:cs="Times New Roman"/>
-                          <w:sz w:val="32"/>
-                          <w:szCs w:val="32"/>
-                        </w:rPr>
-                        <w:t></w:t>
-                      </w:r>
-                      <w:r>
-                        <w:rPr>
-                          <w:rFonts w:ascii="Arial Narrow Special G1" w:hAnsi="Arial Narrow Special G1" w:cs="Times New Roman"/>
-                          <w:sz w:val="32"/>
-                          <w:szCs w:val="32"/>
-                        </w:rPr>
-                        <w:t></w:t>
-                      </w:r>
-                      <w:r>
-                        <w:rPr>
-                          <w:rFonts w:ascii="Arial Narrow Special G1" w:hAnsi="Arial Narrow Special G1" w:cs="Times New Roman"/>
-                          <w:sz w:val="32"/>
-                          <w:szCs w:val="32"/>
-                        </w:rPr>
-                        <w:t></w:t>
-                      </w:r>
-                      <w:r>
-                        <w:rPr>
-                          <w:rFonts w:ascii="Arial Narrow Special G1" w:hAnsi="Arial Narrow Special G1" w:cs="Times New Roman"/>
-                          <w:sz w:val="32"/>
-                          <w:szCs w:val="32"/>
-                        </w:rPr>
-                        <w:t></w:t>
-                      </w:r>
-                      <w:r>
-                        <w:rPr>
-                          <w:rFonts w:ascii="Arial Narrow Special G1" w:hAnsi="Arial Narrow Special G1" w:cs="Times New Roman"/>
-                          <w:sz w:val="32"/>
-                          <w:szCs w:val="32"/>
-                        </w:rPr>
-                        <w:t></w:t>
-                      </w:r>
-                      <w:r>
-                        <w:rPr>
-                          <w:rFonts w:ascii="Arial Narrow Special G1" w:hAnsi="Arial Narrow Special G1" w:cs="Times New Roman"/>
-                          <w:sz w:val="32"/>
-                          <w:szCs w:val="32"/>
-                        </w:rPr>
-                        <w:t></w:t>
-                      </w:r>
-                      <w:r>
-                        <w:rPr>
-                          <w:rFonts w:ascii="Arial Narrow Special G1" w:hAnsi="Arial Narrow Special G1" w:cs="Times New Roman"/>
-                          <w:sz w:val="32"/>
-                          <w:szCs w:val="32"/>
-                        </w:rPr>
-                        <w:t></w:t>
-                      </w:r>
-                      <w:r>
-                        <w:rPr>
-                          <w:rFonts w:ascii="Arial Narrow Special G1" w:hAnsi="Arial Narrow Special G1" w:cs="Times New Roman"/>
-                          <w:sz w:val="32"/>
-                          <w:szCs w:val="32"/>
-                        </w:rPr>
-                        <w:t></w:t>
-                      </w:r>
-                      <w:r>
-                        <w:rPr>
-                          <w:rFonts w:ascii="Arial Narrow Special G1" w:hAnsi="Arial Narrow Special G1" w:cs="Times New Roman"/>
-                          <w:sz w:val="32"/>
-                          <w:szCs w:val="32"/>
-                        </w:rPr>
-                        <w:t></w:t>
-                      </w:r>
-                      <w:r>
-                        <w:rPr>
-                          <w:rFonts w:ascii="Arial Narrow Special G1" w:hAnsi="Arial Narrow Special G1" w:cs="Times New Roman"/>
-                          <w:sz w:val="32"/>
-                          <w:szCs w:val="32"/>
-                        </w:rPr>
-                        <w:t></w:t>
-                      </w:r>
-                      <w:r>
-                        <w:rPr>
-                          <w:rFonts w:ascii="Arial Narrow Special G1" w:hAnsi="Arial Narrow Special G1" w:cs="Times New Roman"/>
-                          <w:sz w:val="32"/>
-                          <w:szCs w:val="32"/>
-                        </w:rPr>
-                        <w:t></w:t>
-                      </w:r>
-                      <w:r>
-                        <w:rPr>
-                          <w:rFonts w:ascii="Arial Narrow Special G1" w:hAnsi="Arial Narrow Special G1" w:cs="Times New Roman"/>
-                          <w:sz w:val="32"/>
-                          <w:szCs w:val="32"/>
-                        </w:rPr>
-                        <w:t></w:t>
-                      </w:r>
-                      <w:r>
-                        <w:rPr>
-                          <w:rFonts w:ascii="Arial Narrow Special G1" w:hAnsi="Arial Narrow Special G1" w:cs="Times New Roman"/>
-                          <w:sz w:val="32"/>
-                          <w:szCs w:val="32"/>
-                        </w:rPr>
-                        <w:t></w:t>
-                      </w:r>
-                      <w:r>
-                        <w:rPr>
-                          <w:rFonts w:ascii="Arial Narrow Special G1" w:hAnsi="Arial Narrow Special G1" w:cs="Times New Roman"/>
-                          <w:sz w:val="32"/>
-                          <w:szCs w:val="32"/>
-                        </w:rPr>
-                        <w:t></w:t>
-                      </w:r>
-                      <w:r>
-                        <w:rPr>
-                          <w:rFonts w:ascii="Arial Narrow Special G1" w:hAnsi="Arial Narrow Special G1" w:cs="Times New Roman"/>
-                          <w:sz w:val="32"/>
-                          <w:szCs w:val="32"/>
-                        </w:rPr>
-                        <w:t></w:t>
-                      </w:r>
-                      <w:r>
-                        <w:rPr>
-                          <w:rFonts w:ascii="Arial Narrow Special G1" w:hAnsi="Arial Narrow Special G1" w:cs="Times New Roman"/>
-                          <w:sz w:val="32"/>
-                          <w:szCs w:val="32"/>
-                        </w:rPr>
-                        <w:t></w:t>
-                      </w:r>
-                      <w:r>
-                        <w:rPr>
-                          <w:rFonts w:ascii="Arial Narrow Special G1" w:hAnsi="Arial Narrow Special G1" w:cs="Times New Roman"/>
-                          <w:sz w:val="32"/>
-                          <w:szCs w:val="32"/>
-                        </w:rPr>
-                        <w:t></w:t>
-                      </w:r>
-                      <w:r>
-                        <w:rPr>
-                          <w:rFonts w:ascii="Arial Narrow Special G1" w:hAnsi="Arial Narrow Special G1" w:cs="Times New Roman"/>
-                          <w:sz w:val="32"/>
-                          <w:szCs w:val="32"/>
-                        </w:rPr>
-                        <w:t></w:t>
-                      </w:r>
-                      <w:r>
-                        <w:rPr>
-                          <w:rFonts w:ascii="Arial Narrow Special G1" w:hAnsi="Arial Narrow Special G1" w:cs="Times New Roman"/>
-                          <w:sz w:val="32"/>
-                          <w:szCs w:val="32"/>
-                        </w:rPr>
-                        <w:t></w:t>
-                      </w:r>
-                      <w:r>
-                        <w:rPr>
-                          <w:rFonts w:ascii="Arial Narrow Special G1" w:hAnsi="Arial Narrow Special G1" w:cs="Times New Roman"/>
-                          <w:sz w:val="32"/>
-                          <w:szCs w:val="32"/>
-                        </w:rPr>
-                        <w:t></w:t>
-                      </w:r>
-                      <w:r>
-                        <w:rPr>
-                          <w:rFonts w:ascii="Arial Narrow Special G1" w:hAnsi="Arial Narrow Special G1" w:cs="Times New Roman"/>
-                          <w:sz w:val="32"/>
-                          <w:szCs w:val="32"/>
-                        </w:rPr>
-                        <w:t></w:t>
-                      </w:r>
-                      <w:r>
-                        <w:rPr>
-                          <w:rFonts w:ascii="Arial Narrow Special G1" w:hAnsi="Arial Narrow Special G1" w:cs="Times New Roman"/>
-                          <w:sz w:val="32"/>
-                          <w:szCs w:val="32"/>
-                        </w:rPr>
-                        <w:t></w:t>
-                      </w:r>
-                      <w:r>
-                        <w:rPr>
-                          <w:rFonts w:ascii="Arial Narrow Special G1" w:hAnsi="Arial Narrow Special G1" w:cs="Times New Roman"/>
-                          <w:sz w:val="32"/>
-                          <w:szCs w:val="32"/>
-                        </w:rPr>
-                        <w:t></w:t>
-                      </w:r>
-                      <w:r>
-                        <w:rPr>
-                          <w:rFonts w:ascii="Arial Narrow Special G1" w:hAnsi="Arial Narrow Special G1" w:cs="Times New Roman"/>
-                          <w:sz w:val="32"/>
-                          <w:szCs w:val="32"/>
-                        </w:rPr>
-                        <w:t></w:t>
-                      </w:r>
-                      <w:r>
-                        <w:rPr>
-                          <w:rFonts w:ascii="Arial Narrow Special G1" w:hAnsi="Arial Narrow Special G1" w:cs="Times New Roman"/>
-                          <w:sz w:val="32"/>
-                          <w:szCs w:val="32"/>
-                        </w:rPr>
-                        <w:t></w:t>
-                      </w:r>
-                      <w:r>
-                        <w:rPr>
-                          <w:rFonts w:ascii="Arial Narrow Special G1" w:hAnsi="Arial Narrow Special G1" w:cs="Times New Roman"/>
-                          <w:sz w:val="32"/>
-                          <w:szCs w:val="32"/>
-                        </w:rPr>
-                        <w:t></w:t>
-                      </w:r>
-                      <w:r>
-                        <w:rPr>
-                          <w:rFonts w:ascii="Arial Narrow Special G1" w:hAnsi="Arial Narrow Special G1" w:cs="Times New Roman"/>
-                          <w:sz w:val="32"/>
-                          <w:szCs w:val="32"/>
-                        </w:rPr>
-                        <w:t></w:t>
-                      </w:r>
-                      <w:r>
-                        <w:rPr>
-                          <w:rFonts w:ascii="Arial Narrow Special G1" w:hAnsi="Arial Narrow Special G1" w:cs="Times New Roman"/>
-                          <w:sz w:val="32"/>
-                          <w:szCs w:val="32"/>
-                        </w:rPr>
-                        <w:t></w:t>
-                      </w:r>
-                      <w:r>
-                        <w:rPr>
-                          <w:rFonts w:ascii="Arial Narrow Special G1" w:hAnsi="Arial Narrow Special G1" w:cs="Times New Roman"/>
-                          <w:sz w:val="32"/>
-                          <w:szCs w:val="32"/>
-                        </w:rPr>
-                        <w:t></w:t>
-                      </w:r>
-                      <w:r>
-                        <w:rPr>
-                          <w:rFonts w:ascii="Arial Narrow Special G1" w:hAnsi="Arial Narrow Special G1" w:cs="Times New Roman"/>
-                          <w:sz w:val="32"/>
-                          <w:szCs w:val="32"/>
-                        </w:rPr>
-                        <w:t></w:t>
-                      </w:r>
-                      <w:r>
-                        <w:rPr>
-                          <w:rFonts w:ascii="Arial Narrow Special G1" w:hAnsi="Arial Narrow Special G1" w:cs="Times New Roman"/>
-                          <w:sz w:val="32"/>
-                          <w:szCs w:val="32"/>
-                        </w:rPr>
-                        <w:t></w:t>
-                      </w:r>
-                      <w:r>
-                        <w:rPr>
-                          <w:rFonts w:ascii="Arial Narrow Special G1" w:hAnsi="Arial Narrow Special G1" w:cs="Times New Roman"/>
-                          <w:sz w:val="32"/>
-                          <w:szCs w:val="32"/>
-                        </w:rPr>
-                        <w:t></w:t>
-                      </w:r>
-                      <w:r>
-                        <w:rPr>
-                          <w:rFonts w:ascii="Arial Narrow Special G1" w:hAnsi="Arial Narrow Special G1" w:cs="Times New Roman"/>
-                          <w:sz w:val="32"/>
-                          <w:szCs w:val="32"/>
-                        </w:rPr>
-                        <w:t></w:t>
-                      </w:r>
-                      <w:r>
-                        <w:rPr>
-                          <w:rFonts w:ascii="Arial Narrow Special G1" w:hAnsi="Arial Narrow Special G1" w:cs="Times New Roman"/>
-                          <w:sz w:val="32"/>
-                          <w:szCs w:val="32"/>
-                        </w:rPr>
-                        <w:t></w:t>
-                      </w:r>
-                      <w:r>
-                        <w:rPr>
-                          <w:rFonts w:ascii="Arial Narrow Special G1" w:hAnsi="Arial Narrow Special G1" w:cs="Times New Roman"/>
-                          <w:sz w:val="32"/>
-                          <w:szCs w:val="32"/>
-                        </w:rPr>
-                        <w:t></w:t>
-                      </w:r>
-                      <w:r>
-                        <w:rPr>
-                          <w:rFonts w:ascii="Arial Narrow Special G1" w:hAnsi="Arial Narrow Special G1" w:cs="Times New Roman"/>
-                          <w:sz w:val="32"/>
-                          <w:szCs w:val="32"/>
-                        </w:rPr>
-                        <w:t></w:t>
-                      </w:r>
-                      <w:r>
-                        <w:rPr>
-                          <w:rFonts w:ascii="Arial Narrow Special G1" w:hAnsi="Arial Narrow Special G1" w:cs="Times New Roman"/>
-                          <w:sz w:val="32"/>
-                          <w:szCs w:val="32"/>
-                        </w:rPr>
-                        <w:t></w:t>
-                      </w:r>
-                      <w:r>
-                        <w:rPr>
-                          <w:rFonts w:ascii="Arial Narrow Special G1" w:hAnsi="Arial Narrow Special G1" w:cs="Times New Roman"/>
-                          <w:sz w:val="32"/>
-                          <w:szCs w:val="32"/>
-                        </w:rPr>
-                        <w:t></w:t>
-                      </w:r>
-                      <w:r>
-                        <w:rPr>
-                          <w:rFonts w:ascii="Arial Narrow Special G1" w:hAnsi="Arial Narrow Special G1" w:cs="Times New Roman"/>
-                          <w:sz w:val="32"/>
-                          <w:szCs w:val="32"/>
-                        </w:rPr>
-                        <w:t></w:t>
-                      </w:r>
-                      <w:r>
-                        <w:rPr>
-                          <w:rFonts w:ascii="Arial Narrow Special G1" w:hAnsi="Arial Narrow Special G1" w:cs="Times New Roman"/>
-                          <w:sz w:val="32"/>
-                          <w:szCs w:val="32"/>
-                        </w:rPr>
-                        <w:t></w:t>
-                      </w:r>
-                      <w:r>
-                        <w:rPr>
-                          <w:rFonts w:ascii="Arial Narrow Special G1" w:hAnsi="Arial Narrow Special G1" w:cs="Times New Roman"/>
-                          <w:sz w:val="32"/>
-                          <w:szCs w:val="32"/>
-                        </w:rPr>
-                        <w:t></w:t>
-                      </w:r>
-                      <w:r>
-                        <w:rPr>
-                          <w:rFonts w:ascii="Arial Narrow Special G1" w:hAnsi="Arial Narrow Special G1" w:cs="Times New Roman"/>
-                          <w:sz w:val="32"/>
-                          <w:szCs w:val="32"/>
-                        </w:rPr>
-                        <w:t></w:t>
-                      </w:r>
-                      <w:r>
-                        <w:rPr>
-                          <w:rFonts w:ascii="Arial Narrow Special G1" w:hAnsi="Arial Narrow Special G1" w:cs="Times New Roman"/>
-                          <w:sz w:val="32"/>
-                          <w:szCs w:val="32"/>
-                        </w:rPr>
-                        <w:t></w:t>
-                      </w:r>
-                      <w:r>
-                        <w:rPr>
-                          <w:rFonts w:ascii="Arial Narrow Special G1" w:hAnsi="Arial Narrow Special G1" w:cs="Times New Roman"/>
-                          <w:sz w:val="32"/>
-                          <w:szCs w:val="32"/>
-                        </w:rPr>
-                        <w:t></w:t>
-                      </w:r>
-                      <w:r>
-                        <w:rPr>
-                          <w:rFonts w:ascii="Arial Narrow Special G1" w:hAnsi="Arial Narrow Special G1" w:cs="Times New Roman"/>
-                          <w:sz w:val="32"/>
-                          <w:szCs w:val="32"/>
-                        </w:rPr>
-                        <w:t></w:t>
-                      </w:r>
-                      <w:r>
-                        <w:rPr>
-                          <w:rFonts w:ascii="Arial Narrow Special G1" w:hAnsi="Arial Narrow Special G1" w:cs="Times New Roman"/>
-                          <w:sz w:val="32"/>
-                          <w:szCs w:val="32"/>
-                        </w:rPr>
-                        <w:t></w:t>
-                      </w:r>
-                      <w:r>
-                        <w:rPr>
-                          <w:rFonts w:ascii="Arial Narrow Special G1" w:hAnsi="Arial Narrow Special G1" w:cs="Times New Roman"/>
-                          <w:sz w:val="32"/>
-                          <w:szCs w:val="32"/>
-                        </w:rPr>
-                        <w:t></w:t>
-                      </w:r>
-                      <w:r>
-                        <w:rPr>
-                          <w:rFonts w:ascii="Arial Narrow Special G1" w:hAnsi="Arial Narrow Special G1" w:cs="Times New Roman"/>
-                          <w:sz w:val="32"/>
-                          <w:szCs w:val="32"/>
-                        </w:rPr>
-                        <w:t></w:t>
-                      </w:r>
-                      <w:r>
-                        <w:rPr>
-                          <w:rFonts w:ascii="Arial Narrow Special G1" w:hAnsi="Arial Narrow Special G1" w:cs="Times New Roman"/>
-                          <w:sz w:val="32"/>
-                          <w:szCs w:val="32"/>
-                        </w:rPr>
-                        <w:t></w:t>
-                      </w:r>
-                      <w:r>
-                        <w:rPr>
-                          <w:rFonts w:ascii="Arial Narrow Special G1" w:hAnsi="Arial Narrow Special G1" w:cs="Times New Roman"/>
-                          <w:sz w:val="32"/>
-                          <w:szCs w:val="32"/>
-                        </w:rPr>
-                        <w:t></w:t>
-                      </w:r>
-                      <w:r>
-                        <w:rPr>
-                          <w:rFonts w:ascii="Arial Narrow Special G1" w:hAnsi="Arial Narrow Special G1" w:cs="Times New Roman"/>
-                          <w:sz w:val="32"/>
-                          <w:szCs w:val="32"/>
-                        </w:rPr>
-                        <w:t></w:t>
-                      </w:r>
-                      <w:r>
-                        <w:rPr>
-                          <w:rFonts w:ascii="Arial Narrow Special G1" w:hAnsi="Arial Narrow Special G1" w:cs="Times New Roman"/>
-                          <w:sz w:val="32"/>
-                          <w:szCs w:val="32"/>
-                        </w:rPr>
-                        <w:t></w:t>
-                      </w:r>
-                      <w:r>
-                        <w:rPr>
-                          <w:rFonts w:ascii="Arial Narrow Special G1" w:hAnsi="Arial Narrow Special G1" w:cs="Times New Roman"/>
-                          <w:sz w:val="32"/>
-                          <w:szCs w:val="32"/>
-                        </w:rPr>
-                        <w:t></w:t>
-                      </w:r>
-                      <w:r>
-                        <w:rPr>
-                          <w:rFonts w:ascii="Arial Narrow Special G1" w:hAnsi="Arial Narrow Special G1" w:cs="Times New Roman"/>
-                          <w:sz w:val="32"/>
-                          <w:szCs w:val="32"/>
-                        </w:rPr>
-                        <w:t></w:t>
-                      </w:r>
-                      <w:r>
-                        <w:rPr>
-                          <w:rFonts w:ascii="Arial Narrow Special G1" w:hAnsi="Arial Narrow Special G1" w:cs="Times New Roman"/>
-                          <w:sz w:val="32"/>
-                          <w:szCs w:val="32"/>
-                        </w:rPr>
-                        <w:t></w:t>
-                      </w:r>
-                      <w:r>
-                        <w:rPr>
-                          <w:rFonts w:ascii="Arial Narrow Special G1" w:hAnsi="Arial Narrow Special G1" w:cs="Times New Roman"/>
-                          <w:sz w:val="32"/>
-                          <w:szCs w:val="32"/>
-                        </w:rPr>
-                        <w:t></w:t>
+                        <w:t>Department of Computer Science and Information Technology</w:t>
                       </w:r>
                     </w:p>
-                    <w:p/>
                   </w:txbxContent>
                 </v:textbox>
               </v:shape>
@@ -2783,7 +1937,7 @@
               </wp:anchor>
             </w:drawing>
           </mc:Choice>
-          <mc:Fallback xmlns:w16cid="http://schemas.microsoft.com/office/word/2016/wordml/cid" xmlns:am3d="http://schemas.microsoft.com/office/drawing/2017/model3d" xmlns:aink="http://schemas.microsoft.com/office/drawing/2016/ink" xmlns:cx8="http://schemas.microsoft.com/office/drawing/2016/5/14/chartex" xmlns:cx7="http://schemas.microsoft.com/office/drawing/2016/5/13/chartex" xmlns:cx6="http://schemas.microsoft.com/office/drawing/2016/5/12/chartex" xmlns:cx5="http://schemas.microsoft.com/office/drawing/2016/5/11/chartex" xmlns:cx4="http://schemas.microsoft.com/office/drawing/2016/5/10/chartex" xmlns:cx3="http://schemas.microsoft.com/office/drawing/2016/5/9/chartex" xmlns:cx2="http://schemas.microsoft.com/office/drawing/2015/10/21/chartex" xmlns:cx1="http://schemas.microsoft.com/office/drawing/2015/9/8/chartex">
+          <mc:Fallback xmlns:cx1="http://schemas.microsoft.com/office/drawing/2015/9/8/chartex" xmlns:cx2="http://schemas.microsoft.com/office/drawing/2015/10/21/chartex" xmlns:cx3="http://schemas.microsoft.com/office/drawing/2016/5/9/chartex" xmlns:cx4="http://schemas.microsoft.com/office/drawing/2016/5/10/chartex" xmlns:cx5="http://schemas.microsoft.com/office/drawing/2016/5/11/chartex" xmlns:cx6="http://schemas.microsoft.com/office/drawing/2016/5/12/chartex" xmlns:cx7="http://schemas.microsoft.com/office/drawing/2016/5/13/chartex" xmlns:cx8="http://schemas.microsoft.com/office/drawing/2016/5/14/chartex" xmlns:aink="http://schemas.microsoft.com/office/drawing/2016/ink" xmlns:am3d="http://schemas.microsoft.com/office/drawing/2017/model3d" xmlns:w16cid="http://schemas.microsoft.com/office/word/2016/wordml/cid">
             <w:pict>
               <v:line w14:anchorId="3FBE2814" id="Straight Connector 16" o:spid="_x0000_s1026" style="position:absolute;z-index:251668480;visibility:visible;mso-wrap-style:square;mso-wrap-distance-left:9pt;mso-wrap-distance-top:0;mso-wrap-distance-right:9pt;mso-wrap-distance-bottom:0;mso-position-horizontal:absolute;mso-position-horizontal-relative:text;mso-position-vertical:absolute;mso-position-vertical-relative:text" from="2.7pt,26.65pt" to="460.9pt,26.65pt" o:gfxdata="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" strokecolor="#5b9bd5 [3204]" strokeweight="1.5pt">
                 <v:stroke joinstyle="miter"/>
@@ -3410,7 +2564,7 @@
               </wp:anchor>
             </w:drawing>
           </mc:Choice>
-          <mc:Fallback xmlns:w16cid="http://schemas.microsoft.com/office/word/2016/wordml/cid" xmlns:am3d="http://schemas.microsoft.com/office/drawing/2017/model3d" xmlns:aink="http://schemas.microsoft.com/office/drawing/2016/ink" xmlns:cx8="http://schemas.microsoft.com/office/drawing/2016/5/14/chartex" xmlns:cx7="http://schemas.microsoft.com/office/drawing/2016/5/13/chartex" xmlns:cx6="http://schemas.microsoft.com/office/drawing/2016/5/12/chartex" xmlns:cx5="http://schemas.microsoft.com/office/drawing/2016/5/11/chartex" xmlns:cx4="http://schemas.microsoft.com/office/drawing/2016/5/10/chartex" xmlns:cx3="http://schemas.microsoft.com/office/drawing/2016/5/9/chartex" xmlns:cx2="http://schemas.microsoft.com/office/drawing/2015/10/21/chartex" xmlns:cx1="http://schemas.microsoft.com/office/drawing/2015/9/8/chartex">
+          <mc:Fallback xmlns:cx1="http://schemas.microsoft.com/office/drawing/2015/9/8/chartex" xmlns:cx2="http://schemas.microsoft.com/office/drawing/2015/10/21/chartex" xmlns:cx3="http://schemas.microsoft.com/office/drawing/2016/5/9/chartex" xmlns:cx4="http://schemas.microsoft.com/office/drawing/2016/5/10/chartex" xmlns:cx5="http://schemas.microsoft.com/office/drawing/2016/5/11/chartex" xmlns:cx6="http://schemas.microsoft.com/office/drawing/2016/5/12/chartex" xmlns:cx7="http://schemas.microsoft.com/office/drawing/2016/5/13/chartex" xmlns:cx8="http://schemas.microsoft.com/office/drawing/2016/5/14/chartex" xmlns:aink="http://schemas.microsoft.com/office/drawing/2016/ink" xmlns:am3d="http://schemas.microsoft.com/office/drawing/2017/model3d" xmlns:w16cid="http://schemas.microsoft.com/office/word/2016/wordml/cid">
             <w:pict>
               <v:line w14:anchorId="34A8A7A6" id="Straight Connector 17" o:spid="_x0000_s1026" style="position:absolute;z-index:251670528;visibility:visible;mso-wrap-style:square;mso-wrap-distance-left:9pt;mso-wrap-distance-top:0;mso-wrap-distance-right:9pt;mso-wrap-distance-bottom:0;mso-position-horizontal:absolute;mso-position-horizontal-relative:text;mso-position-vertical:absolute;mso-position-vertical-relative:text" from=".5pt,27.1pt" to="458.65pt,27.1pt" o:gfxdata="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" strokecolor="#5b9bd5 [3204]" strokeweight="1.5pt">
                 <v:stroke joinstyle="miter"/>
@@ -5069,7 +4223,7 @@
               </wp:anchor>
             </w:drawing>
           </mc:Choice>
-          <mc:Fallback xmlns:w16cid="http://schemas.microsoft.com/office/word/2016/wordml/cid" xmlns:am3d="http://schemas.microsoft.com/office/drawing/2017/model3d" xmlns:aink="http://schemas.microsoft.com/office/drawing/2016/ink" xmlns:cx8="http://schemas.microsoft.com/office/drawing/2016/5/14/chartex" xmlns:cx7="http://schemas.microsoft.com/office/drawing/2016/5/13/chartex" xmlns:cx6="http://schemas.microsoft.com/office/drawing/2016/5/12/chartex" xmlns:cx5="http://schemas.microsoft.com/office/drawing/2016/5/11/chartex" xmlns:cx4="http://schemas.microsoft.com/office/drawing/2016/5/10/chartex" xmlns:cx3="http://schemas.microsoft.com/office/drawing/2016/5/9/chartex" xmlns:cx2="http://schemas.microsoft.com/office/drawing/2015/10/21/chartex" xmlns:cx1="http://schemas.microsoft.com/office/drawing/2015/9/8/chartex">
+          <mc:Fallback xmlns:cx1="http://schemas.microsoft.com/office/drawing/2015/9/8/chartex" xmlns:cx2="http://schemas.microsoft.com/office/drawing/2015/10/21/chartex" xmlns:cx3="http://schemas.microsoft.com/office/drawing/2016/5/9/chartex" xmlns:cx4="http://schemas.microsoft.com/office/drawing/2016/5/10/chartex" xmlns:cx5="http://schemas.microsoft.com/office/drawing/2016/5/11/chartex" xmlns:cx6="http://schemas.microsoft.com/office/drawing/2016/5/12/chartex" xmlns:cx7="http://schemas.microsoft.com/office/drawing/2016/5/13/chartex" xmlns:cx8="http://schemas.microsoft.com/office/drawing/2016/5/14/chartex" xmlns:aink="http://schemas.microsoft.com/office/drawing/2016/ink" xmlns:am3d="http://schemas.microsoft.com/office/drawing/2017/model3d" xmlns:w16cid="http://schemas.microsoft.com/office/word/2016/wordml/cid">
             <w:pict>
               <v:line w14:anchorId="49A5B733" id="Straight Connector 18" o:spid="_x0000_s1026" style="position:absolute;z-index:251672576;visibility:visible;mso-wrap-style:square;mso-wrap-distance-left:9pt;mso-wrap-distance-top:0;mso-wrap-distance-right:9pt;mso-wrap-distance-bottom:0;mso-position-horizontal:absolute;mso-position-horizontal-relative:text;mso-position-vertical:absolute;mso-position-vertical-relative:text" from="0,28.75pt" to="458.15pt,28.75pt" o:gfxdata="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" strokecolor="#5b9bd5 [3204]" strokeweight="1.5pt">
                 <v:stroke joinstyle="miter"/>
@@ -12003,7 +11157,7 @@
               </wp:inline>
             </w:drawing>
           </mc:Choice>
-          <mc:Fallback xmlns:w16cid="http://schemas.microsoft.com/office/word/2016/wordml/cid" xmlns:am3d="http://schemas.microsoft.com/office/drawing/2017/model3d" xmlns:aink="http://schemas.microsoft.com/office/drawing/2016/ink" xmlns:cx8="http://schemas.microsoft.com/office/drawing/2016/5/14/chartex" xmlns:cx7="http://schemas.microsoft.com/office/drawing/2016/5/13/chartex" xmlns:cx6="http://schemas.microsoft.com/office/drawing/2016/5/12/chartex" xmlns:cx5="http://schemas.microsoft.com/office/drawing/2016/5/11/chartex" xmlns:cx4="http://schemas.microsoft.com/office/drawing/2016/5/10/chartex" xmlns:cx3="http://schemas.microsoft.com/office/drawing/2016/5/9/chartex" xmlns:cx2="http://schemas.microsoft.com/office/drawing/2015/10/21/chartex" xmlns:cx1="http://schemas.microsoft.com/office/drawing/2015/9/8/chartex">
+          <mc:Fallback xmlns:cx1="http://schemas.microsoft.com/office/drawing/2015/9/8/chartex" xmlns:cx2="http://schemas.microsoft.com/office/drawing/2015/10/21/chartex" xmlns:cx3="http://schemas.microsoft.com/office/drawing/2016/5/9/chartex" xmlns:cx4="http://schemas.microsoft.com/office/drawing/2016/5/10/chartex" xmlns:cx5="http://schemas.microsoft.com/office/drawing/2016/5/11/chartex" xmlns:cx6="http://schemas.microsoft.com/office/drawing/2016/5/12/chartex" xmlns:cx7="http://schemas.microsoft.com/office/drawing/2016/5/13/chartex" xmlns:cx8="http://schemas.microsoft.com/office/drawing/2016/5/14/chartex" xmlns:aink="http://schemas.microsoft.com/office/drawing/2016/ink" xmlns:am3d="http://schemas.microsoft.com/office/drawing/2017/model3d" xmlns:w16cid="http://schemas.microsoft.com/office/word/2016/wordml/cid">
             <w:pict>
               <v:rect w14:anchorId="463EFAA4" id="Rectangle 23" o:spid="_x0000_s1026" alt="https://html1-f.scribdassets.com/9b34zvlcsg1ph6bd/images/6-8330d68fdd.png" style="width:24pt;height:24pt;visibility:visible;mso-wrap-style:square;mso-left-percent:-10001;mso-top-percent:-10001;mso-position-horizontal:absolute;mso-position-horizontal-relative:char;mso-position-vertical:absolute;mso-position-vertical-relative:line;mso-left-percent:-10001;mso-top-percent:-10001;v-text-anchor:top" o:gfxdata="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" filled="f" stroked="f">
                 <o:lock v:ext="edit" aspectratio="t"/>
@@ -12078,7 +11232,7 @@
               </wp:inline>
             </w:drawing>
           </mc:Choice>
-          <mc:Fallback xmlns:w16cid="http://schemas.microsoft.com/office/word/2016/wordml/cid" xmlns:am3d="http://schemas.microsoft.com/office/drawing/2017/model3d" xmlns:aink="http://schemas.microsoft.com/office/drawing/2016/ink" xmlns:cx8="http://schemas.microsoft.com/office/drawing/2016/5/14/chartex" xmlns:cx7="http://schemas.microsoft.com/office/drawing/2016/5/13/chartex" xmlns:cx6="http://schemas.microsoft.com/office/drawing/2016/5/12/chartex" xmlns:cx5="http://schemas.microsoft.com/office/drawing/2016/5/11/chartex" xmlns:cx4="http://schemas.microsoft.com/office/drawing/2016/5/10/chartex" xmlns:cx3="http://schemas.microsoft.com/office/drawing/2016/5/9/chartex" xmlns:cx2="http://schemas.microsoft.com/office/drawing/2015/10/21/chartex" xmlns:cx1="http://schemas.microsoft.com/office/drawing/2015/9/8/chartex">
+          <mc:Fallback xmlns:cx1="http://schemas.microsoft.com/office/drawing/2015/9/8/chartex" xmlns:cx2="http://schemas.microsoft.com/office/drawing/2015/10/21/chartex" xmlns:cx3="http://schemas.microsoft.com/office/drawing/2016/5/9/chartex" xmlns:cx4="http://schemas.microsoft.com/office/drawing/2016/5/10/chartex" xmlns:cx5="http://schemas.microsoft.com/office/drawing/2016/5/11/chartex" xmlns:cx6="http://schemas.microsoft.com/office/drawing/2016/5/12/chartex" xmlns:cx7="http://schemas.microsoft.com/office/drawing/2016/5/13/chartex" xmlns:cx8="http://schemas.microsoft.com/office/drawing/2016/5/14/chartex" xmlns:aink="http://schemas.microsoft.com/office/drawing/2016/ink" xmlns:am3d="http://schemas.microsoft.com/office/drawing/2017/model3d" xmlns:w16cid="http://schemas.microsoft.com/office/word/2016/wordml/cid">
             <w:pict>
               <v:rect w14:anchorId="21775CAF" id="Rectangle 22" o:spid="_x0000_s1026" alt="https://html1-f.scribdassets.com/9b34zvlcsg1ph6bd/images/6-8330d68fdd.png" style="width:24pt;height:24pt;visibility:visible;mso-wrap-style:square;mso-left-percent:-10001;mso-top-percent:-10001;mso-position-horizontal:absolute;mso-position-horizontal-relative:char;mso-position-vertical:absolute;mso-position-vertical-relative:line;mso-left-percent:-10001;mso-top-percent:-10001;v-text-anchor:top" o:gfxdata="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" filled="f" stroked="f">
                 <o:lock v:ext="edit" aspectratio="t"/>
@@ -12153,7 +11307,7 @@
               </wp:inline>
             </w:drawing>
           </mc:Choice>
-          <mc:Fallback xmlns:w16cid="http://schemas.microsoft.com/office/word/2016/wordml/cid" xmlns:am3d="http://schemas.microsoft.com/office/drawing/2017/model3d" xmlns:aink="http://schemas.microsoft.com/office/drawing/2016/ink" xmlns:cx8="http://schemas.microsoft.com/office/drawing/2016/5/14/chartex" xmlns:cx7="http://schemas.microsoft.com/office/drawing/2016/5/13/chartex" xmlns:cx6="http://schemas.microsoft.com/office/drawing/2016/5/12/chartex" xmlns:cx5="http://schemas.microsoft.com/office/drawing/2016/5/11/chartex" xmlns:cx4="http://schemas.microsoft.com/office/drawing/2016/5/10/chartex" xmlns:cx3="http://schemas.microsoft.com/office/drawing/2016/5/9/chartex" xmlns:cx2="http://schemas.microsoft.com/office/drawing/2015/10/21/chartex" xmlns:cx1="http://schemas.microsoft.com/office/drawing/2015/9/8/chartex">
+          <mc:Fallback xmlns:cx1="http://schemas.microsoft.com/office/drawing/2015/9/8/chartex" xmlns:cx2="http://schemas.microsoft.com/office/drawing/2015/10/21/chartex" xmlns:cx3="http://schemas.microsoft.com/office/drawing/2016/5/9/chartex" xmlns:cx4="http://schemas.microsoft.com/office/drawing/2016/5/10/chartex" xmlns:cx5="http://schemas.microsoft.com/office/drawing/2016/5/11/chartex" xmlns:cx6="http://schemas.microsoft.com/office/drawing/2016/5/12/chartex" xmlns:cx7="http://schemas.microsoft.com/office/drawing/2016/5/13/chartex" xmlns:cx8="http://schemas.microsoft.com/office/drawing/2016/5/14/chartex" xmlns:aink="http://schemas.microsoft.com/office/drawing/2016/ink" xmlns:am3d="http://schemas.microsoft.com/office/drawing/2017/model3d" xmlns:w16cid="http://schemas.microsoft.com/office/word/2016/wordml/cid">
             <w:pict>
               <v:rect w14:anchorId="38C7FC23" id="Rectangle 21" o:spid="_x0000_s1026" alt="https://html1-f.scribdassets.com/9b34zvlcsg1ph6bd/images/6-8330d68fdd.png" style="width:24pt;height:24pt;visibility:visible;mso-wrap-style:square;mso-left-percent:-10001;mso-top-percent:-10001;mso-position-horizontal:absolute;mso-position-horizontal-relative:char;mso-position-vertical:absolute;mso-position-vertical-relative:line;mso-left-percent:-10001;mso-top-percent:-10001;v-text-anchor:top" o:gfxdata="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" filled="f" stroked="f">
                 <o:lock v:ext="edit" aspectratio="t"/>
@@ -12228,7 +11382,7 @@
               </wp:inline>
             </w:drawing>
           </mc:Choice>
-          <mc:Fallback xmlns:w16cid="http://schemas.microsoft.com/office/word/2016/wordml/cid" xmlns:am3d="http://schemas.microsoft.com/office/drawing/2017/model3d" xmlns:aink="http://schemas.microsoft.com/office/drawing/2016/ink" xmlns:cx8="http://schemas.microsoft.com/office/drawing/2016/5/14/chartex" xmlns:cx7="http://schemas.microsoft.com/office/drawing/2016/5/13/chartex" xmlns:cx6="http://schemas.microsoft.com/office/drawing/2016/5/12/chartex" xmlns:cx5="http://schemas.microsoft.com/office/drawing/2016/5/11/chartex" xmlns:cx4="http://schemas.microsoft.com/office/drawing/2016/5/10/chartex" xmlns:cx3="http://schemas.microsoft.com/office/drawing/2016/5/9/chartex" xmlns:cx2="http://schemas.microsoft.com/office/drawing/2015/10/21/chartex" xmlns:cx1="http://schemas.microsoft.com/office/drawing/2015/9/8/chartex">
+          <mc:Fallback xmlns:cx1="http://schemas.microsoft.com/office/drawing/2015/9/8/chartex" xmlns:cx2="http://schemas.microsoft.com/office/drawing/2015/10/21/chartex" xmlns:cx3="http://schemas.microsoft.com/office/drawing/2016/5/9/chartex" xmlns:cx4="http://schemas.microsoft.com/office/drawing/2016/5/10/chartex" xmlns:cx5="http://schemas.microsoft.com/office/drawing/2016/5/11/chartex" xmlns:cx6="http://schemas.microsoft.com/office/drawing/2016/5/12/chartex" xmlns:cx7="http://schemas.microsoft.com/office/drawing/2016/5/13/chartex" xmlns:cx8="http://schemas.microsoft.com/office/drawing/2016/5/14/chartex" xmlns:aink="http://schemas.microsoft.com/office/drawing/2016/ink" xmlns:am3d="http://schemas.microsoft.com/office/drawing/2017/model3d" xmlns:w16cid="http://schemas.microsoft.com/office/word/2016/wordml/cid">
             <w:pict>
               <v:rect w14:anchorId="4461F085" id="Rectangle 20" o:spid="_x0000_s1026" alt="https://html1-f.scribdassets.com/9b34zvlcsg1ph6bd/images/6-8330d68fdd.png" style="width:24pt;height:24pt;visibility:visible;mso-wrap-style:square;mso-left-percent:-10001;mso-top-percent:-10001;mso-position-horizontal:absolute;mso-position-horizontal-relative:char;mso-position-vertical:absolute;mso-position-vertical-relative:line;mso-left-percent:-10001;mso-top-percent:-10001;v-text-anchor:top" o:gfxdata="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" filled="f" stroked="f">
                 <o:lock v:ext="edit" aspectratio="t"/>
@@ -14007,7 +13161,7 @@
               </wp:anchor>
             </w:drawing>
           </mc:Choice>
-          <mc:Fallback xmlns:w16cid="http://schemas.microsoft.com/office/word/2016/wordml/cid" xmlns:am3d="http://schemas.microsoft.com/office/drawing/2017/model3d" xmlns:aink="http://schemas.microsoft.com/office/drawing/2016/ink" xmlns:cx8="http://schemas.microsoft.com/office/drawing/2016/5/14/chartex" xmlns:cx7="http://schemas.microsoft.com/office/drawing/2016/5/13/chartex" xmlns:cx6="http://schemas.microsoft.com/office/drawing/2016/5/12/chartex" xmlns:cx5="http://schemas.microsoft.com/office/drawing/2016/5/11/chartex" xmlns:cx4="http://schemas.microsoft.com/office/drawing/2016/5/10/chartex" xmlns:cx3="http://schemas.microsoft.com/office/drawing/2016/5/9/chartex" xmlns:cx2="http://schemas.microsoft.com/office/drawing/2015/10/21/chartex" xmlns:cx1="http://schemas.microsoft.com/office/drawing/2015/9/8/chartex">
+          <mc:Fallback xmlns:cx1="http://schemas.microsoft.com/office/drawing/2015/9/8/chartex" xmlns:cx2="http://schemas.microsoft.com/office/drawing/2015/10/21/chartex" xmlns:cx3="http://schemas.microsoft.com/office/drawing/2016/5/9/chartex" xmlns:cx4="http://schemas.microsoft.com/office/drawing/2016/5/10/chartex" xmlns:cx5="http://schemas.microsoft.com/office/drawing/2016/5/11/chartex" xmlns:cx6="http://schemas.microsoft.com/office/drawing/2016/5/12/chartex" xmlns:cx7="http://schemas.microsoft.com/office/drawing/2016/5/13/chartex" xmlns:cx8="http://schemas.microsoft.com/office/drawing/2016/5/14/chartex" xmlns:aink="http://schemas.microsoft.com/office/drawing/2016/ink" xmlns:am3d="http://schemas.microsoft.com/office/drawing/2017/model3d" xmlns:w16cid="http://schemas.microsoft.com/office/word/2016/wordml/cid">
             <w:pict>
               <v:line w14:anchorId="78761A4B" id="Straight Connector 9" o:spid="_x0000_s1026" style="position:absolute;z-index:251676672;visibility:visible;mso-wrap-style:square;mso-wrap-distance-left:9pt;mso-wrap-distance-top:0;mso-wrap-distance-right:9pt;mso-wrap-distance-bottom:0;mso-position-horizontal:absolute;mso-position-horizontal-relative:text;mso-position-vertical:absolute;mso-position-vertical-relative:text" from="0,28.75pt" to="458.15pt,28.75pt" o:gfxdata="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" strokecolor="#5b9bd5 [3204]" strokeweight="1.5pt">
                 <v:stroke joinstyle="miter"/>
@@ -14604,7 +13758,7 @@
               </wp:anchor>
             </w:drawing>
           </mc:Choice>
-          <mc:Fallback xmlns:w16cid="http://schemas.microsoft.com/office/word/2016/wordml/cid" xmlns:am3d="http://schemas.microsoft.com/office/drawing/2017/model3d" xmlns:aink="http://schemas.microsoft.com/office/drawing/2016/ink" xmlns:cx8="http://schemas.microsoft.com/office/drawing/2016/5/14/chartex" xmlns:cx7="http://schemas.microsoft.com/office/drawing/2016/5/13/chartex" xmlns:cx6="http://schemas.microsoft.com/office/drawing/2016/5/12/chartex" xmlns:cx5="http://schemas.microsoft.com/office/drawing/2016/5/11/chartex" xmlns:cx4="http://schemas.microsoft.com/office/drawing/2016/5/10/chartex" xmlns:cx3="http://schemas.microsoft.com/office/drawing/2016/5/9/chartex" xmlns:cx2="http://schemas.microsoft.com/office/drawing/2015/10/21/chartex" xmlns:cx1="http://schemas.microsoft.com/office/drawing/2015/9/8/chartex">
+          <mc:Fallback xmlns:cx1="http://schemas.microsoft.com/office/drawing/2015/9/8/chartex" xmlns:cx2="http://schemas.microsoft.com/office/drawing/2015/10/21/chartex" xmlns:cx3="http://schemas.microsoft.com/office/drawing/2016/5/9/chartex" xmlns:cx4="http://schemas.microsoft.com/office/drawing/2016/5/10/chartex" xmlns:cx5="http://schemas.microsoft.com/office/drawing/2016/5/11/chartex" xmlns:cx6="http://schemas.microsoft.com/office/drawing/2016/5/12/chartex" xmlns:cx7="http://schemas.microsoft.com/office/drawing/2016/5/13/chartex" xmlns:cx8="http://schemas.microsoft.com/office/drawing/2016/5/14/chartex" xmlns:aink="http://schemas.microsoft.com/office/drawing/2016/ink" xmlns:am3d="http://schemas.microsoft.com/office/drawing/2017/model3d" xmlns:w16cid="http://schemas.microsoft.com/office/word/2016/wordml/cid">
             <w:pict>
               <v:line w14:anchorId="147AB938" id="Straight Connector 28" o:spid="_x0000_s1026" style="position:absolute;z-index:251678720;visibility:visible;mso-wrap-style:square;mso-wrap-distance-left:9pt;mso-wrap-distance-top:0;mso-wrap-distance-right:9pt;mso-wrap-distance-bottom:0;mso-position-horizontal:absolute;mso-position-horizontal-relative:text;mso-position-vertical:absolute;mso-position-vertical-relative:text" from="0,28.75pt" to="458.15pt,28.75pt" o:gfxdata="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" strokecolor="#5b9bd5 [3204]" strokeweight="1.5pt">
                 <v:stroke joinstyle="miter"/>
@@ -14717,7 +13871,7 @@
           <v:shape id="_x0000_i1025" type="#_x0000_t75" style="width:468pt;height:249pt" o:ole="">
             <v:imagedata r:id="rId11" o:title=""/>
           </v:shape>
-          <o:OLEObject Type="Embed" ProgID="Visio.Drawing.15" ShapeID="_x0000_i1025" DrawAspect="Content" ObjectID="_1591523152" r:id="rId12"/>
+          <o:OLEObject Type="Embed" ProgID="Visio.Drawing.15" ShapeID="_x0000_i1025" DrawAspect="Content" ObjectID="_1591534191" r:id="rId12"/>
         </w:object>
       </w:r>
     </w:p>
@@ -14738,7 +13892,7 @@
           <v:shape id="_x0000_i1026" type="#_x0000_t75" style="width:468pt;height:435pt" o:ole="">
             <v:imagedata r:id="rId13" o:title=""/>
           </v:shape>
-          <o:OLEObject Type="Embed" ProgID="Visio.Drawing.15" ShapeID="_x0000_i1026" DrawAspect="Content" ObjectID="_1591523153" r:id="rId14"/>
+          <o:OLEObject Type="Embed" ProgID="Visio.Drawing.15" ShapeID="_x0000_i1026" DrawAspect="Content" ObjectID="_1591534192" r:id="rId14"/>
         </w:object>
       </w:r>
     </w:p>
@@ -14755,7 +13909,7 @@
           <v:shape id="_x0000_i1027" type="#_x0000_t75" style="width:468pt;height:622.2pt" o:ole="">
             <v:imagedata r:id="rId15" o:title=""/>
           </v:shape>
-          <o:OLEObject Type="Embed" ProgID="Visio.Drawing.15" ShapeID="_x0000_i1027" DrawAspect="Content" ObjectID="_1591523154" r:id="rId16"/>
+          <o:OLEObject Type="Embed" ProgID="Visio.Drawing.15" ShapeID="_x0000_i1027" DrawAspect="Content" ObjectID="_1591534193" r:id="rId16"/>
         </w:object>
       </w:r>
     </w:p>
@@ -14825,7 +13979,7 @@
               </wp:anchor>
             </w:drawing>
           </mc:Choice>
-          <mc:Fallback xmlns:w16cid="http://schemas.microsoft.com/office/word/2016/wordml/cid" xmlns:am3d="http://schemas.microsoft.com/office/drawing/2017/model3d" xmlns:aink="http://schemas.microsoft.com/office/drawing/2016/ink" xmlns:cx8="http://schemas.microsoft.com/office/drawing/2016/5/14/chartex" xmlns:cx7="http://schemas.microsoft.com/office/drawing/2016/5/13/chartex" xmlns:cx6="http://schemas.microsoft.com/office/drawing/2016/5/12/chartex" xmlns:cx5="http://schemas.microsoft.com/office/drawing/2016/5/11/chartex" xmlns:cx4="http://schemas.microsoft.com/office/drawing/2016/5/10/chartex" xmlns:cx3="http://schemas.microsoft.com/office/drawing/2016/5/9/chartex" xmlns:cx2="http://schemas.microsoft.com/office/drawing/2015/10/21/chartex" xmlns:cx1="http://schemas.microsoft.com/office/drawing/2015/9/8/chartex">
+          <mc:Fallback xmlns:cx1="http://schemas.microsoft.com/office/drawing/2015/9/8/chartex" xmlns:cx2="http://schemas.microsoft.com/office/drawing/2015/10/21/chartex" xmlns:cx3="http://schemas.microsoft.com/office/drawing/2016/5/9/chartex" xmlns:cx4="http://schemas.microsoft.com/office/drawing/2016/5/10/chartex" xmlns:cx5="http://schemas.microsoft.com/office/drawing/2016/5/11/chartex" xmlns:cx6="http://schemas.microsoft.com/office/drawing/2016/5/12/chartex" xmlns:cx7="http://schemas.microsoft.com/office/drawing/2016/5/13/chartex" xmlns:cx8="http://schemas.microsoft.com/office/drawing/2016/5/14/chartex" xmlns:aink="http://schemas.microsoft.com/office/drawing/2016/ink" xmlns:am3d="http://schemas.microsoft.com/office/drawing/2017/model3d" xmlns:w16cid="http://schemas.microsoft.com/office/word/2016/wordml/cid">
             <w:pict>
               <v:line w14:anchorId="14EC292B" id="Straight Connector 30" o:spid="_x0000_s1026" style="position:absolute;z-index:251680768;visibility:visible;mso-wrap-style:square;mso-wrap-distance-left:9pt;mso-wrap-distance-top:0;mso-wrap-distance-right:9pt;mso-wrap-distance-bottom:0;mso-position-horizontal:absolute;mso-position-horizontal-relative:text;mso-position-vertical:absolute;mso-position-vertical-relative:text" from="0,28.75pt" to="458.15pt,28.75pt" o:gfxdata="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" strokecolor="#5b9bd5 [3204]" strokeweight="1.5pt">
                 <v:stroke joinstyle="miter"/>
@@ -14973,7 +14127,7 @@
               </wp:anchor>
             </w:drawing>
           </mc:Choice>
-          <mc:Fallback xmlns:w16cid="http://schemas.microsoft.com/office/word/2016/wordml/cid" xmlns:am3d="http://schemas.microsoft.com/office/drawing/2017/model3d" xmlns:aink="http://schemas.microsoft.com/office/drawing/2016/ink" xmlns:cx8="http://schemas.microsoft.com/office/drawing/2016/5/14/chartex" xmlns:cx7="http://schemas.microsoft.com/office/drawing/2016/5/13/chartex" xmlns:cx6="http://schemas.microsoft.com/office/drawing/2016/5/12/chartex" xmlns:cx5="http://schemas.microsoft.com/office/drawing/2016/5/11/chartex" xmlns:cx4="http://schemas.microsoft.com/office/drawing/2016/5/10/chartex" xmlns:cx3="http://schemas.microsoft.com/office/drawing/2016/5/9/chartex" xmlns:cx2="http://schemas.microsoft.com/office/drawing/2015/10/21/chartex" xmlns:cx1="http://schemas.microsoft.com/office/drawing/2015/9/8/chartex">
+          <mc:Fallback xmlns:cx1="http://schemas.microsoft.com/office/drawing/2015/9/8/chartex" xmlns:cx2="http://schemas.microsoft.com/office/drawing/2015/10/21/chartex" xmlns:cx3="http://schemas.microsoft.com/office/drawing/2016/5/9/chartex" xmlns:cx4="http://schemas.microsoft.com/office/drawing/2016/5/10/chartex" xmlns:cx5="http://schemas.microsoft.com/office/drawing/2016/5/11/chartex" xmlns:cx6="http://schemas.microsoft.com/office/drawing/2016/5/12/chartex" xmlns:cx7="http://schemas.microsoft.com/office/drawing/2016/5/13/chartex" xmlns:cx8="http://schemas.microsoft.com/office/drawing/2016/5/14/chartex" xmlns:aink="http://schemas.microsoft.com/office/drawing/2016/ink" xmlns:am3d="http://schemas.microsoft.com/office/drawing/2017/model3d" xmlns:w16cid="http://schemas.microsoft.com/office/word/2016/wordml/cid">
             <w:pict>
               <v:line w14:anchorId="01E2AD33" id="Straight Connector 31" o:spid="_x0000_s1026" style="position:absolute;z-index:251682816;visibility:visible;mso-wrap-style:square;mso-wrap-distance-left:9pt;mso-wrap-distance-top:0;mso-wrap-distance-right:9pt;mso-wrap-distance-bottom:0;mso-position-horizontal:absolute;mso-position-horizontal-relative:text;mso-position-vertical:absolute;mso-position-vertical-relative:text" from="0,28.75pt" to="458.15pt,28.75pt" o:gfxdata="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" strokecolor="#5b9bd5 [3204]" strokeweight="1.5pt">
                 <v:stroke joinstyle="miter"/>
@@ -15124,7 +14278,7 @@
               </wp:anchor>
             </w:drawing>
           </mc:Choice>
-          <mc:Fallback xmlns:w16cid="http://schemas.microsoft.com/office/word/2016/wordml/cid" xmlns:am3d="http://schemas.microsoft.com/office/drawing/2017/model3d" xmlns:aink="http://schemas.microsoft.com/office/drawing/2016/ink" xmlns:cx8="http://schemas.microsoft.com/office/drawing/2016/5/14/chartex" xmlns:cx7="http://schemas.microsoft.com/office/drawing/2016/5/13/chartex" xmlns:cx6="http://schemas.microsoft.com/office/drawing/2016/5/12/chartex" xmlns:cx5="http://schemas.microsoft.com/office/drawing/2016/5/11/chartex" xmlns:cx4="http://schemas.microsoft.com/office/drawing/2016/5/10/chartex" xmlns:cx3="http://schemas.microsoft.com/office/drawing/2016/5/9/chartex" xmlns:cx2="http://schemas.microsoft.com/office/drawing/2015/10/21/chartex" xmlns:cx1="http://schemas.microsoft.com/office/drawing/2015/9/8/chartex">
+          <mc:Fallback xmlns:cx1="http://schemas.microsoft.com/office/drawing/2015/9/8/chartex" xmlns:cx2="http://schemas.microsoft.com/office/drawing/2015/10/21/chartex" xmlns:cx3="http://schemas.microsoft.com/office/drawing/2016/5/9/chartex" xmlns:cx4="http://schemas.microsoft.com/office/drawing/2016/5/10/chartex" xmlns:cx5="http://schemas.microsoft.com/office/drawing/2016/5/11/chartex" xmlns:cx6="http://schemas.microsoft.com/office/drawing/2016/5/12/chartex" xmlns:cx7="http://schemas.microsoft.com/office/drawing/2016/5/13/chartex" xmlns:cx8="http://schemas.microsoft.com/office/drawing/2016/5/14/chartex" xmlns:aink="http://schemas.microsoft.com/office/drawing/2016/ink" xmlns:am3d="http://schemas.microsoft.com/office/drawing/2017/model3d" xmlns:w16cid="http://schemas.microsoft.com/office/word/2016/wordml/cid">
             <w:pict>
               <v:line w14:anchorId="392F9F64" id="Straight Connector 2113" o:spid="_x0000_s1026" style="position:absolute;z-index:251684864;visibility:visible;mso-wrap-style:square;mso-wrap-distance-left:9pt;mso-wrap-distance-top:0;mso-wrap-distance-right:9pt;mso-wrap-distance-bottom:0;mso-position-horizontal:absolute;mso-position-horizontal-relative:text;mso-position-vertical:absolute;mso-position-vertical-relative:text" from="0,28.75pt" to="458.15pt,28.75pt" o:gfxdata="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" strokecolor="#5b9bd5 [3204]" strokeweight="1.5pt">
                 <v:stroke joinstyle="miter"/>
@@ -15713,7 +14867,7 @@
               </wp:anchor>
             </w:drawing>
           </mc:Choice>
-          <mc:Fallback xmlns:w16cid="http://schemas.microsoft.com/office/word/2016/wordml/cid" xmlns:am3d="http://schemas.microsoft.com/office/drawing/2017/model3d" xmlns:aink="http://schemas.microsoft.com/office/drawing/2016/ink" xmlns:cx8="http://schemas.microsoft.com/office/drawing/2016/5/14/chartex" xmlns:cx7="http://schemas.microsoft.com/office/drawing/2016/5/13/chartex" xmlns:cx6="http://schemas.microsoft.com/office/drawing/2016/5/12/chartex" xmlns:cx5="http://schemas.microsoft.com/office/drawing/2016/5/11/chartex" xmlns:cx4="http://schemas.microsoft.com/office/drawing/2016/5/10/chartex" xmlns:cx3="http://schemas.microsoft.com/office/drawing/2016/5/9/chartex" xmlns:cx2="http://schemas.microsoft.com/office/drawing/2015/10/21/chartex" xmlns:cx1="http://schemas.microsoft.com/office/drawing/2015/9/8/chartex">
+          <mc:Fallback xmlns:cx1="http://schemas.microsoft.com/office/drawing/2015/9/8/chartex" xmlns:cx2="http://schemas.microsoft.com/office/drawing/2015/10/21/chartex" xmlns:cx3="http://schemas.microsoft.com/office/drawing/2016/5/9/chartex" xmlns:cx4="http://schemas.microsoft.com/office/drawing/2016/5/10/chartex" xmlns:cx5="http://schemas.microsoft.com/office/drawing/2016/5/11/chartex" xmlns:cx6="http://schemas.microsoft.com/office/drawing/2016/5/12/chartex" xmlns:cx7="http://schemas.microsoft.com/office/drawing/2016/5/13/chartex" xmlns:cx8="http://schemas.microsoft.com/office/drawing/2016/5/14/chartex" xmlns:aink="http://schemas.microsoft.com/office/drawing/2016/ink" xmlns:am3d="http://schemas.microsoft.com/office/drawing/2017/model3d" xmlns:w16cid="http://schemas.microsoft.com/office/word/2016/wordml/cid">
             <w:pict>
               <v:line w14:anchorId="780CC1B9" id="Straight Connector 19" o:spid="_x0000_s1026" style="position:absolute;z-index:251688960;visibility:visible;mso-wrap-style:square;mso-wrap-distance-left:9pt;mso-wrap-distance-top:0;mso-wrap-distance-right:9pt;mso-wrap-distance-bottom:0;mso-position-horizontal:absolute;mso-position-horizontal-relative:text;mso-position-vertical:absolute;mso-position-vertical-relative:text" from="0,28.75pt" to="458.15pt,28.75pt" o:gfxdata="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" strokecolor="#5b9bd5 [3204]" strokeweight="1.5pt">
                 <v:stroke joinstyle="miter"/>
@@ -40267,7 +39421,7 @@
               </wp:anchor>
             </w:drawing>
           </mc:Choice>
-          <mc:Fallback xmlns:w16cid="http://schemas.microsoft.com/office/word/2016/wordml/cid" xmlns:am3d="http://schemas.microsoft.com/office/drawing/2017/model3d" xmlns:aink="http://schemas.microsoft.com/office/drawing/2016/ink" xmlns:cx8="http://schemas.microsoft.com/office/drawing/2016/5/14/chartex" xmlns:cx7="http://schemas.microsoft.com/office/drawing/2016/5/13/chartex" xmlns:cx6="http://schemas.microsoft.com/office/drawing/2016/5/12/chartex" xmlns:cx5="http://schemas.microsoft.com/office/drawing/2016/5/11/chartex" xmlns:cx4="http://schemas.microsoft.com/office/drawing/2016/5/10/chartex" xmlns:cx3="http://schemas.microsoft.com/office/drawing/2016/5/9/chartex" xmlns:cx2="http://schemas.microsoft.com/office/drawing/2015/10/21/chartex" xmlns:cx1="http://schemas.microsoft.com/office/drawing/2015/9/8/chartex">
+          <mc:Fallback xmlns:cx1="http://schemas.microsoft.com/office/drawing/2015/9/8/chartex" xmlns:cx2="http://schemas.microsoft.com/office/drawing/2015/10/21/chartex" xmlns:cx3="http://schemas.microsoft.com/office/drawing/2016/5/9/chartex" xmlns:cx4="http://schemas.microsoft.com/office/drawing/2016/5/10/chartex" xmlns:cx5="http://schemas.microsoft.com/office/drawing/2016/5/11/chartex" xmlns:cx6="http://schemas.microsoft.com/office/drawing/2016/5/12/chartex" xmlns:cx7="http://schemas.microsoft.com/office/drawing/2016/5/13/chartex" xmlns:cx8="http://schemas.microsoft.com/office/drawing/2016/5/14/chartex" xmlns:aink="http://schemas.microsoft.com/office/drawing/2016/ink" xmlns:am3d="http://schemas.microsoft.com/office/drawing/2017/model3d" xmlns:w16cid="http://schemas.microsoft.com/office/word/2016/wordml/cid">
             <w:pict>
               <v:line w14:anchorId="2BCF711A" id="Straight Connector 6" o:spid="_x0000_s1026" style="position:absolute;z-index:251686912;visibility:visible;mso-wrap-style:square;mso-wrap-distance-left:9pt;mso-wrap-distance-top:0;mso-wrap-distance-right:9pt;mso-wrap-distance-bottom:0;mso-position-horizontal:absolute;mso-position-horizontal-relative:text;mso-position-vertical:absolute;mso-position-vertical-relative:text" from="0,28.75pt" to="458.15pt,28.75pt" o:gfxdata="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" strokecolor="#5b9bd5 [3204]" strokeweight="1.5pt">
                 <v:stroke joinstyle="miter"/>
@@ -41337,8 +40491,6 @@
       <w:pPr>
         <w:spacing w:after="160" w:line="259" w:lineRule="auto"/>
       </w:pPr>
-      <w:bookmarkStart w:id="0" w:name="_GoBack"/>
-      <w:bookmarkEnd w:id="0"/>
     </w:p>
     <w:p>
       <w:pPr>
@@ -46806,7 +45958,7 @@
 </file>
 
 <file path=customXml/itemProps1.xml><?xml version="1.0" encoding="utf-8"?>
-<ds:datastoreItem xmlns:ds="http://schemas.openxmlformats.org/officeDocument/2006/customXml" ds:itemID="{AA7B4895-DDDE-4ABD-9E9C-0AE65A4135D1}">
+<ds:datastoreItem xmlns:ds="http://schemas.openxmlformats.org/officeDocument/2006/customXml" ds:itemID="{D1F12D7E-67E3-47BA-A816-251C563B9549}">
   <ds:schemaRefs>
     <ds:schemaRef ds:uri="http://schemas.openxmlformats.org/officeDocument/2006/bibliography"/>
   </ds:schemaRefs>

</xml_diff>